<commit_message>
Auto-committed on 2023/03/22 週三 11:30:06.86
</commit_message>
<xml_diff>
--- a/Program/Other/URS_mod/LM035-地區逾放比v2.0.docx
+++ b/Program/Other/URS_mod/LM035-地區逾放比v2.0.docx
@@ -1,6 +1,6 @@
 
 <file path=word/document.xml><?xml version="1.0" encoding="utf-8"?>
-<w:document xmlns:wpc="http://schemas.microsoft.com/office/word/2010/wordprocessingCanvas" xmlns:cx="http://schemas.microsoft.com/office/drawing/2014/chartex" xmlns:cx1="http://schemas.microsoft.com/office/drawing/2015/9/8/chartex" xmlns:mc="http://schemas.openxmlformats.org/markup-compatibility/2006" xmlns:o="urn:schemas-microsoft-com:office:office" xmlns:r="http://schemas.openxmlformats.org/officeDocument/2006/relationships" xmlns:m="http://schemas.openxmlformats.org/officeDocument/2006/math" xmlns:v="urn:schemas-microsoft-com:vml" xmlns:wp14="http://schemas.microsoft.com/office/word/2010/wordprocessingDrawing" xmlns:wp="http://schemas.openxmlformats.org/drawingml/2006/wordprocessingDrawing" xmlns:w10="urn:schemas-microsoft-com:office:word" xmlns:w="http://schemas.openxmlformats.org/wordprocessingml/2006/main" xmlns:w14="http://schemas.microsoft.com/office/word/2010/wordml" xmlns:w15="http://schemas.microsoft.com/office/word/2012/wordml" xmlns:w16se="http://schemas.microsoft.com/office/word/2015/wordml/symex" xmlns:wpg="http://schemas.microsoft.com/office/word/2010/wordprocessingGroup" xmlns:wpi="http://schemas.microsoft.com/office/word/2010/wordprocessingInk" xmlns:wne="http://schemas.microsoft.com/office/word/2006/wordml" xmlns:wps="http://schemas.microsoft.com/office/word/2010/wordprocessingShape" mc:Ignorable="w14 w15 w16se wp14">
+<w:document xmlns:wpc="http://schemas.microsoft.com/office/word/2010/wordprocessingCanvas" xmlns:cx="http://schemas.microsoft.com/office/drawing/2014/chartex" xmlns:cx1="http://schemas.microsoft.com/office/drawing/2015/9/8/chartex" xmlns:cx2="http://schemas.microsoft.com/office/drawing/2015/10/21/chartex" xmlns:cx3="http://schemas.microsoft.com/office/drawing/2016/5/9/chartex" xmlns:cx4="http://schemas.microsoft.com/office/drawing/2016/5/10/chartex" xmlns:cx5="http://schemas.microsoft.com/office/drawing/2016/5/11/chartex" xmlns:cx6="http://schemas.microsoft.com/office/drawing/2016/5/12/chartex" xmlns:cx7="http://schemas.microsoft.com/office/drawing/2016/5/13/chartex" xmlns:cx8="http://schemas.microsoft.com/office/drawing/2016/5/14/chartex" xmlns:mc="http://schemas.openxmlformats.org/markup-compatibility/2006" xmlns:aink="http://schemas.microsoft.com/office/drawing/2016/ink" xmlns:am3d="http://schemas.microsoft.com/office/drawing/2017/model3d" xmlns:o="urn:schemas-microsoft-com:office:office" xmlns:oel="http://schemas.microsoft.com/office/2019/extlst" xmlns:r="http://schemas.openxmlformats.org/officeDocument/2006/relationships" xmlns:m="http://schemas.openxmlformats.org/officeDocument/2006/math" xmlns:v="urn:schemas-microsoft-com:vml" xmlns:wp14="http://schemas.microsoft.com/office/word/2010/wordprocessingDrawing" xmlns:wp="http://schemas.openxmlformats.org/drawingml/2006/wordprocessingDrawing" xmlns:w10="urn:schemas-microsoft-com:office:word" xmlns:w="http://schemas.openxmlformats.org/wordprocessingml/2006/main" xmlns:w14="http://schemas.microsoft.com/office/word/2010/wordml" xmlns:w15="http://schemas.microsoft.com/office/word/2012/wordml" xmlns:w16cex="http://schemas.microsoft.com/office/word/2018/wordml/cex" xmlns:w16cid="http://schemas.microsoft.com/office/word/2016/wordml/cid" xmlns:w16="http://schemas.microsoft.com/office/word/2018/wordml" xmlns:w16sdtdh="http://schemas.microsoft.com/office/word/2020/wordml/sdtdatahash" xmlns:w16se="http://schemas.microsoft.com/office/word/2015/wordml/symex" xmlns:wpg="http://schemas.microsoft.com/office/word/2010/wordprocessingGroup" xmlns:wpi="http://schemas.microsoft.com/office/word/2010/wordprocessingInk" xmlns:wne="http://schemas.microsoft.com/office/word/2006/wordml" xmlns:wps="http://schemas.microsoft.com/office/word/2010/wordprocessingShape" mc:Ignorable="w14 w15 w16se w16cid w16 w16cex w16sdtdh wp14">
   <w:body>
     <w:p>
       <w:pPr>
@@ -505,16 +505,8 @@
               <w:rPr>
                 <w:rFonts w:ascii="標楷體" w:hAnsi="標楷體" w:hint="eastAsia"/>
               </w:rPr>
-              <w:t>0</w:t>
-            </w:r>
-            <w:r>
-              <w:rPr>
-                <w:rFonts w:ascii="標楷體" w:hAnsi="標楷體" w:hint="eastAsia"/>
-              </w:rPr>
-              <w:t>1</w:t>
-            </w:r>
-            <w:bookmarkStart w:id="2" w:name="_GoBack"/>
-            <w:bookmarkEnd w:id="2"/>
+              <w:t>22</w:t>
+            </w:r>
           </w:p>
         </w:tc>
         <w:tc>
@@ -1313,7 +1305,7 @@
           <w:sz w:val="24"/>
         </w:rPr>
       </w:pPr>
-      <w:bookmarkStart w:id="3" w:name="_Toc495492537"/>
+      <w:bookmarkStart w:id="2" w:name="_Toc495492537"/>
       <w:r>
         <w:rPr>
           <w:rFonts w:ascii="標楷體" w:hAnsi="標楷體" w:hint="eastAsia"/>
@@ -1321,7 +1313,7 @@
         </w:rPr>
         <w:t>Table</w:t>
       </w:r>
-      <w:bookmarkEnd w:id="3"/>
+      <w:bookmarkEnd w:id="2"/>
     </w:p>
     <w:p>
       <w:pPr>
@@ -1433,7 +1425,7 @@
           <w:sz w:val="24"/>
         </w:rPr>
       </w:pPr>
-      <w:bookmarkStart w:id="4" w:name="_Toc495492538"/>
+      <w:bookmarkStart w:id="3" w:name="_Toc495492538"/>
       <w:r>
         <w:rPr>
           <w:rFonts w:ascii="標楷體" w:hAnsi="標楷體" w:hint="eastAsia"/>
@@ -1441,7 +1433,7 @@
         </w:rPr>
         <w:t>功能說明</w:t>
       </w:r>
-      <w:bookmarkEnd w:id="4"/>
+      <w:bookmarkEnd w:id="3"/>
     </w:p>
     <w:p>
       <w:pPr>
@@ -1455,7 +1447,7 @@
           <w:sz w:val="24"/>
         </w:rPr>
       </w:pPr>
-      <w:bookmarkStart w:id="5" w:name="_Toc495492539"/>
+      <w:bookmarkStart w:id="4" w:name="_Toc495492539"/>
       <w:r>
         <w:rPr>
           <w:rFonts w:ascii="標楷體" w:hAnsi="標楷體" w:hint="eastAsia"/>
@@ -1484,7 +1476,7 @@
         </w:rPr>
         <w:t>】:</w:t>
       </w:r>
-      <w:bookmarkEnd w:id="5"/>
+      <w:bookmarkEnd w:id="4"/>
     </w:p>
     <w:p>
       <w:pPr>
@@ -1600,6 +1592,9 @@
         </w:rPr>
       </w:pPr>
       <w:r>
+        <w:rPr>
+          <w:noProof/>
+        </w:rPr>
         <w:drawing>
           <wp:anchor distT="0" distB="0" distL="114300" distR="114300" simplePos="0" relativeHeight="251658240" behindDoc="0" locked="0" layoutInCell="1" allowOverlap="1" wp14:anchorId="4910F68B" wp14:editId="65F53EF9">
             <wp:simplePos x="0" y="0"/>
@@ -1689,10 +1684,10 @@
             <v:path o:extrusionok="f" gradientshapeok="t" o:connecttype="rect"/>
             <o:lock v:ext="edit" aspectratio="t"/>
           </v:shapetype>
-          <v:shape id="_x0000_i1028" type="#_x0000_t75" style="width:75.5pt;height:51pt" o:ole="">
+          <v:shape id="_x0000_i1025" type="#_x0000_t75" style="width:75.5pt;height:51pt" o:ole="">
             <v:imagedata r:id="rId9" o:title=""/>
           </v:shape>
-          <o:OLEObject Type="Embed" ProgID="Excel.Sheet.12" ShapeID="_x0000_i1028" DrawAspect="Icon" ObjectID="_1739275818" r:id="rId10"/>
+          <o:OLEObject Type="Embed" ProgID="Excel.Sheet.12" ShapeID="_x0000_i1025" DrawAspect="Icon" ObjectID="_1740986505" r:id="rId10"/>
         </w:object>
       </w:r>
     </w:p>
@@ -2263,6 +2258,7 @@
               <w:rPr>
                 <w:rFonts w:ascii="標楷體" w:hAnsi="標楷體" w:hint="eastAsia"/>
               </w:rPr>
+              <w:lastRenderedPageBreak/>
               <w:t>逾期款餘額+催收款餘額/總放款餘額</w:t>
             </w:r>
           </w:p>
@@ -2464,811 +2460,2475 @@
               <w:rPr>
                 <w:rFonts w:ascii="標楷體" w:hAnsi="標楷體"/>
               </w:rPr>
-              <w:t>SELECT S1."YearMonth"</w:t>
-            </w:r>
-          </w:p>
-          <w:p>
-            <w:pPr>
-              <w:spacing w:line="0" w:lineRule="atLeast"/>
-              <w:rPr>
-                <w:rFonts w:ascii="標楷體" w:hAnsi="標楷體"/>
-              </w:rPr>
-            </w:pPr>
-            <w:r>
-              <w:rPr>
-                <w:rFonts w:ascii="標楷體" w:hAnsi="標楷體"/>
-              </w:rPr>
-              <w:tab/>
-              <w:t xml:space="preserve">  ,DECODE(S1."CityCode", '85', '96', S1."CityCode") AS "CityCode"</w:t>
-            </w:r>
-          </w:p>
-          <w:p>
-            <w:pPr>
-              <w:spacing w:line="0" w:lineRule="atLeast"/>
-              <w:rPr>
-                <w:rFonts w:ascii="標楷體" w:hAnsi="標楷體"/>
-              </w:rPr>
-            </w:pPr>
-            <w:r>
-              <w:rPr>
-                <w:rFonts w:ascii="標楷體" w:hAnsi="標楷體"/>
-              </w:rPr>
-              <w:t xml:space="preserve">      ,S1."CityItem" AS "CityItem"</w:t>
-            </w:r>
-          </w:p>
-          <w:p>
-            <w:pPr>
-              <w:spacing w:line="0" w:lineRule="atLeast"/>
-              <w:rPr>
-                <w:rFonts w:ascii="標楷體" w:hAnsi="標楷體"/>
-              </w:rPr>
-            </w:pPr>
-            <w:r>
-              <w:rPr>
-                <w:rFonts w:ascii="標楷體" w:hAnsi="標楷體"/>
-              </w:rPr>
-              <w:t xml:space="preserve">      ,ROUND((SUM(S1."LoanBal") </w:t>
-            </w:r>
-          </w:p>
-          <w:p>
-            <w:pPr>
-              <w:spacing w:line="0" w:lineRule="atLeast"/>
-              <w:rPr>
-                <w:rFonts w:ascii="標楷體" w:hAnsi="標楷體"/>
-              </w:rPr>
-            </w:pPr>
-            <w:r>
-              <w:rPr>
-                <w:rFonts w:ascii="標楷體" w:hAnsi="標楷體"/>
-              </w:rPr>
-              <w:tab/>
-              <w:t xml:space="preserve">  + SUM(S1."ColBal")</w:t>
-            </w:r>
-          </w:p>
-          <w:p>
-            <w:pPr>
-              <w:spacing w:line="0" w:lineRule="atLeast"/>
-              <w:rPr>
-                <w:rFonts w:ascii="標楷體" w:hAnsi="標楷體"/>
-              </w:rPr>
-            </w:pPr>
-            <w:r>
-              <w:rPr>
-                <w:rFonts w:ascii="標楷體" w:hAnsi="標楷體"/>
-              </w:rPr>
-              <w:tab/>
-              <w:t xml:space="preserve">  + SUM(S1."OvduBal")), 2) AS "LoanBal"</w:t>
-            </w:r>
-          </w:p>
-          <w:p>
-            <w:pPr>
-              <w:spacing w:line="0" w:lineRule="atLeast"/>
-              <w:rPr>
-                <w:rFonts w:ascii="標楷體" w:hAnsi="標楷體"/>
-              </w:rPr>
-            </w:pPr>
-            <w:r>
-              <w:rPr>
-                <w:rFonts w:ascii="標楷體" w:hAnsi="標楷體"/>
-              </w:rPr>
-              <w:t xml:space="preserve">      ,ROUND(SUM(S1."OvduBal"), 2) AS "OvduBal"</w:t>
-            </w:r>
-          </w:p>
-          <w:p>
-            <w:pPr>
-              <w:spacing w:line="0" w:lineRule="atLeast"/>
-              <w:rPr>
-                <w:rFonts w:ascii="標楷體" w:hAnsi="標楷體"/>
-              </w:rPr>
-            </w:pPr>
-            <w:r>
-              <w:rPr>
-                <w:rFonts w:ascii="標楷體" w:hAnsi="標楷體"/>
-              </w:rPr>
-              <w:t xml:space="preserve">      ,ROUND(SUM(S1."ColBal"), 2) AS "ColBal"</w:t>
-            </w:r>
-          </w:p>
-          <w:p>
-            <w:pPr>
-              <w:spacing w:line="0" w:lineRule="atLeast"/>
-              <w:rPr>
-                <w:rFonts w:ascii="標楷體" w:hAnsi="標楷體"/>
-              </w:rPr>
-            </w:pPr>
-            <w:r>
-              <w:rPr>
-                <w:rFonts w:ascii="標楷體" w:hAnsi="標楷體"/>
-              </w:rPr>
-              <w:t xml:space="preserve">      ,CASE WHEN SUM(S1."LoanBal") + SUM(S1."ColBal") &gt; 0</w:t>
-            </w:r>
-          </w:p>
-          <w:p>
-            <w:pPr>
-              <w:spacing w:line="0" w:lineRule="atLeast"/>
-              <w:rPr>
-                <w:rFonts w:ascii="標楷體" w:hAnsi="標楷體"/>
-              </w:rPr>
-            </w:pPr>
-            <w:r>
-              <w:rPr>
-                <w:rFonts w:ascii="標楷體" w:hAnsi="標楷體"/>
-              </w:rPr>
-              <w:t xml:space="preserve">            THEN ROUND((SUM(S1."OvduBal") </w:t>
-            </w:r>
-          </w:p>
-          <w:p>
-            <w:pPr>
-              <w:spacing w:line="0" w:lineRule="atLeast"/>
-              <w:rPr>
-                <w:rFonts w:ascii="標楷體" w:hAnsi="標楷體"/>
-              </w:rPr>
-            </w:pPr>
-            <w:r>
-              <w:rPr>
-                <w:rFonts w:ascii="標楷體" w:hAnsi="標楷體"/>
-              </w:rPr>
-              <w:tab/>
-            </w:r>
-            <w:r>
-              <w:rPr>
-                <w:rFonts w:ascii="標楷體" w:hAnsi="標楷體"/>
-              </w:rPr>
-              <w:tab/>
-            </w:r>
-            <w:r>
-              <w:rPr>
-                <w:rFonts w:ascii="標楷體" w:hAnsi="標楷體"/>
-              </w:rPr>
-              <w:tab/>
-              <w:t xml:space="preserve">+ SUM(S1."ColBal")) / (SUM(S1."LoanBal") </w:t>
-            </w:r>
-          </w:p>
-          <w:p>
-            <w:pPr>
-              <w:spacing w:line="0" w:lineRule="atLeast"/>
-              <w:rPr>
-                <w:rFonts w:ascii="標楷體" w:hAnsi="標楷體"/>
-              </w:rPr>
-            </w:pPr>
-            <w:r>
-              <w:rPr>
-                <w:rFonts w:ascii="標楷體" w:hAnsi="標楷體"/>
-              </w:rPr>
-              <w:tab/>
-            </w:r>
-            <w:r>
-              <w:rPr>
-                <w:rFonts w:ascii="標楷體" w:hAnsi="標楷體"/>
-              </w:rPr>
-              <w:tab/>
-            </w:r>
-            <w:r>
-              <w:rPr>
-                <w:rFonts w:ascii="標楷體" w:hAnsi="標楷體"/>
-              </w:rPr>
-              <w:tab/>
-              <w:t>+ SUM(S1."ColBal")), 4)</w:t>
-            </w:r>
-          </w:p>
-          <w:p>
-            <w:pPr>
-              <w:spacing w:line="0" w:lineRule="atLeast"/>
-              <w:rPr>
-                <w:rFonts w:ascii="標楷體" w:hAnsi="標楷體"/>
-              </w:rPr>
-            </w:pPr>
-            <w:r>
-              <w:rPr>
-                <w:rFonts w:ascii="標楷體" w:hAnsi="標楷體"/>
-              </w:rPr>
-              <w:t xml:space="preserve">       ELSE 0 END AS "Ratio"</w:t>
-            </w:r>
-          </w:p>
-          <w:p>
-            <w:pPr>
-              <w:spacing w:line="0" w:lineRule="atLeast"/>
-              <w:rPr>
-                <w:rFonts w:ascii="標楷體" w:hAnsi="標楷體"/>
-              </w:rPr>
-            </w:pPr>
-            <w:r>
-              <w:rPr>
-                <w:rFonts w:ascii="標楷體" w:hAnsi="標楷體"/>
-              </w:rPr>
-              <w:t>FROM (SELECT M."YearMonth"</w:t>
-            </w:r>
-          </w:p>
-          <w:p>
-            <w:pPr>
-              <w:spacing w:line="0" w:lineRule="atLeast"/>
-              <w:rPr>
-                <w:rFonts w:ascii="標楷體" w:hAnsi="標楷體"/>
-              </w:rPr>
-            </w:pPr>
-            <w:r>
-              <w:rPr>
-                <w:rFonts w:ascii="標楷體" w:hAnsi="標楷體"/>
-              </w:rPr>
-              <w:tab/>
-              <w:t xml:space="preserve">  ,F."CityCode" AS "CityCode"</w:t>
-            </w:r>
-          </w:p>
-          <w:p>
-            <w:pPr>
-              <w:spacing w:line="0" w:lineRule="atLeast"/>
-              <w:rPr>
-                <w:rFonts w:ascii="標楷體" w:hAnsi="標楷體"/>
-              </w:rPr>
-            </w:pPr>
-            <w:r>
-              <w:rPr>
-                <w:rFonts w:ascii="標楷體" w:hAnsi="標楷體"/>
-              </w:rPr>
-              <w:t xml:space="preserve">            ,C."CityItem" AS "CityItem"</w:t>
-            </w:r>
-          </w:p>
-          <w:p>
-            <w:pPr>
-              <w:spacing w:line="0" w:lineRule="atLeast"/>
-              <w:rPr>
-                <w:rFonts w:ascii="標楷體" w:hAnsi="標楷體"/>
-              </w:rPr>
-            </w:pPr>
-            <w:r>
-              <w:rPr>
-                <w:rFonts w:ascii="標楷體" w:hAnsi="標楷體"/>
-              </w:rPr>
-              <w:t xml:space="preserve">            ,SUM(CASE WHEN F."Status" = '0' AND F."OvduTerm" &lt; 3</w:t>
-            </w:r>
-          </w:p>
-          <w:p>
-            <w:pPr>
-              <w:spacing w:line="0" w:lineRule="atLeast"/>
-              <w:rPr>
-                <w:rFonts w:ascii="標楷體" w:hAnsi="標楷體"/>
-              </w:rPr>
-            </w:pPr>
-            <w:r>
-              <w:rPr>
-                <w:rFonts w:ascii="標楷體" w:hAnsi="標楷體"/>
-              </w:rPr>
-              <w:t xml:space="preserve">                      THEN M."LoanBalance"</w:t>
-            </w:r>
-          </w:p>
-          <w:p>
-            <w:pPr>
-              <w:spacing w:line="0" w:lineRule="atLeast"/>
-              <w:rPr>
-                <w:rFonts w:ascii="標楷體" w:hAnsi="標楷體"/>
-              </w:rPr>
-            </w:pPr>
-            <w:r>
-              <w:rPr>
-                <w:rFonts w:ascii="標楷體" w:hAnsi="標楷體"/>
-              </w:rPr>
-              <w:t xml:space="preserve">                 ELSE 0 END) AS "LoanBal"</w:t>
-            </w:r>
-          </w:p>
-          <w:p>
-            <w:pPr>
-              <w:spacing w:line="0" w:lineRule="atLeast"/>
-              <w:rPr>
-                <w:rFonts w:ascii="標楷體" w:hAnsi="標楷體"/>
-              </w:rPr>
-            </w:pPr>
-            <w:r>
-              <w:rPr>
-                <w:rFonts w:ascii="標楷體" w:hAnsi="標楷體"/>
-              </w:rPr>
-              <w:t xml:space="preserve">            ,SUM(CASE WHEN F."Status" = '0' AND F."OvduTerm" &gt;= 3</w:t>
-            </w:r>
-          </w:p>
-          <w:p>
-            <w:pPr>
-              <w:spacing w:line="0" w:lineRule="atLeast"/>
-              <w:rPr>
-                <w:rFonts w:ascii="標楷體" w:hAnsi="標楷體"/>
-              </w:rPr>
-            </w:pPr>
-            <w:r>
-              <w:rPr>
-                <w:rFonts w:ascii="標楷體" w:hAnsi="標楷體"/>
-              </w:rPr>
-              <w:t xml:space="preserve">                      THEN M."LoanBalance"</w:t>
-            </w:r>
-          </w:p>
-          <w:p>
-            <w:pPr>
-              <w:spacing w:line="0" w:lineRule="atLeast"/>
-              <w:rPr>
-                <w:rFonts w:ascii="標楷體" w:hAnsi="標楷體"/>
-              </w:rPr>
-            </w:pPr>
-            <w:r>
-              <w:rPr>
-                <w:rFonts w:ascii="標楷體" w:hAnsi="標楷體"/>
-              </w:rPr>
-              <w:t xml:space="preserve">                 ELSE 0 END) AS "OvduBal"</w:t>
-            </w:r>
-          </w:p>
-          <w:p>
-            <w:pPr>
-              <w:spacing w:line="0" w:lineRule="atLeast"/>
-              <w:rPr>
-                <w:rFonts w:ascii="標楷體" w:hAnsi="標楷體"/>
-              </w:rPr>
-            </w:pPr>
-            <w:r>
-              <w:rPr>
-                <w:rFonts w:ascii="標楷體" w:hAnsi="標楷體"/>
-              </w:rPr>
-              <w:t xml:space="preserve">            ,SUM(CASE WHEN M."AcctCode" = '990'</w:t>
-            </w:r>
-          </w:p>
-          <w:p>
-            <w:pPr>
-              <w:spacing w:line="0" w:lineRule="atLeast"/>
-              <w:rPr>
-                <w:rFonts w:ascii="標楷體" w:hAnsi="標楷體"/>
-              </w:rPr>
-            </w:pPr>
-            <w:r>
-              <w:rPr>
-                <w:rFonts w:ascii="標楷體" w:hAnsi="標楷體"/>
-              </w:rPr>
-              <w:t xml:space="preserve">                      THEN M."LoanBalance"</w:t>
-            </w:r>
-          </w:p>
-          <w:p>
-            <w:pPr>
-              <w:spacing w:line="0" w:lineRule="atLeast"/>
-              <w:rPr>
-                <w:rFonts w:ascii="標楷體" w:hAnsi="標楷體"/>
-              </w:rPr>
-            </w:pPr>
-            <w:r>
-              <w:rPr>
-                <w:rFonts w:ascii="標楷體" w:hAnsi="標楷體"/>
-              </w:rPr>
-              <w:t xml:space="preserve">                 ELSE 0 END) AS "ColBal"</w:t>
-            </w:r>
-          </w:p>
-          <w:p>
-            <w:pPr>
-              <w:spacing w:line="0" w:lineRule="atLeast"/>
-              <w:rPr>
-                <w:rFonts w:ascii="標楷體" w:hAnsi="標楷體"/>
-              </w:rPr>
-            </w:pPr>
-            <w:r>
-              <w:rPr>
-                <w:rFonts w:ascii="標楷體" w:hAnsi="標楷體"/>
-              </w:rPr>
-              <w:t xml:space="preserve">      FROM "MonthlyLoanBal" M</w:t>
-            </w:r>
-          </w:p>
-          <w:p>
-            <w:pPr>
-              <w:spacing w:line="0" w:lineRule="atLeast"/>
-              <w:rPr>
-                <w:rFonts w:ascii="標楷體" w:hAnsi="標楷體"/>
-              </w:rPr>
-            </w:pPr>
-            <w:r>
-              <w:rPr>
-                <w:rFonts w:ascii="標楷體" w:hAnsi="標楷體"/>
-              </w:rPr>
-              <w:t xml:space="preserve">      LEFT JOIN "MonthlyFacBal" F ON F."CustNo" = M."CustNo"</w:t>
-            </w:r>
-          </w:p>
-          <w:p>
-            <w:pPr>
-              <w:spacing w:line="0" w:lineRule="atLeast"/>
-              <w:rPr>
-                <w:rFonts w:ascii="標楷體" w:hAnsi="標楷體"/>
-              </w:rPr>
-            </w:pPr>
-            <w:r>
-              <w:rPr>
-                <w:rFonts w:ascii="標楷體" w:hAnsi="標楷體"/>
-              </w:rPr>
-              <w:t xml:space="preserve">                                   AND F."FacmNo" = M."FacmNo"</w:t>
-            </w:r>
-          </w:p>
-          <w:p>
-            <w:pPr>
-              <w:spacing w:line="0" w:lineRule="atLeast"/>
-              <w:rPr>
-                <w:rFonts w:ascii="標楷體" w:hAnsi="標楷體"/>
-              </w:rPr>
-            </w:pPr>
-            <w:r>
-              <w:rPr>
-                <w:rFonts w:ascii="標楷體" w:hAnsi="標楷體"/>
-              </w:rPr>
-              <w:t xml:space="preserve">                                   AND F."YearMonth" = M."YearMonth"</w:t>
-            </w:r>
-          </w:p>
-          <w:p>
-            <w:pPr>
-              <w:spacing w:line="0" w:lineRule="atLeast"/>
-              <w:rPr>
-                <w:rFonts w:ascii="標楷體" w:hAnsi="標楷體"/>
-              </w:rPr>
-            </w:pPr>
-            <w:r>
-              <w:rPr>
-                <w:rFonts w:ascii="標楷體" w:hAnsi="標楷體"/>
-              </w:rPr>
-              <w:t xml:space="preserve">      LEFT JOIN "CdCity" C ON C."CityCode" = F."CityCode"</w:t>
-            </w:r>
-          </w:p>
-          <w:p>
-            <w:pPr>
-              <w:spacing w:line="0" w:lineRule="atLeast"/>
-              <w:rPr>
-                <w:rFonts w:ascii="標楷體" w:hAnsi="標楷體"/>
-              </w:rPr>
-            </w:pPr>
-            <w:r>
-              <w:rPr>
-                <w:rFonts w:ascii="標楷體" w:hAnsi="標楷體"/>
-              </w:rPr>
-              <w:t xml:space="preserve">      WHERE  M."YearMonth" IN (" + yearMonthList + ")</w:t>
-            </w:r>
-          </w:p>
-          <w:p>
-            <w:pPr>
-              <w:spacing w:line="0" w:lineRule="atLeast"/>
-              <w:rPr>
-                <w:rFonts w:ascii="標楷體" w:hAnsi="標楷體"/>
-              </w:rPr>
-            </w:pPr>
-            <w:r>
-              <w:rPr>
-                <w:rFonts w:ascii="標楷體" w:hAnsi="標楷體"/>
-              </w:rPr>
-              <w:t xml:space="preserve">        AND DECODE(M."DepartmentCode", '1', 1, 0) &lt;&gt; 1</w:t>
-            </w:r>
-          </w:p>
-          <w:p>
-            <w:pPr>
-              <w:spacing w:line="0" w:lineRule="atLeast"/>
-              <w:rPr>
-                <w:rFonts w:ascii="標楷體" w:hAnsi="標楷體"/>
-              </w:rPr>
-            </w:pPr>
-            <w:r>
-              <w:rPr>
-                <w:rFonts w:ascii="標楷體" w:hAnsi="標楷體"/>
-              </w:rPr>
-              <w:t xml:space="preserve">        AND M."ClCode1" IN (1, 2)</w:t>
-            </w:r>
-          </w:p>
-          <w:p>
-            <w:pPr>
-              <w:spacing w:line="0" w:lineRule="atLeast"/>
-              <w:rPr>
-                <w:rFonts w:ascii="標楷體" w:hAnsi="標楷體"/>
-              </w:rPr>
-            </w:pPr>
-            <w:r>
-              <w:rPr>
-                <w:rFonts w:ascii="標楷體" w:hAnsi="標楷體"/>
-              </w:rPr>
-              <w:t xml:space="preserve">        AND TO_NUMBER(C."CityCode") &lt; 96</w:t>
-            </w:r>
-          </w:p>
-          <w:p>
-            <w:pPr>
-              <w:spacing w:line="0" w:lineRule="atLeast"/>
-              <w:rPr>
-                <w:rFonts w:ascii="標楷體" w:hAnsi="標楷體"/>
-              </w:rPr>
-            </w:pPr>
-            <w:r>
-              <w:rPr>
-                <w:rFonts w:ascii="標楷體" w:hAnsi="標楷體"/>
-              </w:rPr>
-              <w:t xml:space="preserve">      GROUP BY M."YearMonth", F."CityCode",  C."CityItem"</w:t>
-            </w:r>
-          </w:p>
-          <w:p>
-            <w:pPr>
-              <w:spacing w:line="0" w:lineRule="atLeast"/>
-              <w:rPr>
-                <w:rFonts w:ascii="標楷體" w:hAnsi="標楷體"/>
-              </w:rPr>
-            </w:pPr>
-            <w:r>
-              <w:rPr>
-                <w:rFonts w:ascii="標楷體" w:hAnsi="標楷體"/>
-              </w:rPr>
-              <w:tab/>
-              <w:t xml:space="preserve">  </w:t>
-            </w:r>
-          </w:p>
-          <w:p>
-            <w:pPr>
-              <w:spacing w:line="0" w:lineRule="atLeast"/>
-              <w:rPr>
-                <w:rFonts w:ascii="標楷體" w:hAnsi="標楷體"/>
-              </w:rPr>
-            </w:pPr>
-          </w:p>
-          <w:p>
-            <w:pPr>
-              <w:spacing w:line="0" w:lineRule="atLeast"/>
-              <w:rPr>
-                <w:rFonts w:ascii="標楷體" w:hAnsi="標楷體"/>
-              </w:rPr>
-            </w:pPr>
-          </w:p>
-          <w:p>
-            <w:pPr>
-              <w:spacing w:line="0" w:lineRule="atLeast"/>
-              <w:rPr>
-                <w:rFonts w:ascii="標楷體" w:hAnsi="標楷體"/>
-              </w:rPr>
-            </w:pPr>
-            <w:r>
-              <w:rPr>
-                <w:rFonts w:ascii="標楷體" w:hAnsi="標楷體" w:hint="eastAsia"/>
-              </w:rPr>
-              <w:t xml:space="preserve">      </w:t>
-            </w:r>
-            <w:r>
-              <w:rPr>
-                <w:rFonts w:ascii="標楷體" w:hAnsi="標楷體"/>
-              </w:rPr>
-              <w:t>UNION ALL</w:t>
-            </w:r>
-          </w:p>
-          <w:p>
-            <w:pPr>
-              <w:spacing w:line="0" w:lineRule="atLeast"/>
-              <w:rPr>
-                <w:rFonts w:ascii="標楷體" w:hAnsi="標楷體" w:hint="eastAsia"/>
-                <w:b/>
-              </w:rPr>
-            </w:pPr>
-            <w:r>
-              <w:rPr>
-                <w:rFonts w:ascii="標楷體" w:hAnsi="標楷體" w:hint="eastAsia"/>
-                <w:b/>
-              </w:rPr>
-              <w:t xml:space="preserve">-- </w:t>
-            </w:r>
-            <w:r>
-              <w:rPr>
-                <w:rFonts w:ascii="標楷體" w:hAnsi="標楷體" w:hint="eastAsia"/>
-                <w:b/>
-                <w:highlight w:val="yellow"/>
-              </w:rPr>
-              <w:t>YYYYMM</w:t>
-            </w:r>
-            <w:r>
-              <w:rPr>
-                <w:rFonts w:ascii="標楷體" w:hAnsi="標楷體" w:hint="eastAsia"/>
-                <w:b/>
-              </w:rPr>
-              <w:t>為變數，根據當年月會回推不同值產生</w:t>
-            </w:r>
-            <w:r>
-              <w:rPr>
-                <w:rFonts w:ascii="標楷體" w:hAnsi="標楷體" w:hint="eastAsia"/>
-                <w:b/>
-              </w:rPr>
-              <w:t>5年前(含)至2年前的年底，以及去年至當月各季季底</w:t>
-            </w:r>
-            <w:r>
-              <w:rPr>
-                <w:rFonts w:ascii="標楷體" w:hAnsi="標楷體" w:hint="eastAsia"/>
-                <w:b/>
-              </w:rPr>
-              <w:t>的表</w:t>
-            </w:r>
-            <w:r>
-              <w:rPr>
-                <w:rFonts w:ascii="標楷體" w:hAnsi="標楷體" w:hint="eastAsia"/>
-                <w:b/>
-              </w:rPr>
-              <w:t>格</w:t>
-            </w:r>
-          </w:p>
-          <w:p>
-            <w:pPr>
-              <w:spacing w:line="0" w:lineRule="atLeast"/>
-              <w:rPr>
-                <w:rFonts w:ascii="標楷體" w:hAnsi="標楷體"/>
-              </w:rPr>
-            </w:pPr>
-            <w:r>
-              <w:rPr>
-                <w:rFonts w:ascii="標楷體" w:hAnsi="標楷體"/>
-              </w:rPr>
-              <w:tab/>
-              <w:t xml:space="preserve">  SELECT </w:t>
-            </w:r>
-            <w:r>
-              <w:rPr>
-                <w:rFonts w:ascii="標楷體" w:hAnsi="標楷體" w:hint="eastAsia"/>
-                <w:highlight w:val="yellow"/>
-              </w:rPr>
-              <w:t>YYYYMM</w:t>
-            </w:r>
-            <w:r>
-              <w:rPr>
-                <w:rFonts w:ascii="標楷體" w:hAnsi="標楷體"/>
-              </w:rPr>
-              <w:t xml:space="preserve"> </w:t>
-            </w:r>
-            <w:r>
-              <w:rPr>
-                <w:rFonts w:ascii="標楷體" w:hAnsi="標楷體"/>
-              </w:rPr>
-              <w:t>AS "YearMonth"</w:t>
-            </w:r>
-            <w:r>
-              <w:rPr>
-                <w:rFonts w:ascii="標楷體" w:hAnsi="標楷體" w:hint="eastAsia"/>
-              </w:rPr>
-              <w:t xml:space="preserve"> </w:t>
-            </w:r>
-          </w:p>
-          <w:p>
-            <w:pPr>
-              <w:spacing w:line="0" w:lineRule="atLeast"/>
-              <w:rPr>
-                <w:rFonts w:ascii="標楷體" w:hAnsi="標楷體"/>
-              </w:rPr>
-            </w:pPr>
-            <w:r>
-              <w:rPr>
-                <w:rFonts w:ascii="標楷體" w:hAnsi="標楷體"/>
-              </w:rPr>
-              <w:tab/>
-              <w:t xml:space="preserve">  </w:t>
-            </w:r>
-            <w:r>
-              <w:rPr>
-                <w:rFonts w:ascii="標楷體" w:hAnsi="標楷體"/>
-              </w:rPr>
-              <w:tab/>
-              <w:t xml:space="preserve">  ,C."CityCode" AS "CityCode"</w:t>
-            </w:r>
-          </w:p>
-          <w:p>
-            <w:pPr>
-              <w:spacing w:line="0" w:lineRule="atLeast"/>
-              <w:rPr>
-                <w:rFonts w:ascii="標楷體" w:hAnsi="標楷體"/>
-              </w:rPr>
-            </w:pPr>
-            <w:r>
-              <w:rPr>
-                <w:rFonts w:ascii="標楷體" w:hAnsi="標楷體"/>
-              </w:rPr>
-              <w:tab/>
-              <w:t xml:space="preserve">        ,C."CityItem" AS "CityItem"</w:t>
-            </w:r>
-          </w:p>
-          <w:p>
-            <w:pPr>
-              <w:spacing w:line="0" w:lineRule="atLeast"/>
-              <w:rPr>
-                <w:rFonts w:ascii="標楷體" w:hAnsi="標楷體"/>
-              </w:rPr>
-            </w:pPr>
-            <w:r>
-              <w:rPr>
-                <w:rFonts w:ascii="標楷體" w:hAnsi="標楷體"/>
-              </w:rPr>
-              <w:tab/>
-              <w:t xml:space="preserve">        ,0 AS "LoanBal"</w:t>
-            </w:r>
-          </w:p>
-          <w:p>
-            <w:pPr>
-              <w:spacing w:line="0" w:lineRule="atLeast"/>
-              <w:rPr>
-                <w:rFonts w:ascii="標楷體" w:hAnsi="標楷體"/>
-              </w:rPr>
-            </w:pPr>
-            <w:r>
-              <w:rPr>
-                <w:rFonts w:ascii="標楷體" w:hAnsi="標楷體"/>
-              </w:rPr>
-              <w:tab/>
-              <w:t xml:space="preserve">        ,0 AS "OvduBal"</w:t>
-            </w:r>
-          </w:p>
-          <w:p>
-            <w:pPr>
-              <w:spacing w:line="0" w:lineRule="atLeast"/>
-              <w:rPr>
-                <w:rFonts w:ascii="標楷體" w:hAnsi="標楷體"/>
-              </w:rPr>
-            </w:pPr>
-            <w:r>
-              <w:rPr>
-                <w:rFonts w:ascii="標楷體" w:hAnsi="標楷體"/>
-              </w:rPr>
-              <w:tab/>
-              <w:t xml:space="preserve">        ,0 AS "ColBal"</w:t>
-            </w:r>
-          </w:p>
-          <w:p>
-            <w:pPr>
-              <w:spacing w:line="0" w:lineRule="atLeast"/>
-              <w:rPr>
-                <w:rFonts w:ascii="標楷體" w:hAnsi="標楷體"/>
-              </w:rPr>
-            </w:pPr>
-            <w:r>
-              <w:rPr>
-                <w:rFonts w:ascii="標楷體" w:hAnsi="標楷體"/>
-              </w:rPr>
-              <w:tab/>
-              <w:t xml:space="preserve">  FROM "CdCity" C</w:t>
-            </w:r>
-          </w:p>
-          <w:p>
-            <w:pPr>
-              <w:spacing w:line="0" w:lineRule="atLeast"/>
-              <w:rPr>
-                <w:rFonts w:ascii="標楷體" w:hAnsi="標楷體"/>
-              </w:rPr>
-            </w:pPr>
-            <w:r>
-              <w:rPr>
-                <w:rFonts w:ascii="標楷體" w:hAnsi="標楷體"/>
-              </w:rPr>
-              <w:tab/>
-              <w:t xml:space="preserve">  WHERE TO_NUMBER(C."CityCode") &lt; 96</w:t>
-            </w:r>
-          </w:p>
-          <w:p>
-            <w:pPr>
-              <w:spacing w:line="0" w:lineRule="atLeast"/>
-              <w:rPr>
-                <w:rFonts w:ascii="標楷體" w:hAnsi="標楷體"/>
-              </w:rPr>
-            </w:pPr>
-            <w:r>
-              <w:rPr>
-                <w:rFonts w:ascii="標楷體" w:hAnsi="標楷體"/>
-              </w:rPr>
-              <w:tab/>
-              <w:t>) S1</w:t>
-            </w:r>
-          </w:p>
-          <w:p>
-            <w:pPr>
-              <w:spacing w:line="0" w:lineRule="atLeast"/>
-              <w:rPr>
-                <w:rFonts w:ascii="標楷體" w:hAnsi="標楷體"/>
-              </w:rPr>
-            </w:pPr>
-            <w:r>
-              <w:rPr>
-                <w:rFonts w:ascii="標楷體" w:hAnsi="標楷體"/>
-              </w:rPr>
-              <w:t>GROUP BY S1."YearMonth",S1."CityCode", S1."CityItem"</w:t>
-            </w:r>
-          </w:p>
-          <w:p>
-            <w:pPr>
-              <w:spacing w:line="0" w:lineRule="atLeast"/>
-              <w:rPr>
-                <w:rFonts w:ascii="標楷體" w:hAnsi="標楷體"/>
-              </w:rPr>
-            </w:pPr>
-            <w:r>
-              <w:rPr>
-                <w:rFonts w:ascii="標楷體" w:hAnsi="標楷體"/>
-              </w:rPr>
-              <w:t>ORDER BY S1."YearMonth" ASC, "CityCode" ASC</w:t>
+              <w:t>SELECT</w:t>
+            </w:r>
+          </w:p>
+          <w:p>
+            <w:pPr>
+              <w:spacing w:line="0" w:lineRule="atLeast"/>
+              <w:rPr>
+                <w:rFonts w:ascii="標楷體" w:hAnsi="標楷體"/>
+              </w:rPr>
+            </w:pPr>
+            <w:r>
+              <w:rPr>
+                <w:rFonts w:ascii="標楷體" w:hAnsi="標楷體"/>
+              </w:rPr>
+              <w:t xml:space="preserve">    s1."YearMonth",</w:t>
+            </w:r>
+          </w:p>
+          <w:p>
+            <w:pPr>
+              <w:spacing w:line="0" w:lineRule="atLeast"/>
+              <w:rPr>
+                <w:rFonts w:ascii="標楷體" w:hAnsi="標楷體"/>
+              </w:rPr>
+            </w:pPr>
+            <w:r>
+              <w:rPr>
+                <w:rFonts w:ascii="標楷體" w:hAnsi="標楷體"/>
+              </w:rPr>
+              <w:t xml:space="preserve">    DECODE(s1."CityCode", '85', '96', S1."CityCode") AS "CityCode",</w:t>
+            </w:r>
+          </w:p>
+          <w:p>
+            <w:pPr>
+              <w:spacing w:line="0" w:lineRule="atLeast"/>
+              <w:rPr>
+                <w:rFonts w:ascii="標楷體" w:hAnsi="標楷體"/>
+              </w:rPr>
+            </w:pPr>
+            <w:r>
+              <w:rPr>
+                <w:rFonts w:ascii="標楷體" w:hAnsi="標楷體"/>
+              </w:rPr>
+              <w:t xml:space="preserve">    s1."CityItem" AS "CityItem",</w:t>
+            </w:r>
+          </w:p>
+          <w:p>
+            <w:pPr>
+              <w:spacing w:line="0" w:lineRule="atLeast"/>
+              <w:rPr>
+                <w:rFonts w:ascii="標楷體" w:hAnsi="標楷體"/>
+              </w:rPr>
+            </w:pPr>
+            <w:r>
+              <w:rPr>
+                <w:rFonts w:ascii="標楷體" w:hAnsi="標楷體"/>
+              </w:rPr>
+              <w:t xml:space="preserve">    round((SUM(s1."LoanBal") + SUM(s1."ColBal") + SUM(s1."OvduBal")), 2) AS "LoanBal",</w:t>
+            </w:r>
+          </w:p>
+          <w:p>
+            <w:pPr>
+              <w:spacing w:line="0" w:lineRule="atLeast"/>
+              <w:rPr>
+                <w:rFonts w:ascii="標楷體" w:hAnsi="標楷體"/>
+              </w:rPr>
+            </w:pPr>
+            <w:r>
+              <w:rPr>
+                <w:rFonts w:ascii="標楷體" w:hAnsi="標楷體"/>
+              </w:rPr>
+              <w:t xml:space="preserve">    round(SUM(s1."OvduBal"), 2) AS "OvduBal",</w:t>
+            </w:r>
+          </w:p>
+          <w:p>
+            <w:pPr>
+              <w:spacing w:line="0" w:lineRule="atLeast"/>
+              <w:rPr>
+                <w:rFonts w:ascii="標楷體" w:hAnsi="標楷體"/>
+              </w:rPr>
+            </w:pPr>
+            <w:r>
+              <w:rPr>
+                <w:rFonts w:ascii="標楷體" w:hAnsi="標楷體"/>
+              </w:rPr>
+              <w:t xml:space="preserve">    round(SUM(s1."ColBal"), 2) AS "ColBal",</w:t>
+            </w:r>
+          </w:p>
+          <w:p>
+            <w:pPr>
+              <w:spacing w:line="0" w:lineRule="atLeast"/>
+              <w:rPr>
+                <w:rFonts w:ascii="標楷體" w:hAnsi="標楷體"/>
+              </w:rPr>
+            </w:pPr>
+            <w:r>
+              <w:rPr>
+                <w:rFonts w:ascii="標楷體" w:hAnsi="標楷體"/>
+              </w:rPr>
+              <w:t xml:space="preserve">    CASE</w:t>
+            </w:r>
+          </w:p>
+          <w:p>
+            <w:pPr>
+              <w:spacing w:line="0" w:lineRule="atLeast"/>
+              <w:rPr>
+                <w:rFonts w:ascii="標楷體" w:hAnsi="標楷體"/>
+              </w:rPr>
+            </w:pPr>
+            <w:r>
+              <w:rPr>
+                <w:rFonts w:ascii="標楷體" w:hAnsi="標楷體"/>
+              </w:rPr>
+              <w:t xml:space="preserve">        WHEN SUM(s1."LoanBal") + SUM(s1."ColBal") &gt; 0 THEN</w:t>
+            </w:r>
+          </w:p>
+          <w:p>
+            <w:pPr>
+              <w:spacing w:line="0" w:lineRule="atLeast"/>
+              <w:rPr>
+                <w:rFonts w:ascii="標楷體" w:hAnsi="標楷體"/>
+              </w:rPr>
+            </w:pPr>
+            <w:r>
+              <w:rPr>
+                <w:rFonts w:ascii="標楷體" w:hAnsi="標楷體"/>
+              </w:rPr>
+              <w:t xml:space="preserve">            round((SUM(s1."OvduBal") + SUM(s1."ColBal")) /(SUM(s1."LoanBal") + SUM(s1."ColBal")), 4)</w:t>
+            </w:r>
+          </w:p>
+          <w:p>
+            <w:pPr>
+              <w:spacing w:line="0" w:lineRule="atLeast"/>
+              <w:rPr>
+                <w:rFonts w:ascii="標楷體" w:hAnsi="標楷體"/>
+              </w:rPr>
+            </w:pPr>
+            <w:r>
+              <w:rPr>
+                <w:rFonts w:ascii="標楷體" w:hAnsi="標楷體"/>
+              </w:rPr>
+              <w:t xml:space="preserve">        ELSE</w:t>
+            </w:r>
+          </w:p>
+          <w:p>
+            <w:pPr>
+              <w:spacing w:line="0" w:lineRule="atLeast"/>
+              <w:rPr>
+                <w:rFonts w:ascii="標楷體" w:hAnsi="標楷體"/>
+              </w:rPr>
+            </w:pPr>
+            <w:r>
+              <w:rPr>
+                <w:rFonts w:ascii="標楷體" w:hAnsi="標楷體"/>
+              </w:rPr>
+              <w:t xml:space="preserve">            0</w:t>
+            </w:r>
+          </w:p>
+          <w:p>
+            <w:pPr>
+              <w:spacing w:line="0" w:lineRule="atLeast"/>
+              <w:rPr>
+                <w:rFonts w:ascii="標楷體" w:hAnsi="標楷體"/>
+              </w:rPr>
+            </w:pPr>
+            <w:r>
+              <w:rPr>
+                <w:rFonts w:ascii="標楷體" w:hAnsi="標楷體"/>
+              </w:rPr>
+              <w:t xml:space="preserve">    END AS "Ratio"      FROM</w:t>
+            </w:r>
+          </w:p>
+          <w:p>
+            <w:pPr>
+              <w:spacing w:line="0" w:lineRule="atLeast"/>
+              <w:rPr>
+                <w:rFonts w:ascii="標楷體" w:hAnsi="標楷體"/>
+              </w:rPr>
+            </w:pPr>
+            <w:r>
+              <w:rPr>
+                <w:rFonts w:ascii="標楷體" w:hAnsi="標楷體"/>
+              </w:rPr>
+              <w:t xml:space="preserve">    (</w:t>
+            </w:r>
+          </w:p>
+          <w:p>
+            <w:pPr>
+              <w:spacing w:line="0" w:lineRule="atLeast"/>
+              <w:rPr>
+                <w:rFonts w:ascii="標楷體" w:hAnsi="標楷體"/>
+              </w:rPr>
+            </w:pPr>
+            <w:r>
+              <w:rPr>
+                <w:rFonts w:ascii="標楷體" w:hAnsi="標楷體"/>
+              </w:rPr>
+              <w:t xml:space="preserve">        SELECT</w:t>
+            </w:r>
+          </w:p>
+          <w:p>
+            <w:pPr>
+              <w:spacing w:line="0" w:lineRule="atLeast"/>
+              <w:rPr>
+                <w:rFonts w:ascii="標楷體" w:hAnsi="標楷體"/>
+              </w:rPr>
+            </w:pPr>
+            <w:r>
+              <w:rPr>
+                <w:rFonts w:ascii="標楷體" w:hAnsi="標楷體"/>
+              </w:rPr>
+              <w:t xml:space="preserve">            m."YearMonth",</w:t>
+            </w:r>
+          </w:p>
+          <w:p>
+            <w:pPr>
+              <w:spacing w:line="0" w:lineRule="atLeast"/>
+              <w:rPr>
+                <w:rFonts w:ascii="標楷體" w:hAnsi="標楷體"/>
+              </w:rPr>
+            </w:pPr>
+            <w:r>
+              <w:rPr>
+                <w:rFonts w:ascii="標楷體" w:hAnsi="標楷體"/>
+              </w:rPr>
+              <w:t xml:space="preserve">            f."CityCode"   AS "CityCode",</w:t>
+            </w:r>
+          </w:p>
+          <w:p>
+            <w:pPr>
+              <w:spacing w:line="0" w:lineRule="atLeast"/>
+              <w:rPr>
+                <w:rFonts w:ascii="標楷體" w:hAnsi="標楷體"/>
+              </w:rPr>
+            </w:pPr>
+            <w:r>
+              <w:rPr>
+                <w:rFonts w:ascii="標楷體" w:hAnsi="標楷體"/>
+              </w:rPr>
+              <w:t xml:space="preserve">            c."CityItem"   AS "CityItem",</w:t>
+            </w:r>
+          </w:p>
+          <w:p>
+            <w:pPr>
+              <w:spacing w:line="0" w:lineRule="atLeast"/>
+              <w:rPr>
+                <w:rFonts w:ascii="標楷體" w:hAnsi="標楷體"/>
+              </w:rPr>
+            </w:pPr>
+            <w:r>
+              <w:rPr>
+                <w:rFonts w:ascii="標楷體" w:hAnsi="標楷體"/>
+              </w:rPr>
+              <w:t xml:space="preserve">            SUM(</w:t>
+            </w:r>
+          </w:p>
+          <w:p>
+            <w:pPr>
+              <w:spacing w:line="0" w:lineRule="atLeast"/>
+              <w:rPr>
+                <w:rFonts w:ascii="標楷體" w:hAnsi="標楷體"/>
+              </w:rPr>
+            </w:pPr>
+            <w:r>
+              <w:rPr>
+                <w:rFonts w:ascii="標楷體" w:hAnsi="標楷體"/>
+              </w:rPr>
+              <w:t xml:space="preserve">                CASE</w:t>
+            </w:r>
+          </w:p>
+          <w:p>
+            <w:pPr>
+              <w:spacing w:line="0" w:lineRule="atLeast"/>
+              <w:rPr>
+                <w:rFonts w:ascii="標楷體" w:hAnsi="標楷體"/>
+              </w:rPr>
+            </w:pPr>
+            <w:r>
+              <w:rPr>
+                <w:rFonts w:ascii="標楷體" w:hAnsi="標楷體"/>
+              </w:rPr>
+              <w:t xml:space="preserve">                    WHEN f."Status" = '0'</w:t>
+            </w:r>
+          </w:p>
+          <w:p>
+            <w:pPr>
+              <w:spacing w:line="0" w:lineRule="atLeast"/>
+              <w:rPr>
+                <w:rFonts w:ascii="標楷體" w:hAnsi="標楷體"/>
+              </w:rPr>
+            </w:pPr>
+            <w:r>
+              <w:rPr>
+                <w:rFonts w:ascii="標楷體" w:hAnsi="標楷體"/>
+              </w:rPr>
+              <w:t xml:space="preserve">                         AND f."OvduTerm" &lt; 3 THEN</w:t>
+            </w:r>
+          </w:p>
+          <w:p>
+            <w:pPr>
+              <w:spacing w:line="0" w:lineRule="atLeast"/>
+              <w:rPr>
+                <w:rFonts w:ascii="標楷體" w:hAnsi="標楷體"/>
+              </w:rPr>
+            </w:pPr>
+            <w:r>
+              <w:rPr>
+                <w:rFonts w:ascii="標楷體" w:hAnsi="標楷體"/>
+              </w:rPr>
+              <w:t xml:space="preserve">                        m."LoanBalance"</w:t>
+            </w:r>
+          </w:p>
+          <w:p>
+            <w:pPr>
+              <w:spacing w:line="0" w:lineRule="atLeast"/>
+              <w:rPr>
+                <w:rFonts w:ascii="標楷體" w:hAnsi="標楷體"/>
+              </w:rPr>
+            </w:pPr>
+            <w:r>
+              <w:rPr>
+                <w:rFonts w:ascii="標楷體" w:hAnsi="標楷體"/>
+              </w:rPr>
+              <w:t xml:space="preserve">                    ELSE 0 END</w:t>
+            </w:r>
+          </w:p>
+          <w:p>
+            <w:pPr>
+              <w:spacing w:line="0" w:lineRule="atLeast"/>
+              <w:rPr>
+                <w:rFonts w:ascii="標楷體" w:hAnsi="標楷體"/>
+              </w:rPr>
+            </w:pPr>
+            <w:r>
+              <w:rPr>
+                <w:rFonts w:ascii="標楷體" w:hAnsi="標楷體"/>
+              </w:rPr>
+              <w:t xml:space="preserve">            ) AS "LoanBal"                  ,</w:t>
+            </w:r>
+          </w:p>
+          <w:p>
+            <w:pPr>
+              <w:spacing w:line="0" w:lineRule="atLeast"/>
+              <w:rPr>
+                <w:rFonts w:ascii="標楷體" w:hAnsi="標楷體"/>
+              </w:rPr>
+            </w:pPr>
+            <w:r>
+              <w:rPr>
+                <w:rFonts w:ascii="標楷體" w:hAnsi="標楷體"/>
+              </w:rPr>
+              <w:t xml:space="preserve">            SUM(</w:t>
+            </w:r>
+          </w:p>
+          <w:p>
+            <w:pPr>
+              <w:spacing w:line="0" w:lineRule="atLeast"/>
+              <w:rPr>
+                <w:rFonts w:ascii="標楷體" w:hAnsi="標楷體"/>
+              </w:rPr>
+            </w:pPr>
+            <w:r>
+              <w:rPr>
+                <w:rFonts w:ascii="標楷體" w:hAnsi="標楷體"/>
+              </w:rPr>
+              <w:t xml:space="preserve">                CASE</w:t>
+            </w:r>
+          </w:p>
+          <w:p>
+            <w:pPr>
+              <w:spacing w:line="0" w:lineRule="atLeast"/>
+              <w:rPr>
+                <w:rFonts w:ascii="標楷體" w:hAnsi="標楷體"/>
+              </w:rPr>
+            </w:pPr>
+            <w:r>
+              <w:rPr>
+                <w:rFonts w:ascii="標楷體" w:hAnsi="標楷體"/>
+              </w:rPr>
+              <w:t xml:space="preserve">                    WHEN f."Status" = '0'</w:t>
+            </w:r>
+          </w:p>
+          <w:p>
+            <w:pPr>
+              <w:spacing w:line="0" w:lineRule="atLeast"/>
+              <w:rPr>
+                <w:rFonts w:ascii="標楷體" w:hAnsi="標楷體"/>
+              </w:rPr>
+            </w:pPr>
+            <w:r>
+              <w:rPr>
+                <w:rFonts w:ascii="標楷體" w:hAnsi="標楷體"/>
+              </w:rPr>
+              <w:t xml:space="preserve">                         AND f."OvduTerm" &gt;= 3 THEN</w:t>
+            </w:r>
+          </w:p>
+          <w:p>
+            <w:pPr>
+              <w:spacing w:line="0" w:lineRule="atLeast"/>
+              <w:rPr>
+                <w:rFonts w:ascii="標楷體" w:hAnsi="標楷體"/>
+              </w:rPr>
+            </w:pPr>
+            <w:r>
+              <w:rPr>
+                <w:rFonts w:ascii="標楷體" w:hAnsi="標楷體"/>
+              </w:rPr>
+              <w:t xml:space="preserve">                        m."LoanBalance"</w:t>
+            </w:r>
+          </w:p>
+          <w:p>
+            <w:pPr>
+              <w:spacing w:line="0" w:lineRule="atLeast"/>
+              <w:rPr>
+                <w:rFonts w:ascii="標楷體" w:hAnsi="標楷體"/>
+              </w:rPr>
+            </w:pPr>
+            <w:r>
+              <w:rPr>
+                <w:rFonts w:ascii="標楷體" w:hAnsi="標楷體"/>
+              </w:rPr>
+              <w:t xml:space="preserve">                    ELSE</w:t>
+            </w:r>
+          </w:p>
+          <w:p>
+            <w:pPr>
+              <w:spacing w:line="0" w:lineRule="atLeast"/>
+              <w:rPr>
+                <w:rFonts w:ascii="標楷體" w:hAnsi="標楷體"/>
+              </w:rPr>
+            </w:pPr>
+            <w:r>
+              <w:rPr>
+                <w:rFonts w:ascii="標楷體" w:hAnsi="標楷體"/>
+              </w:rPr>
+              <w:t xml:space="preserve">                        0</w:t>
+            </w:r>
+          </w:p>
+          <w:p>
+            <w:pPr>
+              <w:spacing w:line="0" w:lineRule="atLeast"/>
+              <w:rPr>
+                <w:rFonts w:ascii="標楷體" w:hAnsi="標楷體"/>
+              </w:rPr>
+            </w:pPr>
+            <w:r>
+              <w:rPr>
+                <w:rFonts w:ascii="標楷體" w:hAnsi="標楷體"/>
+              </w:rPr>
+              <w:t xml:space="preserve">                END</w:t>
+            </w:r>
+          </w:p>
+          <w:p>
+            <w:pPr>
+              <w:spacing w:line="0" w:lineRule="atLeast"/>
+              <w:rPr>
+                <w:rFonts w:ascii="標楷體" w:hAnsi="標楷體"/>
+              </w:rPr>
+            </w:pPr>
+            <w:r>
+              <w:rPr>
+                <w:rFonts w:ascii="標楷體" w:hAnsi="標楷體"/>
+              </w:rPr>
+              <w:t xml:space="preserve">            ) AS "OvduBal",</w:t>
+            </w:r>
+          </w:p>
+          <w:p>
+            <w:pPr>
+              <w:spacing w:line="0" w:lineRule="atLeast"/>
+              <w:rPr>
+                <w:rFonts w:ascii="標楷體" w:hAnsi="標楷體"/>
+              </w:rPr>
+            </w:pPr>
+            <w:r>
+              <w:rPr>
+                <w:rFonts w:ascii="標楷體" w:hAnsi="標楷體"/>
+              </w:rPr>
+              <w:t xml:space="preserve">            SUM(</w:t>
+            </w:r>
+          </w:p>
+          <w:p>
+            <w:pPr>
+              <w:spacing w:line="0" w:lineRule="atLeast"/>
+              <w:rPr>
+                <w:rFonts w:ascii="標楷體" w:hAnsi="標楷體"/>
+              </w:rPr>
+            </w:pPr>
+            <w:r>
+              <w:rPr>
+                <w:rFonts w:ascii="標楷體" w:hAnsi="標楷體"/>
+              </w:rPr>
+              <w:t xml:space="preserve">                CASE</w:t>
+            </w:r>
+          </w:p>
+          <w:p>
+            <w:pPr>
+              <w:spacing w:line="0" w:lineRule="atLeast"/>
+              <w:rPr>
+                <w:rFonts w:ascii="標楷體" w:hAnsi="標楷體"/>
+              </w:rPr>
+            </w:pPr>
+            <w:r>
+              <w:rPr>
+                <w:rFonts w:ascii="標楷體" w:hAnsi="標楷體"/>
+              </w:rPr>
+              <w:lastRenderedPageBreak/>
+              <w:t xml:space="preserve">                    WHEN m."AcctCode" = '990' THEN</w:t>
+            </w:r>
+          </w:p>
+          <w:p>
+            <w:pPr>
+              <w:spacing w:line="0" w:lineRule="atLeast"/>
+              <w:rPr>
+                <w:rFonts w:ascii="標楷體" w:hAnsi="標楷體"/>
+              </w:rPr>
+            </w:pPr>
+            <w:r>
+              <w:rPr>
+                <w:rFonts w:ascii="標楷體" w:hAnsi="標楷體"/>
+              </w:rPr>
+              <w:t xml:space="preserve">                        m."LoanBalance"</w:t>
+            </w:r>
+          </w:p>
+          <w:p>
+            <w:pPr>
+              <w:spacing w:line="0" w:lineRule="atLeast"/>
+              <w:rPr>
+                <w:rFonts w:ascii="標楷體" w:hAnsi="標楷體"/>
+              </w:rPr>
+            </w:pPr>
+            <w:r>
+              <w:rPr>
+                <w:rFonts w:ascii="標楷體" w:hAnsi="標楷體"/>
+              </w:rPr>
+              <w:t xml:space="preserve">                    ELSE</w:t>
+            </w:r>
+          </w:p>
+          <w:p>
+            <w:pPr>
+              <w:spacing w:line="0" w:lineRule="atLeast"/>
+              <w:rPr>
+                <w:rFonts w:ascii="標楷體" w:hAnsi="標楷體"/>
+              </w:rPr>
+            </w:pPr>
+            <w:r>
+              <w:rPr>
+                <w:rFonts w:ascii="標楷體" w:hAnsi="標楷體"/>
+              </w:rPr>
+              <w:t xml:space="preserve">                        0</w:t>
+            </w:r>
+          </w:p>
+          <w:p>
+            <w:pPr>
+              <w:spacing w:line="0" w:lineRule="atLeast"/>
+              <w:rPr>
+                <w:rFonts w:ascii="標楷體" w:hAnsi="標楷體"/>
+              </w:rPr>
+            </w:pPr>
+            <w:r>
+              <w:rPr>
+                <w:rFonts w:ascii="標楷體" w:hAnsi="標楷體"/>
+              </w:rPr>
+              <w:t xml:space="preserve">                END</w:t>
+            </w:r>
+          </w:p>
+          <w:p>
+            <w:pPr>
+              <w:spacing w:line="0" w:lineRule="atLeast"/>
+              <w:rPr>
+                <w:rFonts w:ascii="標楷體" w:hAnsi="標楷體"/>
+              </w:rPr>
+            </w:pPr>
+            <w:r>
+              <w:rPr>
+                <w:rFonts w:ascii="標楷體" w:hAnsi="標楷體"/>
+              </w:rPr>
+              <w:t xml:space="preserve">            ) AS "ColBal"</w:t>
+            </w:r>
+          </w:p>
+          <w:p>
+            <w:pPr>
+              <w:spacing w:line="0" w:lineRule="atLeast"/>
+              <w:rPr>
+                <w:rFonts w:ascii="標楷體" w:hAnsi="標楷體"/>
+              </w:rPr>
+            </w:pPr>
+            <w:r>
+              <w:rPr>
+                <w:rFonts w:ascii="標楷體" w:hAnsi="標楷體"/>
+              </w:rPr>
+              <w:t xml:space="preserve">        FROM</w:t>
+            </w:r>
+          </w:p>
+          <w:p>
+            <w:pPr>
+              <w:spacing w:line="0" w:lineRule="atLeast"/>
+              <w:rPr>
+                <w:rFonts w:ascii="標楷體" w:hAnsi="標楷體"/>
+              </w:rPr>
+            </w:pPr>
+            <w:r>
+              <w:rPr>
+                <w:rFonts w:ascii="標楷體" w:hAnsi="標楷體"/>
+              </w:rPr>
+              <w:t xml:space="preserve">            "MonthlyLoanBal"   m</w:t>
+            </w:r>
+          </w:p>
+          <w:p>
+            <w:pPr>
+              <w:spacing w:line="0" w:lineRule="atLeast"/>
+              <w:rPr>
+                <w:rFonts w:ascii="標楷體" w:hAnsi="標楷體"/>
+              </w:rPr>
+            </w:pPr>
+            <w:r>
+              <w:rPr>
+                <w:rFonts w:ascii="標楷體" w:hAnsi="標楷體"/>
+              </w:rPr>
+              <w:t xml:space="preserve">            LEFT JOIN "MonthlyFacBal"    f ON f."CustNo" = m."CustNo"</w:t>
+            </w:r>
+          </w:p>
+          <w:p>
+            <w:pPr>
+              <w:spacing w:line="0" w:lineRule="atLeast"/>
+              <w:rPr>
+                <w:rFonts w:ascii="標楷體" w:hAnsi="標楷體"/>
+              </w:rPr>
+            </w:pPr>
+            <w:r>
+              <w:rPr>
+                <w:rFonts w:ascii="標楷體" w:hAnsi="標楷體"/>
+              </w:rPr>
+              <w:t xml:space="preserve">                                           AND f."FacmNo" = m."FacmNo"</w:t>
+            </w:r>
+          </w:p>
+          <w:p>
+            <w:pPr>
+              <w:spacing w:line="0" w:lineRule="atLeast"/>
+              <w:rPr>
+                <w:rFonts w:ascii="標楷體" w:hAnsi="標楷體"/>
+              </w:rPr>
+            </w:pPr>
+            <w:r>
+              <w:rPr>
+                <w:rFonts w:ascii="標楷體" w:hAnsi="標楷體"/>
+              </w:rPr>
+              <w:t xml:space="preserve">                                           AND f."YearMonth" = m."YearMonth"</w:t>
+            </w:r>
+          </w:p>
+          <w:p>
+            <w:pPr>
+              <w:spacing w:line="0" w:lineRule="atLeast"/>
+              <w:rPr>
+                <w:rFonts w:ascii="標楷體" w:hAnsi="標楷體"/>
+              </w:rPr>
+            </w:pPr>
+            <w:r>
+              <w:rPr>
+                <w:rFonts w:ascii="標楷體" w:hAnsi="標楷體"/>
+              </w:rPr>
+              <w:t xml:space="preserve">            LEFT JOIN "CdCity"           c ON c."CityCode" = f."CityCode"</w:t>
+            </w:r>
+          </w:p>
+          <w:p>
+            <w:pPr>
+              <w:spacing w:line="0" w:lineRule="atLeast"/>
+              <w:rPr>
+                <w:rFonts w:ascii="標楷體" w:hAnsi="標楷體"/>
+              </w:rPr>
+            </w:pPr>
+            <w:r>
+              <w:rPr>
+                <w:rFonts w:ascii="標楷體" w:hAnsi="標楷體"/>
+              </w:rPr>
+              <w:t xml:space="preserve">        WHERE</w:t>
+            </w:r>
+          </w:p>
+          <w:p>
+            <w:pPr>
+              <w:spacing w:line="0" w:lineRule="atLeast"/>
+              <w:rPr>
+                <w:rFonts w:ascii="標楷體" w:hAnsi="標楷體"/>
+              </w:rPr>
+            </w:pPr>
+            <w:r>
+              <w:rPr>
+                <w:rFonts w:ascii="標楷體" w:hAnsi="標楷體"/>
+              </w:rPr>
+              <w:t xml:space="preserve">            m."YearMonth" IN (</w:t>
+            </w:r>
+          </w:p>
+          <w:p>
+            <w:pPr>
+              <w:spacing w:line="0" w:lineRule="atLeast"/>
+              <w:rPr>
+                <w:rFonts w:ascii="標楷體" w:hAnsi="標楷體"/>
+              </w:rPr>
+            </w:pPr>
+            <w:r>
+              <w:rPr>
+                <w:rFonts w:ascii="標楷體" w:hAnsi="標楷體"/>
+              </w:rPr>
+              <w:t xml:space="preserve">                201712,</w:t>
+            </w:r>
+          </w:p>
+          <w:p>
+            <w:pPr>
+              <w:spacing w:line="0" w:lineRule="atLeast"/>
+              <w:rPr>
+                <w:rFonts w:ascii="標楷體" w:hAnsi="標楷體"/>
+              </w:rPr>
+            </w:pPr>
+            <w:r>
+              <w:rPr>
+                <w:rFonts w:ascii="標楷體" w:hAnsi="標楷體"/>
+              </w:rPr>
+              <w:t xml:space="preserve">                201812,</w:t>
+            </w:r>
+          </w:p>
+          <w:p>
+            <w:pPr>
+              <w:spacing w:line="0" w:lineRule="atLeast"/>
+              <w:rPr>
+                <w:rFonts w:ascii="標楷體" w:hAnsi="標楷體"/>
+              </w:rPr>
+            </w:pPr>
+            <w:r>
+              <w:rPr>
+                <w:rFonts w:ascii="標楷體" w:hAnsi="標楷體"/>
+              </w:rPr>
+              <w:t xml:space="preserve">                201912,202012,</w:t>
+            </w:r>
+          </w:p>
+          <w:p>
+            <w:pPr>
+              <w:spacing w:line="0" w:lineRule="atLeast"/>
+              <w:rPr>
+                <w:rFonts w:ascii="標楷體" w:hAnsi="標楷體"/>
+              </w:rPr>
+            </w:pPr>
+            <w:r>
+              <w:rPr>
+                <w:rFonts w:ascii="標楷體" w:hAnsi="標楷體"/>
+              </w:rPr>
+              <w:t xml:space="preserve">                202103,</w:t>
+            </w:r>
+          </w:p>
+          <w:p>
+            <w:pPr>
+              <w:spacing w:line="0" w:lineRule="atLeast"/>
+              <w:rPr>
+                <w:rFonts w:ascii="標楷體" w:hAnsi="標楷體"/>
+              </w:rPr>
+            </w:pPr>
+            <w:r>
+              <w:rPr>
+                <w:rFonts w:ascii="標楷體" w:hAnsi="標楷體"/>
+              </w:rPr>
+              <w:t xml:space="preserve">                202106,</w:t>
+            </w:r>
+          </w:p>
+          <w:p>
+            <w:pPr>
+              <w:spacing w:line="0" w:lineRule="atLeast"/>
+              <w:rPr>
+                <w:rFonts w:ascii="標楷體" w:hAnsi="標楷體"/>
+              </w:rPr>
+            </w:pPr>
+            <w:r>
+              <w:rPr>
+                <w:rFonts w:ascii="標楷體" w:hAnsi="標楷體"/>
+              </w:rPr>
+              <w:t xml:space="preserve">                202109,</w:t>
+            </w:r>
+          </w:p>
+          <w:p>
+            <w:pPr>
+              <w:spacing w:line="0" w:lineRule="atLeast"/>
+              <w:rPr>
+                <w:rFonts w:ascii="標楷體" w:hAnsi="標楷體"/>
+              </w:rPr>
+            </w:pPr>
+            <w:r>
+              <w:rPr>
+                <w:rFonts w:ascii="標楷體" w:hAnsi="標楷體"/>
+              </w:rPr>
+              <w:t xml:space="preserve">                202112,</w:t>
+            </w:r>
+          </w:p>
+          <w:p>
+            <w:pPr>
+              <w:spacing w:line="0" w:lineRule="atLeast"/>
+              <w:rPr>
+                <w:rFonts w:ascii="標楷體" w:hAnsi="標楷體"/>
+              </w:rPr>
+            </w:pPr>
+            <w:r>
+              <w:rPr>
+                <w:rFonts w:ascii="標楷體" w:hAnsi="標楷體"/>
+              </w:rPr>
+              <w:t xml:space="preserve">                202202</w:t>
+            </w:r>
+          </w:p>
+          <w:p>
+            <w:pPr>
+              <w:spacing w:line="0" w:lineRule="atLeast"/>
+              <w:rPr>
+                <w:rFonts w:ascii="標楷體" w:hAnsi="標楷體"/>
+              </w:rPr>
+            </w:pPr>
+            <w:r>
+              <w:rPr>
+                <w:rFonts w:ascii="標楷體" w:hAnsi="標楷體"/>
+              </w:rPr>
+              <w:t xml:space="preserve">            )</w:t>
+            </w:r>
+          </w:p>
+          <w:p>
+            <w:pPr>
+              <w:spacing w:line="0" w:lineRule="atLeast"/>
+              <w:rPr>
+                <w:rFonts w:ascii="標楷體" w:hAnsi="標楷體"/>
+              </w:rPr>
+            </w:pPr>
+            <w:r>
+              <w:rPr>
+                <w:rFonts w:ascii="標楷體" w:hAnsi="標楷體"/>
+              </w:rPr>
+              <w:t xml:space="preserve">            AND DECODE(m."DepartmentCode", '1', 1, 0) &lt;&gt; 1</w:t>
+            </w:r>
+          </w:p>
+          <w:p>
+            <w:pPr>
+              <w:spacing w:line="0" w:lineRule="atLeast"/>
+              <w:rPr>
+                <w:rFonts w:ascii="標楷體" w:hAnsi="標楷體"/>
+              </w:rPr>
+            </w:pPr>
+            <w:r>
+              <w:rPr>
+                <w:rFonts w:ascii="標楷體" w:hAnsi="標楷體"/>
+              </w:rPr>
+              <w:t xml:space="preserve">            AND m."ClCode1" IN (</w:t>
+            </w:r>
+          </w:p>
+          <w:p>
+            <w:pPr>
+              <w:spacing w:line="0" w:lineRule="atLeast"/>
+              <w:rPr>
+                <w:rFonts w:ascii="標楷體" w:hAnsi="標楷體"/>
+              </w:rPr>
+            </w:pPr>
+            <w:r>
+              <w:rPr>
+                <w:rFonts w:ascii="標楷體" w:hAnsi="標楷體"/>
+              </w:rPr>
+              <w:t xml:space="preserve">                1,</w:t>
+            </w:r>
+          </w:p>
+          <w:p>
+            <w:pPr>
+              <w:spacing w:line="0" w:lineRule="atLeast"/>
+              <w:rPr>
+                <w:rFonts w:ascii="標楷體" w:hAnsi="標楷體"/>
+              </w:rPr>
+            </w:pPr>
+            <w:r>
+              <w:rPr>
+                <w:rFonts w:ascii="標楷體" w:hAnsi="標楷體"/>
+              </w:rPr>
+              <w:t xml:space="preserve">                2</w:t>
+            </w:r>
+          </w:p>
+          <w:p>
+            <w:pPr>
+              <w:spacing w:line="0" w:lineRule="atLeast"/>
+              <w:rPr>
+                <w:rFonts w:ascii="標楷體" w:hAnsi="標楷體"/>
+              </w:rPr>
+            </w:pPr>
+            <w:r>
+              <w:rPr>
+                <w:rFonts w:ascii="標楷體" w:hAnsi="標楷體"/>
+              </w:rPr>
+              <w:t xml:space="preserve">            )</w:t>
+            </w:r>
+          </w:p>
+          <w:p>
+            <w:pPr>
+              <w:spacing w:line="0" w:lineRule="atLeast"/>
+              <w:rPr>
+                <w:rFonts w:ascii="標楷體" w:hAnsi="標楷體"/>
+              </w:rPr>
+            </w:pPr>
+            <w:r>
+              <w:rPr>
+                <w:rFonts w:ascii="標楷體" w:hAnsi="標楷體"/>
+              </w:rPr>
+              <w:t xml:space="preserve">            AND to_number(c."CityCode") &lt; 96</w:t>
+            </w:r>
+          </w:p>
+          <w:p>
+            <w:pPr>
+              <w:spacing w:line="0" w:lineRule="atLeast"/>
+              <w:rPr>
+                <w:rFonts w:ascii="標楷體" w:hAnsi="標楷體"/>
+              </w:rPr>
+            </w:pPr>
+            <w:r>
+              <w:rPr>
+                <w:rFonts w:ascii="標楷體" w:hAnsi="標楷體"/>
+              </w:rPr>
+              <w:t xml:space="preserve">        GROUP BY</w:t>
+            </w:r>
+          </w:p>
+          <w:p>
+            <w:pPr>
+              <w:spacing w:line="0" w:lineRule="atLeast"/>
+              <w:rPr>
+                <w:rFonts w:ascii="標楷體" w:hAnsi="標楷體"/>
+              </w:rPr>
+            </w:pPr>
+            <w:r>
+              <w:rPr>
+                <w:rFonts w:ascii="標楷體" w:hAnsi="標楷體"/>
+              </w:rPr>
+              <w:t xml:space="preserve">            m."YearMonth",</w:t>
+            </w:r>
+          </w:p>
+          <w:p>
+            <w:pPr>
+              <w:spacing w:line="0" w:lineRule="atLeast"/>
+              <w:rPr>
+                <w:rFonts w:ascii="標楷體" w:hAnsi="標楷體"/>
+              </w:rPr>
+            </w:pPr>
+            <w:r>
+              <w:rPr>
+                <w:rFonts w:ascii="標楷體" w:hAnsi="標楷體"/>
+              </w:rPr>
+              <w:t xml:space="preserve">            f."CityCode",</w:t>
+            </w:r>
+          </w:p>
+          <w:p>
+            <w:pPr>
+              <w:spacing w:line="0" w:lineRule="atLeast"/>
+              <w:rPr>
+                <w:rFonts w:ascii="標楷體" w:hAnsi="標楷體"/>
+              </w:rPr>
+            </w:pPr>
+            <w:r>
+              <w:rPr>
+                <w:rFonts w:ascii="標楷體" w:hAnsi="標楷體"/>
+              </w:rPr>
+              <w:t xml:space="preserve">            c."CityItem"</w:t>
+            </w:r>
+          </w:p>
+          <w:p>
+            <w:pPr>
+              <w:spacing w:line="0" w:lineRule="atLeast"/>
+              <w:rPr>
+                <w:rFonts w:ascii="標楷體" w:hAnsi="標楷體"/>
+              </w:rPr>
+            </w:pPr>
+            <w:r>
+              <w:rPr>
+                <w:rFonts w:ascii="標楷體" w:hAnsi="標楷體"/>
+              </w:rPr>
+              <w:t xml:space="preserve">        UNION ALL</w:t>
+            </w:r>
+          </w:p>
+          <w:p>
+            <w:pPr>
+              <w:spacing w:line="0" w:lineRule="atLeast"/>
+              <w:rPr>
+                <w:rFonts w:ascii="標楷體" w:hAnsi="標楷體"/>
+              </w:rPr>
+            </w:pPr>
+            <w:r>
+              <w:rPr>
+                <w:rFonts w:ascii="標楷體" w:hAnsi="標楷體"/>
+              </w:rPr>
+              <w:t xml:space="preserve">        SELECT</w:t>
+            </w:r>
+          </w:p>
+          <w:p>
+            <w:pPr>
+              <w:spacing w:line="0" w:lineRule="atLeast"/>
+              <w:rPr>
+                <w:rFonts w:ascii="標楷體" w:hAnsi="標楷體"/>
+              </w:rPr>
+            </w:pPr>
+            <w:r>
+              <w:rPr>
+                <w:rFonts w:ascii="標楷體" w:hAnsi="標楷體"/>
+              </w:rPr>
+              <w:t xml:space="preserve">            201712 AS "YearMonth",</w:t>
+            </w:r>
+          </w:p>
+          <w:p>
+            <w:pPr>
+              <w:spacing w:line="0" w:lineRule="atLeast"/>
+              <w:rPr>
+                <w:rFonts w:ascii="標楷體" w:hAnsi="標楷體"/>
+              </w:rPr>
+            </w:pPr>
+            <w:r>
+              <w:rPr>
+                <w:rFonts w:ascii="標楷體" w:hAnsi="標楷體"/>
+              </w:rPr>
+              <w:t xml:space="preserve">            c."CityCode"   AS "CityCode",</w:t>
+            </w:r>
+          </w:p>
+          <w:p>
+            <w:pPr>
+              <w:spacing w:line="0" w:lineRule="atLeast"/>
+              <w:rPr>
+                <w:rFonts w:ascii="標楷體" w:hAnsi="標楷體"/>
+              </w:rPr>
+            </w:pPr>
+            <w:r>
+              <w:rPr>
+                <w:rFonts w:ascii="標楷體" w:hAnsi="標楷體"/>
+              </w:rPr>
+              <w:t xml:space="preserve">            c."CityItem" AS "CityItem"                  ,0 AS "LoanBal",</w:t>
+            </w:r>
+          </w:p>
+          <w:p>
+            <w:pPr>
+              <w:spacing w:line="0" w:lineRule="atLeast"/>
+              <w:rPr>
+                <w:rFonts w:ascii="標楷體" w:hAnsi="標楷體"/>
+              </w:rPr>
+            </w:pPr>
+            <w:r>
+              <w:rPr>
+                <w:rFonts w:ascii="標楷體" w:hAnsi="標楷體"/>
+              </w:rPr>
+              <w:t xml:space="preserve">            0 AS "OvduBal",0 AS "ColBal"</w:t>
+            </w:r>
+          </w:p>
+          <w:p>
+            <w:pPr>
+              <w:spacing w:line="0" w:lineRule="atLeast"/>
+              <w:rPr>
+                <w:rFonts w:ascii="標楷體" w:hAnsi="標楷體"/>
+              </w:rPr>
+            </w:pPr>
+            <w:r>
+              <w:rPr>
+                <w:rFonts w:ascii="標楷體" w:hAnsi="標楷體"/>
+              </w:rPr>
+              <w:t xml:space="preserve">        FROM</w:t>
+            </w:r>
+          </w:p>
+          <w:p>
+            <w:pPr>
+              <w:spacing w:line="0" w:lineRule="atLeast"/>
+              <w:rPr>
+                <w:rFonts w:ascii="標楷體" w:hAnsi="標楷體"/>
+              </w:rPr>
+            </w:pPr>
+            <w:r>
+              <w:rPr>
+                <w:rFonts w:ascii="標楷體" w:hAnsi="標楷體"/>
+              </w:rPr>
+              <w:t xml:space="preserve">            "CdCity" c</w:t>
+            </w:r>
+          </w:p>
+          <w:p>
+            <w:pPr>
+              <w:spacing w:line="0" w:lineRule="atLeast"/>
+              <w:rPr>
+                <w:rFonts w:ascii="標楷體" w:hAnsi="標楷體"/>
+              </w:rPr>
+            </w:pPr>
+            <w:r>
+              <w:rPr>
+                <w:rFonts w:ascii="標楷體" w:hAnsi="標楷體"/>
+              </w:rPr>
+              <w:t xml:space="preserve">        WHERE</w:t>
+            </w:r>
+          </w:p>
+          <w:p>
+            <w:pPr>
+              <w:spacing w:line="0" w:lineRule="atLeast"/>
+              <w:rPr>
+                <w:rFonts w:ascii="標楷體" w:hAnsi="標楷體"/>
+              </w:rPr>
+            </w:pPr>
+            <w:r>
+              <w:rPr>
+                <w:rFonts w:ascii="標楷體" w:hAnsi="標楷體"/>
+              </w:rPr>
+              <w:t xml:space="preserve">            to_number(c."CityCode") &lt; 96            UNION ALL</w:t>
+            </w:r>
+          </w:p>
+          <w:p>
+            <w:pPr>
+              <w:spacing w:line="0" w:lineRule="atLeast"/>
+              <w:rPr>
+                <w:rFonts w:ascii="標楷體" w:hAnsi="標楷體"/>
+              </w:rPr>
+            </w:pPr>
+            <w:r>
+              <w:rPr>
+                <w:rFonts w:ascii="標楷體" w:hAnsi="標楷體"/>
+              </w:rPr>
+              <w:t xml:space="preserve">        SELECT</w:t>
+            </w:r>
+          </w:p>
+          <w:p>
+            <w:pPr>
+              <w:spacing w:line="0" w:lineRule="atLeast"/>
+              <w:rPr>
+                <w:rFonts w:ascii="標楷體" w:hAnsi="標楷體"/>
+              </w:rPr>
+            </w:pPr>
+            <w:r>
+              <w:rPr>
+                <w:rFonts w:ascii="標楷體" w:hAnsi="標楷體"/>
+              </w:rPr>
+              <w:t xml:space="preserve">            201812 AS "YearMonth",C."CityCode" AS "CityCode",</w:t>
+            </w:r>
+          </w:p>
+          <w:p>
+            <w:pPr>
+              <w:spacing w:line="0" w:lineRule="atLeast"/>
+              <w:rPr>
+                <w:rFonts w:ascii="標楷體" w:hAnsi="標楷體"/>
+              </w:rPr>
+            </w:pPr>
+            <w:r>
+              <w:rPr>
+                <w:rFonts w:ascii="標楷體" w:hAnsi="標楷體"/>
+              </w:rPr>
+              <w:lastRenderedPageBreak/>
+              <w:t xml:space="preserve">            c."CityItem"   AS "CityItem",</w:t>
+            </w:r>
+          </w:p>
+          <w:p>
+            <w:pPr>
+              <w:spacing w:line="0" w:lineRule="atLeast"/>
+              <w:rPr>
+                <w:rFonts w:ascii="標楷體" w:hAnsi="標楷體"/>
+              </w:rPr>
+            </w:pPr>
+            <w:r>
+              <w:rPr>
+                <w:rFonts w:ascii="標楷體" w:hAnsi="標楷體"/>
+              </w:rPr>
+              <w:t xml:space="preserve">            0 AS "LoanBal",0 AS "OvduBal"                  ,0 AS "ColBal"</w:t>
+            </w:r>
+          </w:p>
+          <w:p>
+            <w:pPr>
+              <w:spacing w:line="0" w:lineRule="atLeast"/>
+              <w:rPr>
+                <w:rFonts w:ascii="標楷體" w:hAnsi="標楷體"/>
+              </w:rPr>
+            </w:pPr>
+            <w:r>
+              <w:rPr>
+                <w:rFonts w:ascii="標楷體" w:hAnsi="標楷體"/>
+              </w:rPr>
+              <w:t xml:space="preserve">        FROM</w:t>
+            </w:r>
+          </w:p>
+          <w:p>
+            <w:pPr>
+              <w:spacing w:line="0" w:lineRule="atLeast"/>
+              <w:rPr>
+                <w:rFonts w:ascii="標楷體" w:hAnsi="標楷體"/>
+              </w:rPr>
+            </w:pPr>
+            <w:r>
+              <w:rPr>
+                <w:rFonts w:ascii="標楷體" w:hAnsi="標楷體"/>
+              </w:rPr>
+              <w:t xml:space="preserve">            "CdCity" c</w:t>
+            </w:r>
+          </w:p>
+          <w:p>
+            <w:pPr>
+              <w:spacing w:line="0" w:lineRule="atLeast"/>
+              <w:rPr>
+                <w:rFonts w:ascii="標楷體" w:hAnsi="標楷體"/>
+              </w:rPr>
+            </w:pPr>
+            <w:r>
+              <w:rPr>
+                <w:rFonts w:ascii="標楷體" w:hAnsi="標楷體"/>
+              </w:rPr>
+              <w:t xml:space="preserve">        WHERE</w:t>
+            </w:r>
+          </w:p>
+          <w:p>
+            <w:pPr>
+              <w:spacing w:line="0" w:lineRule="atLeast"/>
+              <w:rPr>
+                <w:rFonts w:ascii="標楷體" w:hAnsi="標楷體"/>
+              </w:rPr>
+            </w:pPr>
+            <w:r>
+              <w:rPr>
+                <w:rFonts w:ascii="標楷體" w:hAnsi="標楷體"/>
+              </w:rPr>
+              <w:t xml:space="preserve">            to_number(c."CityCode") &lt; 96</w:t>
+            </w:r>
+          </w:p>
+          <w:p>
+            <w:pPr>
+              <w:spacing w:line="0" w:lineRule="atLeast"/>
+              <w:rPr>
+                <w:rFonts w:ascii="標楷體" w:hAnsi="標楷體"/>
+              </w:rPr>
+            </w:pPr>
+            <w:r>
+              <w:rPr>
+                <w:rFonts w:ascii="標楷體" w:hAnsi="標楷體"/>
+              </w:rPr>
+              <w:t xml:space="preserve">        UNION ALL</w:t>
+            </w:r>
+          </w:p>
+          <w:p>
+            <w:pPr>
+              <w:spacing w:line="0" w:lineRule="atLeast"/>
+              <w:rPr>
+                <w:rFonts w:ascii="標楷體" w:hAnsi="標楷體"/>
+              </w:rPr>
+            </w:pPr>
+            <w:r>
+              <w:rPr>
+                <w:rFonts w:ascii="標楷體" w:hAnsi="標楷體"/>
+              </w:rPr>
+              <w:t xml:space="preserve">        SELECT</w:t>
+            </w:r>
+          </w:p>
+          <w:p>
+            <w:pPr>
+              <w:spacing w:line="0" w:lineRule="atLeast"/>
+              <w:rPr>
+                <w:rFonts w:ascii="標楷體" w:hAnsi="標楷體"/>
+              </w:rPr>
+            </w:pPr>
+            <w:r>
+              <w:rPr>
+                <w:rFonts w:ascii="標楷體" w:hAnsi="標楷體"/>
+              </w:rPr>
+              <w:t xml:space="preserve">            201912 AS "YearMonth",</w:t>
+            </w:r>
+          </w:p>
+          <w:p>
+            <w:pPr>
+              <w:spacing w:line="0" w:lineRule="atLeast"/>
+              <w:rPr>
+                <w:rFonts w:ascii="標楷體" w:hAnsi="標楷體"/>
+              </w:rPr>
+            </w:pPr>
+            <w:r>
+              <w:rPr>
+                <w:rFonts w:ascii="標楷體" w:hAnsi="標楷體"/>
+              </w:rPr>
+              <w:t xml:space="preserve">            c."CityCode"   AS "CityCode",</w:t>
+            </w:r>
+          </w:p>
+          <w:p>
+            <w:pPr>
+              <w:spacing w:line="0" w:lineRule="atLeast"/>
+              <w:rPr>
+                <w:rFonts w:ascii="標楷體" w:hAnsi="標楷體"/>
+              </w:rPr>
+            </w:pPr>
+            <w:r>
+              <w:rPr>
+                <w:rFonts w:ascii="標楷體" w:hAnsi="標楷體"/>
+              </w:rPr>
+              <w:t xml:space="preserve">            c."CityItem"   AS "CityItem",</w:t>
+            </w:r>
+          </w:p>
+          <w:p>
+            <w:pPr>
+              <w:spacing w:line="0" w:lineRule="atLeast"/>
+              <w:rPr>
+                <w:rFonts w:ascii="標楷體" w:hAnsi="標楷體"/>
+              </w:rPr>
+            </w:pPr>
+            <w:r>
+              <w:rPr>
+                <w:rFonts w:ascii="標楷體" w:hAnsi="標楷體"/>
+              </w:rPr>
+              <w:t xml:space="preserve">            0 AS "LoanBal",</w:t>
+            </w:r>
+          </w:p>
+          <w:p>
+            <w:pPr>
+              <w:spacing w:line="0" w:lineRule="atLeast"/>
+              <w:rPr>
+                <w:rFonts w:ascii="標楷體" w:hAnsi="標楷體"/>
+              </w:rPr>
+            </w:pPr>
+            <w:r>
+              <w:rPr>
+                <w:rFonts w:ascii="標楷體" w:hAnsi="標楷體"/>
+              </w:rPr>
+              <w:t xml:space="preserve">            0 AS "OvduBal",</w:t>
+            </w:r>
+          </w:p>
+          <w:p>
+            <w:pPr>
+              <w:spacing w:line="0" w:lineRule="atLeast"/>
+              <w:rPr>
+                <w:rFonts w:ascii="標楷體" w:hAnsi="標楷體"/>
+              </w:rPr>
+            </w:pPr>
+            <w:r>
+              <w:rPr>
+                <w:rFonts w:ascii="標楷體" w:hAnsi="標楷體"/>
+              </w:rPr>
+              <w:t xml:space="preserve">            0 AS "ColBal"</w:t>
+            </w:r>
+          </w:p>
+          <w:p>
+            <w:pPr>
+              <w:spacing w:line="0" w:lineRule="atLeast"/>
+              <w:rPr>
+                <w:rFonts w:ascii="標楷體" w:hAnsi="標楷體"/>
+              </w:rPr>
+            </w:pPr>
+            <w:r>
+              <w:rPr>
+                <w:rFonts w:ascii="標楷體" w:hAnsi="標楷體"/>
+              </w:rPr>
+              <w:t xml:space="preserve">        FROM</w:t>
+            </w:r>
+          </w:p>
+          <w:p>
+            <w:pPr>
+              <w:spacing w:line="0" w:lineRule="atLeast"/>
+              <w:rPr>
+                <w:rFonts w:ascii="標楷體" w:hAnsi="標楷體"/>
+              </w:rPr>
+            </w:pPr>
+            <w:r>
+              <w:rPr>
+                <w:rFonts w:ascii="標楷體" w:hAnsi="標楷體"/>
+              </w:rPr>
+              <w:t xml:space="preserve">            "CdCity" c</w:t>
+            </w:r>
+          </w:p>
+          <w:p>
+            <w:pPr>
+              <w:spacing w:line="0" w:lineRule="atLeast"/>
+              <w:rPr>
+                <w:rFonts w:ascii="標楷體" w:hAnsi="標楷體"/>
+              </w:rPr>
+            </w:pPr>
+            <w:r>
+              <w:rPr>
+                <w:rFonts w:ascii="標楷體" w:hAnsi="標楷體"/>
+              </w:rPr>
+              <w:t xml:space="preserve">        WHERE</w:t>
+            </w:r>
+          </w:p>
+          <w:p>
+            <w:pPr>
+              <w:spacing w:line="0" w:lineRule="atLeast"/>
+              <w:rPr>
+                <w:rFonts w:ascii="標楷體" w:hAnsi="標楷體"/>
+              </w:rPr>
+            </w:pPr>
+            <w:r>
+              <w:rPr>
+                <w:rFonts w:ascii="標楷體" w:hAnsi="標楷體"/>
+              </w:rPr>
+              <w:t xml:space="preserve">            to_number(c."CityCode") &lt; 96</w:t>
+            </w:r>
+          </w:p>
+          <w:p>
+            <w:pPr>
+              <w:spacing w:line="0" w:lineRule="atLeast"/>
+              <w:rPr>
+                <w:rFonts w:ascii="標楷體" w:hAnsi="標楷體"/>
+              </w:rPr>
+            </w:pPr>
+            <w:r>
+              <w:rPr>
+                <w:rFonts w:ascii="標楷體" w:hAnsi="標楷體"/>
+              </w:rPr>
+              <w:t xml:space="preserve">        UNION ALL</w:t>
+            </w:r>
+          </w:p>
+          <w:p>
+            <w:pPr>
+              <w:spacing w:line="0" w:lineRule="atLeast"/>
+              <w:rPr>
+                <w:rFonts w:ascii="標楷體" w:hAnsi="標楷體"/>
+              </w:rPr>
+            </w:pPr>
+            <w:r>
+              <w:rPr>
+                <w:rFonts w:ascii="標楷體" w:hAnsi="標楷體"/>
+              </w:rPr>
+              <w:t xml:space="preserve">        SELECT</w:t>
+            </w:r>
+          </w:p>
+          <w:p>
+            <w:pPr>
+              <w:spacing w:line="0" w:lineRule="atLeast"/>
+              <w:rPr>
+                <w:rFonts w:ascii="標楷體" w:hAnsi="標楷體"/>
+              </w:rPr>
+            </w:pPr>
+            <w:r>
+              <w:rPr>
+                <w:rFonts w:ascii="標楷體" w:hAnsi="標楷體"/>
+              </w:rPr>
+              <w:t xml:space="preserve">            202012 AS "YearMonth",</w:t>
+            </w:r>
+          </w:p>
+          <w:p>
+            <w:pPr>
+              <w:spacing w:line="0" w:lineRule="atLeast"/>
+              <w:rPr>
+                <w:rFonts w:ascii="標楷體" w:hAnsi="標楷體"/>
+              </w:rPr>
+            </w:pPr>
+            <w:r>
+              <w:rPr>
+                <w:rFonts w:ascii="標楷體" w:hAnsi="標楷體"/>
+              </w:rPr>
+              <w:t xml:space="preserve">            c."CityCode"   AS "CityCode",</w:t>
+            </w:r>
+          </w:p>
+          <w:p>
+            <w:pPr>
+              <w:spacing w:line="0" w:lineRule="atLeast"/>
+              <w:rPr>
+                <w:rFonts w:ascii="標楷體" w:hAnsi="標楷體"/>
+              </w:rPr>
+            </w:pPr>
+            <w:r>
+              <w:rPr>
+                <w:rFonts w:ascii="標楷體" w:hAnsi="標楷體"/>
+              </w:rPr>
+              <w:t xml:space="preserve">            c."CityItem"   AS "CityItem",</w:t>
+            </w:r>
+          </w:p>
+          <w:p>
+            <w:pPr>
+              <w:spacing w:line="0" w:lineRule="atLeast"/>
+              <w:rPr>
+                <w:rFonts w:ascii="標楷體" w:hAnsi="標楷體"/>
+              </w:rPr>
+            </w:pPr>
+            <w:r>
+              <w:rPr>
+                <w:rFonts w:ascii="標楷體" w:hAnsi="標楷體"/>
+              </w:rPr>
+              <w:t xml:space="preserve">            0 AS "LoanBal",</w:t>
+            </w:r>
+          </w:p>
+          <w:p>
+            <w:pPr>
+              <w:spacing w:line="0" w:lineRule="atLeast"/>
+              <w:rPr>
+                <w:rFonts w:ascii="標楷體" w:hAnsi="標楷體"/>
+              </w:rPr>
+            </w:pPr>
+            <w:r>
+              <w:rPr>
+                <w:rFonts w:ascii="標楷體" w:hAnsi="標楷體"/>
+              </w:rPr>
+              <w:t xml:space="preserve">            0 AS "OvduBal",</w:t>
+            </w:r>
+          </w:p>
+          <w:p>
+            <w:pPr>
+              <w:spacing w:line="0" w:lineRule="atLeast"/>
+              <w:rPr>
+                <w:rFonts w:ascii="標楷體" w:hAnsi="標楷體"/>
+              </w:rPr>
+            </w:pPr>
+            <w:r>
+              <w:rPr>
+                <w:rFonts w:ascii="標楷體" w:hAnsi="標楷體"/>
+              </w:rPr>
+              <w:t xml:space="preserve">            0 AS "ColBal"</w:t>
+            </w:r>
+          </w:p>
+          <w:p>
+            <w:pPr>
+              <w:spacing w:line="0" w:lineRule="atLeast"/>
+              <w:rPr>
+                <w:rFonts w:ascii="標楷體" w:hAnsi="標楷體"/>
+              </w:rPr>
+            </w:pPr>
+            <w:r>
+              <w:rPr>
+                <w:rFonts w:ascii="標楷體" w:hAnsi="標楷體"/>
+              </w:rPr>
+              <w:t xml:space="preserve">        FROM</w:t>
+            </w:r>
+          </w:p>
+          <w:p>
+            <w:pPr>
+              <w:spacing w:line="0" w:lineRule="atLeast"/>
+              <w:rPr>
+                <w:rFonts w:ascii="標楷體" w:hAnsi="標楷體"/>
+              </w:rPr>
+            </w:pPr>
+            <w:r>
+              <w:rPr>
+                <w:rFonts w:ascii="標楷體" w:hAnsi="標楷體"/>
+              </w:rPr>
+              <w:t xml:space="preserve">            "CdCity" c</w:t>
+            </w:r>
+          </w:p>
+          <w:p>
+            <w:pPr>
+              <w:spacing w:line="0" w:lineRule="atLeast"/>
+              <w:rPr>
+                <w:rFonts w:ascii="標楷體" w:hAnsi="標楷體"/>
+              </w:rPr>
+            </w:pPr>
+            <w:r>
+              <w:rPr>
+                <w:rFonts w:ascii="標楷體" w:hAnsi="標楷體"/>
+              </w:rPr>
+              <w:t xml:space="preserve">        WHERE</w:t>
+            </w:r>
+          </w:p>
+          <w:p>
+            <w:pPr>
+              <w:spacing w:line="0" w:lineRule="atLeast"/>
+              <w:rPr>
+                <w:rFonts w:ascii="標楷體" w:hAnsi="標楷體"/>
+              </w:rPr>
+            </w:pPr>
+            <w:r>
+              <w:rPr>
+                <w:rFonts w:ascii="標楷體" w:hAnsi="標楷體"/>
+              </w:rPr>
+              <w:t xml:space="preserve">            to_number(c."CityCode") &lt; 96</w:t>
+            </w:r>
+          </w:p>
+          <w:p>
+            <w:pPr>
+              <w:spacing w:line="0" w:lineRule="atLeast"/>
+              <w:rPr>
+                <w:rFonts w:ascii="標楷體" w:hAnsi="標楷體"/>
+              </w:rPr>
+            </w:pPr>
+            <w:r>
+              <w:rPr>
+                <w:rFonts w:ascii="標楷體" w:hAnsi="標楷體"/>
+              </w:rPr>
+              <w:t xml:space="preserve">        UNION ALL</w:t>
+            </w:r>
+          </w:p>
+          <w:p>
+            <w:pPr>
+              <w:spacing w:line="0" w:lineRule="atLeast"/>
+              <w:rPr>
+                <w:rFonts w:ascii="標楷體" w:hAnsi="標楷體"/>
+              </w:rPr>
+            </w:pPr>
+            <w:r>
+              <w:rPr>
+                <w:rFonts w:ascii="標楷體" w:hAnsi="標楷體"/>
+              </w:rPr>
+              <w:t xml:space="preserve">        SELECT 202103 AS "YearMonth",</w:t>
+            </w:r>
+          </w:p>
+          <w:p>
+            <w:pPr>
+              <w:spacing w:line="0" w:lineRule="atLeast"/>
+              <w:rPr>
+                <w:rFonts w:ascii="標楷體" w:hAnsi="標楷體"/>
+              </w:rPr>
+            </w:pPr>
+            <w:r>
+              <w:rPr>
+                <w:rFonts w:ascii="標楷體" w:hAnsi="標楷體"/>
+              </w:rPr>
+              <w:t xml:space="preserve">            c."CityCode"   AS "CityCode",</w:t>
+            </w:r>
+          </w:p>
+          <w:p>
+            <w:pPr>
+              <w:spacing w:line="0" w:lineRule="atLeast"/>
+              <w:rPr>
+                <w:rFonts w:ascii="標楷體" w:hAnsi="標楷體"/>
+              </w:rPr>
+            </w:pPr>
+            <w:r>
+              <w:rPr>
+                <w:rFonts w:ascii="標楷體" w:hAnsi="標楷體"/>
+              </w:rPr>
+              <w:t xml:space="preserve">            c."CityItem"   AS "CityItem",</w:t>
+            </w:r>
+          </w:p>
+          <w:p>
+            <w:pPr>
+              <w:spacing w:line="0" w:lineRule="atLeast"/>
+              <w:rPr>
+                <w:rFonts w:ascii="標楷體" w:hAnsi="標楷體"/>
+              </w:rPr>
+            </w:pPr>
+            <w:r>
+              <w:rPr>
+                <w:rFonts w:ascii="標楷體" w:hAnsi="標楷體"/>
+              </w:rPr>
+              <w:t xml:space="preserve">            0 AS "LoanBal",</w:t>
+            </w:r>
+          </w:p>
+          <w:p>
+            <w:pPr>
+              <w:spacing w:line="0" w:lineRule="atLeast"/>
+              <w:rPr>
+                <w:rFonts w:ascii="標楷體" w:hAnsi="標楷體"/>
+              </w:rPr>
+            </w:pPr>
+            <w:r>
+              <w:rPr>
+                <w:rFonts w:ascii="標楷體" w:hAnsi="標楷體"/>
+              </w:rPr>
+              <w:t xml:space="preserve">            0 AS "OvduBal",</w:t>
+            </w:r>
+          </w:p>
+          <w:p>
+            <w:pPr>
+              <w:spacing w:line="0" w:lineRule="atLeast"/>
+              <w:rPr>
+                <w:rFonts w:ascii="標楷體" w:hAnsi="標楷體"/>
+              </w:rPr>
+            </w:pPr>
+            <w:r>
+              <w:rPr>
+                <w:rFonts w:ascii="標楷體" w:hAnsi="標楷體"/>
+              </w:rPr>
+              <w:t xml:space="preserve">            0 AS "ColBal"</w:t>
+            </w:r>
+          </w:p>
+          <w:p>
+            <w:pPr>
+              <w:spacing w:line="0" w:lineRule="atLeast"/>
+              <w:rPr>
+                <w:rFonts w:ascii="標楷體" w:hAnsi="標楷體"/>
+              </w:rPr>
+            </w:pPr>
+            <w:r>
+              <w:rPr>
+                <w:rFonts w:ascii="標楷體" w:hAnsi="標楷體"/>
+              </w:rPr>
+              <w:t xml:space="preserve">        FROM</w:t>
+            </w:r>
+          </w:p>
+          <w:p>
+            <w:pPr>
+              <w:spacing w:line="0" w:lineRule="atLeast"/>
+              <w:rPr>
+                <w:rFonts w:ascii="標楷體" w:hAnsi="標楷體"/>
+              </w:rPr>
+            </w:pPr>
+            <w:r>
+              <w:rPr>
+                <w:rFonts w:ascii="標楷體" w:hAnsi="標楷體"/>
+              </w:rPr>
+              <w:t xml:space="preserve">            "CdCity" c</w:t>
+            </w:r>
+          </w:p>
+          <w:p>
+            <w:pPr>
+              <w:spacing w:line="0" w:lineRule="atLeast"/>
+              <w:rPr>
+                <w:rFonts w:ascii="標楷體" w:hAnsi="標楷體"/>
+              </w:rPr>
+            </w:pPr>
+            <w:r>
+              <w:rPr>
+                <w:rFonts w:ascii="標楷體" w:hAnsi="標楷體"/>
+              </w:rPr>
+              <w:t xml:space="preserve">        WHERE</w:t>
+            </w:r>
+          </w:p>
+          <w:p>
+            <w:pPr>
+              <w:spacing w:line="0" w:lineRule="atLeast"/>
+              <w:rPr>
+                <w:rFonts w:ascii="標楷體" w:hAnsi="標楷體"/>
+              </w:rPr>
+            </w:pPr>
+            <w:r>
+              <w:rPr>
+                <w:rFonts w:ascii="標楷體" w:hAnsi="標楷體"/>
+              </w:rPr>
+              <w:t xml:space="preserve">            to_number(c."CityCode") &lt; 96            UNION ALL</w:t>
+            </w:r>
+          </w:p>
+          <w:p>
+            <w:pPr>
+              <w:spacing w:line="0" w:lineRule="atLeast"/>
+              <w:rPr>
+                <w:rFonts w:ascii="標楷體" w:hAnsi="標楷體"/>
+              </w:rPr>
+            </w:pPr>
+            <w:r>
+              <w:rPr>
+                <w:rFonts w:ascii="標楷體" w:hAnsi="標楷體"/>
+              </w:rPr>
+              <w:t xml:space="preserve">        SELECT</w:t>
+            </w:r>
+          </w:p>
+          <w:p>
+            <w:pPr>
+              <w:spacing w:line="0" w:lineRule="atLeast"/>
+              <w:rPr>
+                <w:rFonts w:ascii="標楷體" w:hAnsi="標楷體"/>
+              </w:rPr>
+            </w:pPr>
+            <w:r>
+              <w:rPr>
+                <w:rFonts w:ascii="標楷體" w:hAnsi="標楷體"/>
+              </w:rPr>
+              <w:t xml:space="preserve">            202106 AS "YearMonth",</w:t>
+            </w:r>
+          </w:p>
+          <w:p>
+            <w:pPr>
+              <w:spacing w:line="0" w:lineRule="atLeast"/>
+              <w:rPr>
+                <w:rFonts w:ascii="標楷體" w:hAnsi="標楷體"/>
+              </w:rPr>
+            </w:pPr>
+            <w:r>
+              <w:rPr>
+                <w:rFonts w:ascii="標楷體" w:hAnsi="標楷體"/>
+              </w:rPr>
+              <w:t xml:space="preserve">            c."CityCode"   AS "CityCode",</w:t>
+            </w:r>
+          </w:p>
+          <w:p>
+            <w:pPr>
+              <w:spacing w:line="0" w:lineRule="atLeast"/>
+              <w:rPr>
+                <w:rFonts w:ascii="標楷體" w:hAnsi="標楷體"/>
+              </w:rPr>
+            </w:pPr>
+            <w:r>
+              <w:rPr>
+                <w:rFonts w:ascii="標楷體" w:hAnsi="標楷體"/>
+              </w:rPr>
+              <w:t xml:space="preserve">            c."CityItem"   AS "CityItem",</w:t>
+            </w:r>
+          </w:p>
+          <w:p>
+            <w:pPr>
+              <w:spacing w:line="0" w:lineRule="atLeast"/>
+              <w:rPr>
+                <w:rFonts w:ascii="標楷體" w:hAnsi="標楷體"/>
+              </w:rPr>
+            </w:pPr>
+            <w:r>
+              <w:rPr>
+                <w:rFonts w:ascii="標楷體" w:hAnsi="標楷體"/>
+              </w:rPr>
+              <w:lastRenderedPageBreak/>
+              <w:t xml:space="preserve">            0 AS "LoanBal",</w:t>
+            </w:r>
+          </w:p>
+          <w:p>
+            <w:pPr>
+              <w:spacing w:line="0" w:lineRule="atLeast"/>
+              <w:rPr>
+                <w:rFonts w:ascii="標楷體" w:hAnsi="標楷體"/>
+              </w:rPr>
+            </w:pPr>
+            <w:r>
+              <w:rPr>
+                <w:rFonts w:ascii="標楷體" w:hAnsi="標楷體"/>
+              </w:rPr>
+              <w:t xml:space="preserve">            0 AS "OvduBal",</w:t>
+            </w:r>
+          </w:p>
+          <w:p>
+            <w:pPr>
+              <w:spacing w:line="0" w:lineRule="atLeast"/>
+              <w:rPr>
+                <w:rFonts w:ascii="標楷體" w:hAnsi="標楷體"/>
+              </w:rPr>
+            </w:pPr>
+            <w:r>
+              <w:rPr>
+                <w:rFonts w:ascii="標楷體" w:hAnsi="標楷體"/>
+              </w:rPr>
+              <w:t xml:space="preserve">            0 AS "ColBal"</w:t>
+            </w:r>
+          </w:p>
+          <w:p>
+            <w:pPr>
+              <w:spacing w:line="0" w:lineRule="atLeast"/>
+              <w:rPr>
+                <w:rFonts w:ascii="標楷體" w:hAnsi="標楷體"/>
+              </w:rPr>
+            </w:pPr>
+            <w:r>
+              <w:rPr>
+                <w:rFonts w:ascii="標楷體" w:hAnsi="標楷體"/>
+              </w:rPr>
+              <w:t xml:space="preserve">        FROM</w:t>
+            </w:r>
+          </w:p>
+          <w:p>
+            <w:pPr>
+              <w:spacing w:line="0" w:lineRule="atLeast"/>
+              <w:rPr>
+                <w:rFonts w:ascii="標楷體" w:hAnsi="標楷體"/>
+              </w:rPr>
+            </w:pPr>
+            <w:r>
+              <w:rPr>
+                <w:rFonts w:ascii="標楷體" w:hAnsi="標楷體"/>
+              </w:rPr>
+              <w:t xml:space="preserve">            "CdCity" c</w:t>
+            </w:r>
+          </w:p>
+          <w:p>
+            <w:pPr>
+              <w:spacing w:line="0" w:lineRule="atLeast"/>
+              <w:rPr>
+                <w:rFonts w:ascii="標楷體" w:hAnsi="標楷體"/>
+              </w:rPr>
+            </w:pPr>
+            <w:r>
+              <w:rPr>
+                <w:rFonts w:ascii="標楷體" w:hAnsi="標楷體"/>
+              </w:rPr>
+              <w:t xml:space="preserve">        WHERE</w:t>
+            </w:r>
+          </w:p>
+          <w:p>
+            <w:pPr>
+              <w:spacing w:line="0" w:lineRule="atLeast"/>
+              <w:rPr>
+                <w:rFonts w:ascii="標楷體" w:hAnsi="標楷體"/>
+              </w:rPr>
+            </w:pPr>
+            <w:r>
+              <w:rPr>
+                <w:rFonts w:ascii="標楷體" w:hAnsi="標楷體"/>
+              </w:rPr>
+              <w:t xml:space="preserve">            to_number(c."CityCode") &lt; 96</w:t>
+            </w:r>
+          </w:p>
+          <w:p>
+            <w:pPr>
+              <w:spacing w:line="0" w:lineRule="atLeast"/>
+              <w:rPr>
+                <w:rFonts w:ascii="標楷體" w:hAnsi="標楷體"/>
+              </w:rPr>
+            </w:pPr>
+            <w:r>
+              <w:rPr>
+                <w:rFonts w:ascii="標楷體" w:hAnsi="標楷體"/>
+              </w:rPr>
+              <w:t xml:space="preserve">        UNION ALL</w:t>
+            </w:r>
+          </w:p>
+          <w:p>
+            <w:pPr>
+              <w:spacing w:line="0" w:lineRule="atLeast"/>
+              <w:rPr>
+                <w:rFonts w:ascii="標楷體" w:hAnsi="標楷體"/>
+              </w:rPr>
+            </w:pPr>
+            <w:r>
+              <w:rPr>
+                <w:rFonts w:ascii="標楷體" w:hAnsi="標楷體"/>
+              </w:rPr>
+              <w:t xml:space="preserve">        SELECT</w:t>
+            </w:r>
+          </w:p>
+          <w:p>
+            <w:pPr>
+              <w:spacing w:line="0" w:lineRule="atLeast"/>
+              <w:rPr>
+                <w:rFonts w:ascii="標楷體" w:hAnsi="標楷體"/>
+              </w:rPr>
+            </w:pPr>
+            <w:r>
+              <w:rPr>
+                <w:rFonts w:ascii="標楷體" w:hAnsi="標楷體"/>
+              </w:rPr>
+              <w:t xml:space="preserve">            202109 AS "YearMonth",</w:t>
+            </w:r>
+          </w:p>
+          <w:p>
+            <w:pPr>
+              <w:spacing w:line="0" w:lineRule="atLeast"/>
+              <w:rPr>
+                <w:rFonts w:ascii="標楷體" w:hAnsi="標楷體"/>
+              </w:rPr>
+            </w:pPr>
+            <w:r>
+              <w:rPr>
+                <w:rFonts w:ascii="標楷體" w:hAnsi="標楷體"/>
+              </w:rPr>
+              <w:t xml:space="preserve">            c."CityCode"   AS "CityCode",</w:t>
+            </w:r>
+          </w:p>
+          <w:p>
+            <w:pPr>
+              <w:spacing w:line="0" w:lineRule="atLeast"/>
+              <w:rPr>
+                <w:rFonts w:ascii="標楷體" w:hAnsi="標楷體"/>
+              </w:rPr>
+            </w:pPr>
+            <w:r>
+              <w:rPr>
+                <w:rFonts w:ascii="標楷體" w:hAnsi="標楷體"/>
+              </w:rPr>
+              <w:t xml:space="preserve">            c."CityItem"   AS "CityItem",</w:t>
+            </w:r>
+          </w:p>
+          <w:p>
+            <w:pPr>
+              <w:spacing w:line="0" w:lineRule="atLeast"/>
+              <w:rPr>
+                <w:rFonts w:ascii="標楷體" w:hAnsi="標楷體"/>
+              </w:rPr>
+            </w:pPr>
+            <w:r>
+              <w:rPr>
+                <w:rFonts w:ascii="標楷體" w:hAnsi="標楷體"/>
+              </w:rPr>
+              <w:t xml:space="preserve">            0 AS "LoanBal",</w:t>
+            </w:r>
+          </w:p>
+          <w:p>
+            <w:pPr>
+              <w:spacing w:line="0" w:lineRule="atLeast"/>
+              <w:rPr>
+                <w:rFonts w:ascii="標楷體" w:hAnsi="標楷體"/>
+              </w:rPr>
+            </w:pPr>
+            <w:r>
+              <w:rPr>
+                <w:rFonts w:ascii="標楷體" w:hAnsi="標楷體"/>
+              </w:rPr>
+              <w:t xml:space="preserve">            0 AS "OvduBal",</w:t>
+            </w:r>
+          </w:p>
+          <w:p>
+            <w:pPr>
+              <w:spacing w:line="0" w:lineRule="atLeast"/>
+              <w:rPr>
+                <w:rFonts w:ascii="標楷體" w:hAnsi="標楷體"/>
+              </w:rPr>
+            </w:pPr>
+            <w:r>
+              <w:rPr>
+                <w:rFonts w:ascii="標楷體" w:hAnsi="標楷體"/>
+              </w:rPr>
+              <w:t xml:space="preserve">            0 AS "ColBal"</w:t>
+            </w:r>
+          </w:p>
+          <w:p>
+            <w:pPr>
+              <w:spacing w:line="0" w:lineRule="atLeast"/>
+              <w:rPr>
+                <w:rFonts w:ascii="標楷體" w:hAnsi="標楷體"/>
+              </w:rPr>
+            </w:pPr>
+            <w:r>
+              <w:rPr>
+                <w:rFonts w:ascii="標楷體" w:hAnsi="標楷體"/>
+              </w:rPr>
+              <w:t xml:space="preserve">        FROM</w:t>
+            </w:r>
+          </w:p>
+          <w:p>
+            <w:pPr>
+              <w:spacing w:line="0" w:lineRule="atLeast"/>
+              <w:rPr>
+                <w:rFonts w:ascii="標楷體" w:hAnsi="標楷體"/>
+              </w:rPr>
+            </w:pPr>
+            <w:r>
+              <w:rPr>
+                <w:rFonts w:ascii="標楷體" w:hAnsi="標楷體"/>
+              </w:rPr>
+              <w:t xml:space="preserve">            "CdCity" c</w:t>
+            </w:r>
+          </w:p>
+          <w:p>
+            <w:pPr>
+              <w:spacing w:line="0" w:lineRule="atLeast"/>
+              <w:rPr>
+                <w:rFonts w:ascii="標楷體" w:hAnsi="標楷體"/>
+              </w:rPr>
+            </w:pPr>
+            <w:r>
+              <w:rPr>
+                <w:rFonts w:ascii="標楷體" w:hAnsi="標楷體"/>
+              </w:rPr>
+              <w:t xml:space="preserve">        WHERE</w:t>
+            </w:r>
+          </w:p>
+          <w:p>
+            <w:pPr>
+              <w:spacing w:line="0" w:lineRule="atLeast"/>
+              <w:rPr>
+                <w:rFonts w:ascii="標楷體" w:hAnsi="標楷體"/>
+              </w:rPr>
+            </w:pPr>
+            <w:r>
+              <w:rPr>
+                <w:rFonts w:ascii="標楷體" w:hAnsi="標楷體"/>
+              </w:rPr>
+              <w:t xml:space="preserve">            to_number(c."CityCode") &lt; 96</w:t>
+            </w:r>
+          </w:p>
+          <w:p>
+            <w:pPr>
+              <w:spacing w:line="0" w:lineRule="atLeast"/>
+              <w:rPr>
+                <w:rFonts w:ascii="標楷體" w:hAnsi="標楷體"/>
+              </w:rPr>
+            </w:pPr>
+            <w:r>
+              <w:rPr>
+                <w:rFonts w:ascii="標楷體" w:hAnsi="標楷體"/>
+              </w:rPr>
+              <w:t xml:space="preserve">        UNION ALL</w:t>
+            </w:r>
+          </w:p>
+          <w:p>
+            <w:pPr>
+              <w:spacing w:line="0" w:lineRule="atLeast"/>
+              <w:rPr>
+                <w:rFonts w:ascii="標楷體" w:hAnsi="標楷體"/>
+              </w:rPr>
+            </w:pPr>
+            <w:r>
+              <w:rPr>
+                <w:rFonts w:ascii="標楷體" w:hAnsi="標楷體"/>
+              </w:rPr>
+              <w:t xml:space="preserve">        SELECT</w:t>
+            </w:r>
+          </w:p>
+          <w:p>
+            <w:pPr>
+              <w:spacing w:line="0" w:lineRule="atLeast"/>
+              <w:rPr>
+                <w:rFonts w:ascii="標楷體" w:hAnsi="標楷體"/>
+              </w:rPr>
+            </w:pPr>
+            <w:r>
+              <w:rPr>
+                <w:rFonts w:ascii="標楷體" w:hAnsi="標楷體"/>
+              </w:rPr>
+              <w:t xml:space="preserve">            202112 AS "YearMonth",</w:t>
+            </w:r>
+          </w:p>
+          <w:p>
+            <w:pPr>
+              <w:spacing w:line="0" w:lineRule="atLeast"/>
+              <w:rPr>
+                <w:rFonts w:ascii="標楷體" w:hAnsi="標楷體"/>
+              </w:rPr>
+            </w:pPr>
+            <w:r>
+              <w:rPr>
+                <w:rFonts w:ascii="標楷體" w:hAnsi="標楷體"/>
+              </w:rPr>
+              <w:t xml:space="preserve">            c."CityCode"   AS "CityCode",</w:t>
+            </w:r>
+          </w:p>
+          <w:p>
+            <w:pPr>
+              <w:spacing w:line="0" w:lineRule="atLeast"/>
+              <w:rPr>
+                <w:rFonts w:ascii="標楷體" w:hAnsi="標楷體"/>
+              </w:rPr>
+            </w:pPr>
+            <w:r>
+              <w:rPr>
+                <w:rFonts w:ascii="標楷體" w:hAnsi="標楷體"/>
+              </w:rPr>
+              <w:t xml:space="preserve">            c."CityItem"   AS "CityItem",</w:t>
+            </w:r>
+          </w:p>
+          <w:p>
+            <w:pPr>
+              <w:spacing w:line="0" w:lineRule="atLeast"/>
+              <w:rPr>
+                <w:rFonts w:ascii="標楷體" w:hAnsi="標楷體"/>
+              </w:rPr>
+            </w:pPr>
+            <w:r>
+              <w:rPr>
+                <w:rFonts w:ascii="標楷體" w:hAnsi="標楷體"/>
+              </w:rPr>
+              <w:t xml:space="preserve">            0 AS "LoanBal",</w:t>
+            </w:r>
+          </w:p>
+          <w:p>
+            <w:pPr>
+              <w:spacing w:line="0" w:lineRule="atLeast"/>
+              <w:rPr>
+                <w:rFonts w:ascii="標楷體" w:hAnsi="標楷體"/>
+              </w:rPr>
+            </w:pPr>
+            <w:r>
+              <w:rPr>
+                <w:rFonts w:ascii="標楷體" w:hAnsi="標楷體"/>
+              </w:rPr>
+              <w:t xml:space="preserve">            0 AS "OvduBal",</w:t>
+            </w:r>
+          </w:p>
+          <w:p>
+            <w:pPr>
+              <w:spacing w:line="0" w:lineRule="atLeast"/>
+              <w:rPr>
+                <w:rFonts w:ascii="標楷體" w:hAnsi="標楷體"/>
+              </w:rPr>
+            </w:pPr>
+            <w:r>
+              <w:rPr>
+                <w:rFonts w:ascii="標楷體" w:hAnsi="標楷體"/>
+              </w:rPr>
+              <w:t xml:space="preserve">            0 AS "ColBal"</w:t>
+            </w:r>
+          </w:p>
+          <w:p>
+            <w:pPr>
+              <w:spacing w:line="0" w:lineRule="atLeast"/>
+              <w:rPr>
+                <w:rFonts w:ascii="標楷體" w:hAnsi="標楷體"/>
+              </w:rPr>
+            </w:pPr>
+            <w:r>
+              <w:rPr>
+                <w:rFonts w:ascii="標楷體" w:hAnsi="標楷體"/>
+              </w:rPr>
+              <w:t xml:space="preserve">        FROM</w:t>
+            </w:r>
+          </w:p>
+          <w:p>
+            <w:pPr>
+              <w:spacing w:line="0" w:lineRule="atLeast"/>
+              <w:rPr>
+                <w:rFonts w:ascii="標楷體" w:hAnsi="標楷體"/>
+              </w:rPr>
+            </w:pPr>
+            <w:r>
+              <w:rPr>
+                <w:rFonts w:ascii="標楷體" w:hAnsi="標楷體"/>
+              </w:rPr>
+              <w:t xml:space="preserve">            "CdCity" c</w:t>
+            </w:r>
+          </w:p>
+          <w:p>
+            <w:pPr>
+              <w:spacing w:line="0" w:lineRule="atLeast"/>
+              <w:rPr>
+                <w:rFonts w:ascii="標楷體" w:hAnsi="標楷體"/>
+              </w:rPr>
+            </w:pPr>
+            <w:r>
+              <w:rPr>
+                <w:rFonts w:ascii="標楷體" w:hAnsi="標楷體"/>
+              </w:rPr>
+              <w:t xml:space="preserve">        WHERE</w:t>
+            </w:r>
+          </w:p>
+          <w:p>
+            <w:pPr>
+              <w:spacing w:line="0" w:lineRule="atLeast"/>
+              <w:rPr>
+                <w:rFonts w:ascii="標楷體" w:hAnsi="標楷體"/>
+              </w:rPr>
+            </w:pPr>
+            <w:r>
+              <w:rPr>
+                <w:rFonts w:ascii="標楷體" w:hAnsi="標楷體"/>
+              </w:rPr>
+              <w:t xml:space="preserve">            to_number(c."CityCode") &lt; 96</w:t>
+            </w:r>
+          </w:p>
+          <w:p>
+            <w:pPr>
+              <w:spacing w:line="0" w:lineRule="atLeast"/>
+              <w:rPr>
+                <w:rFonts w:ascii="標楷體" w:hAnsi="標楷體"/>
+              </w:rPr>
+            </w:pPr>
+            <w:r>
+              <w:rPr>
+                <w:rFonts w:ascii="標楷體" w:hAnsi="標楷體"/>
+              </w:rPr>
+              <w:t xml:space="preserve">        UNION ALL</w:t>
+            </w:r>
+          </w:p>
+          <w:p>
+            <w:pPr>
+              <w:spacing w:line="0" w:lineRule="atLeast"/>
+              <w:rPr>
+                <w:rFonts w:ascii="標楷體" w:hAnsi="標楷體"/>
+              </w:rPr>
+            </w:pPr>
+            <w:r>
+              <w:rPr>
+                <w:rFonts w:ascii="標楷體" w:hAnsi="標楷體"/>
+              </w:rPr>
+              <w:t xml:space="preserve">        SELECT</w:t>
+            </w:r>
+          </w:p>
+          <w:p>
+            <w:pPr>
+              <w:spacing w:line="0" w:lineRule="atLeast"/>
+              <w:rPr>
+                <w:rFonts w:ascii="標楷體" w:hAnsi="標楷體"/>
+              </w:rPr>
+            </w:pPr>
+            <w:r>
+              <w:rPr>
+                <w:rFonts w:ascii="標楷體" w:hAnsi="標楷體"/>
+              </w:rPr>
+              <w:t xml:space="preserve">            202202 AS "YearMonth",</w:t>
+            </w:r>
+          </w:p>
+          <w:p>
+            <w:pPr>
+              <w:spacing w:line="0" w:lineRule="atLeast"/>
+              <w:rPr>
+                <w:rFonts w:ascii="標楷體" w:hAnsi="標楷體"/>
+              </w:rPr>
+            </w:pPr>
+            <w:r>
+              <w:rPr>
+                <w:rFonts w:ascii="標楷體" w:hAnsi="標楷體"/>
+              </w:rPr>
+              <w:t xml:space="preserve">            c."CityCode"   AS "CityCode",</w:t>
+            </w:r>
+          </w:p>
+          <w:p>
+            <w:pPr>
+              <w:spacing w:line="0" w:lineRule="atLeast"/>
+              <w:rPr>
+                <w:rFonts w:ascii="標楷體" w:hAnsi="標楷體"/>
+              </w:rPr>
+            </w:pPr>
+            <w:r>
+              <w:rPr>
+                <w:rFonts w:ascii="標楷體" w:hAnsi="標楷體"/>
+              </w:rPr>
+              <w:t xml:space="preserve">            c."CityItem"   AS "CityItem",</w:t>
+            </w:r>
+          </w:p>
+          <w:p>
+            <w:pPr>
+              <w:spacing w:line="0" w:lineRule="atLeast"/>
+              <w:rPr>
+                <w:rFonts w:ascii="標楷體" w:hAnsi="標楷體"/>
+              </w:rPr>
+            </w:pPr>
+            <w:r>
+              <w:rPr>
+                <w:rFonts w:ascii="標楷體" w:hAnsi="標楷體"/>
+              </w:rPr>
+              <w:t xml:space="preserve">            0 AS "LoanBal",</w:t>
+            </w:r>
+          </w:p>
+          <w:p>
+            <w:pPr>
+              <w:spacing w:line="0" w:lineRule="atLeast"/>
+              <w:rPr>
+                <w:rFonts w:ascii="標楷體" w:hAnsi="標楷體"/>
+              </w:rPr>
+            </w:pPr>
+            <w:r>
+              <w:rPr>
+                <w:rFonts w:ascii="標楷體" w:hAnsi="標楷體"/>
+              </w:rPr>
+              <w:t xml:space="preserve">            0 AS "OvduBal",</w:t>
+            </w:r>
+          </w:p>
+          <w:p>
+            <w:pPr>
+              <w:spacing w:line="0" w:lineRule="atLeast"/>
+              <w:rPr>
+                <w:rFonts w:ascii="標楷體" w:hAnsi="標楷體"/>
+              </w:rPr>
+            </w:pPr>
+            <w:r>
+              <w:rPr>
+                <w:rFonts w:ascii="標楷體" w:hAnsi="標楷體"/>
+              </w:rPr>
+              <w:t xml:space="preserve">            0 AS "ColBal"</w:t>
+            </w:r>
+          </w:p>
+          <w:p>
+            <w:pPr>
+              <w:spacing w:line="0" w:lineRule="atLeast"/>
+              <w:rPr>
+                <w:rFonts w:ascii="標楷體" w:hAnsi="標楷體"/>
+              </w:rPr>
+            </w:pPr>
+            <w:r>
+              <w:rPr>
+                <w:rFonts w:ascii="標楷體" w:hAnsi="標楷體"/>
+              </w:rPr>
+              <w:t xml:space="preserve">        FROM</w:t>
+            </w:r>
+          </w:p>
+          <w:p>
+            <w:pPr>
+              <w:spacing w:line="0" w:lineRule="atLeast"/>
+              <w:rPr>
+                <w:rFonts w:ascii="標楷體" w:hAnsi="標楷體"/>
+              </w:rPr>
+            </w:pPr>
+            <w:r>
+              <w:rPr>
+                <w:rFonts w:ascii="標楷體" w:hAnsi="標楷體"/>
+              </w:rPr>
+              <w:t xml:space="preserve">            "CdCity" c</w:t>
+            </w:r>
+          </w:p>
+          <w:p>
+            <w:pPr>
+              <w:spacing w:line="0" w:lineRule="atLeast"/>
+              <w:rPr>
+                <w:rFonts w:ascii="標楷體" w:hAnsi="標楷體"/>
+              </w:rPr>
+            </w:pPr>
+            <w:r>
+              <w:rPr>
+                <w:rFonts w:ascii="標楷體" w:hAnsi="標楷體"/>
+              </w:rPr>
+              <w:t xml:space="preserve">        WHERE</w:t>
+            </w:r>
+          </w:p>
+          <w:p>
+            <w:pPr>
+              <w:spacing w:line="0" w:lineRule="atLeast"/>
+              <w:rPr>
+                <w:rFonts w:ascii="標楷體" w:hAnsi="標楷體"/>
+              </w:rPr>
+            </w:pPr>
+            <w:r>
+              <w:rPr>
+                <w:rFonts w:ascii="標楷體" w:hAnsi="標楷體"/>
+              </w:rPr>
+              <w:t xml:space="preserve">            to_number(c."CityCode") &lt; 96</w:t>
+            </w:r>
+          </w:p>
+          <w:p>
+            <w:pPr>
+              <w:spacing w:line="0" w:lineRule="atLeast"/>
+              <w:rPr>
+                <w:rFonts w:ascii="標楷體" w:hAnsi="標楷體"/>
+              </w:rPr>
+            </w:pPr>
+            <w:r>
+              <w:rPr>
+                <w:rFonts w:ascii="標楷體" w:hAnsi="標楷體"/>
+              </w:rPr>
+              <w:t xml:space="preserve">    ) s1</w:t>
+            </w:r>
+          </w:p>
+          <w:p>
+            <w:pPr>
+              <w:spacing w:line="0" w:lineRule="atLeast"/>
+              <w:rPr>
+                <w:rFonts w:ascii="標楷體" w:hAnsi="標楷體"/>
+              </w:rPr>
+            </w:pPr>
+            <w:r>
+              <w:rPr>
+                <w:rFonts w:ascii="標楷體" w:hAnsi="標楷體"/>
+              </w:rPr>
+              <w:t>GROUP BY</w:t>
+            </w:r>
+          </w:p>
+          <w:p>
+            <w:pPr>
+              <w:spacing w:line="0" w:lineRule="atLeast"/>
+              <w:rPr>
+                <w:rFonts w:ascii="標楷體" w:hAnsi="標楷體"/>
+              </w:rPr>
+            </w:pPr>
+            <w:r>
+              <w:rPr>
+                <w:rFonts w:ascii="標楷體" w:hAnsi="標楷體"/>
+              </w:rPr>
+              <w:lastRenderedPageBreak/>
+              <w:t xml:space="preserve">    s1."YearMonth",</w:t>
+            </w:r>
+          </w:p>
+          <w:p>
+            <w:pPr>
+              <w:spacing w:line="0" w:lineRule="atLeast"/>
+              <w:rPr>
+                <w:rFonts w:ascii="標楷體" w:hAnsi="標楷體"/>
+              </w:rPr>
+            </w:pPr>
+            <w:r>
+              <w:rPr>
+                <w:rFonts w:ascii="標楷體" w:hAnsi="標楷體"/>
+              </w:rPr>
+              <w:t xml:space="preserve">    s1."CityCode",</w:t>
+            </w:r>
+          </w:p>
+          <w:p>
+            <w:pPr>
+              <w:spacing w:line="0" w:lineRule="atLeast"/>
+              <w:rPr>
+                <w:rFonts w:ascii="標楷體" w:hAnsi="標楷體"/>
+              </w:rPr>
+            </w:pPr>
+            <w:r>
+              <w:rPr>
+                <w:rFonts w:ascii="標楷體" w:hAnsi="標楷體"/>
+              </w:rPr>
+              <w:t xml:space="preserve">    s1."CityItem"</w:t>
+            </w:r>
+          </w:p>
+          <w:p>
+            <w:pPr>
+              <w:spacing w:line="0" w:lineRule="atLeast"/>
+              <w:rPr>
+                <w:rFonts w:ascii="標楷體" w:hAnsi="標楷體"/>
+              </w:rPr>
+            </w:pPr>
+            <w:r>
+              <w:rPr>
+                <w:rFonts w:ascii="標楷體" w:hAnsi="標楷體"/>
+              </w:rPr>
+              <w:t>ORDER BY</w:t>
+            </w:r>
+          </w:p>
+          <w:p>
+            <w:pPr>
+              <w:spacing w:line="0" w:lineRule="atLeast"/>
+              <w:rPr>
+                <w:rFonts w:ascii="標楷體" w:hAnsi="標楷體"/>
+              </w:rPr>
+            </w:pPr>
+            <w:r>
+              <w:rPr>
+                <w:rFonts w:ascii="標楷體" w:hAnsi="標楷體"/>
+              </w:rPr>
+              <w:t xml:space="preserve">    s1."YearMonth" ASC,</w:t>
+            </w:r>
+          </w:p>
+          <w:p>
+            <w:pPr>
+              <w:spacing w:line="0" w:lineRule="atLeast"/>
+              <w:rPr>
+                <w:rFonts w:ascii="標楷體" w:hAnsi="標楷體" w:hint="eastAsia"/>
+              </w:rPr>
+            </w:pPr>
+            <w:r>
+              <w:rPr>
+                <w:rFonts w:ascii="標楷體" w:hAnsi="標楷體"/>
+              </w:rPr>
+              <w:t xml:space="preserve">    "CityCode" ASC</w:t>
             </w:r>
           </w:p>
         </w:tc>
@@ -3310,7 +4970,7 @@
           <v:shape id="_x0000_i1026" type="#_x0000_t75" style="width:76pt;height:51.5pt" o:ole="">
             <v:imagedata r:id="rId11" o:title=""/>
           </v:shape>
-          <o:OLEObject Type="Embed" ProgID="Package" ShapeID="_x0000_i1026" DrawAspect="Icon" ObjectID="_1739275819" r:id="rId12"/>
+          <o:OLEObject Type="Embed" ProgID="Package" ShapeID="_x0000_i1026" DrawAspect="Icon" ObjectID="_1740986506" r:id="rId12"/>
         </w:object>
       </w:r>
     </w:p>
@@ -3335,7 +4995,7 @@
 </file>
 
 <file path=word/endnotes.xml><?xml version="1.0" encoding="utf-8"?>
-<w:endnotes xmlns:wpc="http://schemas.microsoft.com/office/word/2010/wordprocessingCanvas" xmlns:cx="http://schemas.microsoft.com/office/drawing/2014/chartex" xmlns:cx1="http://schemas.microsoft.com/office/drawing/2015/9/8/chartex" xmlns:mc="http://schemas.openxmlformats.org/markup-compatibility/2006" xmlns:o="urn:schemas-microsoft-com:office:office" xmlns:r="http://schemas.openxmlformats.org/officeDocument/2006/relationships" xmlns:m="http://schemas.openxmlformats.org/officeDocument/2006/math" xmlns:v="urn:schemas-microsoft-com:vml" xmlns:wp14="http://schemas.microsoft.com/office/word/2010/wordprocessingDrawing" xmlns:wp="http://schemas.openxmlformats.org/drawingml/2006/wordprocessingDrawing" xmlns:w10="urn:schemas-microsoft-com:office:word" xmlns:w="http://schemas.openxmlformats.org/wordprocessingml/2006/main" xmlns:w14="http://schemas.microsoft.com/office/word/2010/wordml" xmlns:w15="http://schemas.microsoft.com/office/word/2012/wordml" xmlns:w16se="http://schemas.microsoft.com/office/word/2015/wordml/symex" xmlns:wpg="http://schemas.microsoft.com/office/word/2010/wordprocessingGroup" xmlns:wpi="http://schemas.microsoft.com/office/word/2010/wordprocessingInk" xmlns:wne="http://schemas.microsoft.com/office/word/2006/wordml" xmlns:wps="http://schemas.microsoft.com/office/word/2010/wordprocessingShape" mc:Ignorable="w14 w15 w16se wp14">
+<w:endnotes xmlns:wpc="http://schemas.microsoft.com/office/word/2010/wordprocessingCanvas" xmlns:cx="http://schemas.microsoft.com/office/drawing/2014/chartex" xmlns:cx1="http://schemas.microsoft.com/office/drawing/2015/9/8/chartex" xmlns:cx2="http://schemas.microsoft.com/office/drawing/2015/10/21/chartex" xmlns:cx3="http://schemas.microsoft.com/office/drawing/2016/5/9/chartex" xmlns:cx4="http://schemas.microsoft.com/office/drawing/2016/5/10/chartex" xmlns:cx5="http://schemas.microsoft.com/office/drawing/2016/5/11/chartex" xmlns:cx6="http://schemas.microsoft.com/office/drawing/2016/5/12/chartex" xmlns:cx7="http://schemas.microsoft.com/office/drawing/2016/5/13/chartex" xmlns:cx8="http://schemas.microsoft.com/office/drawing/2016/5/14/chartex" xmlns:mc="http://schemas.openxmlformats.org/markup-compatibility/2006" xmlns:aink="http://schemas.microsoft.com/office/drawing/2016/ink" xmlns:am3d="http://schemas.microsoft.com/office/drawing/2017/model3d" xmlns:o="urn:schemas-microsoft-com:office:office" xmlns:oel="http://schemas.microsoft.com/office/2019/extlst" xmlns:r="http://schemas.openxmlformats.org/officeDocument/2006/relationships" xmlns:m="http://schemas.openxmlformats.org/officeDocument/2006/math" xmlns:v="urn:schemas-microsoft-com:vml" xmlns:wp14="http://schemas.microsoft.com/office/word/2010/wordprocessingDrawing" xmlns:wp="http://schemas.openxmlformats.org/drawingml/2006/wordprocessingDrawing" xmlns:w10="urn:schemas-microsoft-com:office:word" xmlns:w="http://schemas.openxmlformats.org/wordprocessingml/2006/main" xmlns:w14="http://schemas.microsoft.com/office/word/2010/wordml" xmlns:w15="http://schemas.microsoft.com/office/word/2012/wordml" xmlns:w16cex="http://schemas.microsoft.com/office/word/2018/wordml/cex" xmlns:w16cid="http://schemas.microsoft.com/office/word/2016/wordml/cid" xmlns:w16="http://schemas.microsoft.com/office/word/2018/wordml" xmlns:w16sdtdh="http://schemas.microsoft.com/office/word/2020/wordml/sdtdatahash" xmlns:w16se="http://schemas.microsoft.com/office/word/2015/wordml/symex" xmlns:wpg="http://schemas.microsoft.com/office/word/2010/wordprocessingGroup" xmlns:wpi="http://schemas.microsoft.com/office/word/2010/wordprocessingInk" xmlns:wne="http://schemas.microsoft.com/office/word/2006/wordml" xmlns:wps="http://schemas.microsoft.com/office/word/2010/wordprocessingShape" mc:Ignorable="w14 w15 w16se w16cid w16 w16cex w16sdtdh wp14">
   <w:endnote w:type="separator" w:id="-1">
     <w:p>
       <w:r>
@@ -3354,7 +5014,7 @@
 </file>
 
 <file path=word/footer1.xml><?xml version="1.0" encoding="utf-8"?>
-<w:ftr xmlns:wpc="http://schemas.microsoft.com/office/word/2010/wordprocessingCanvas" xmlns:cx="http://schemas.microsoft.com/office/drawing/2014/chartex" xmlns:cx1="http://schemas.microsoft.com/office/drawing/2015/9/8/chartex" xmlns:mc="http://schemas.openxmlformats.org/markup-compatibility/2006" xmlns:o="urn:schemas-microsoft-com:office:office" xmlns:r="http://schemas.openxmlformats.org/officeDocument/2006/relationships" xmlns:m="http://schemas.openxmlformats.org/officeDocument/2006/math" xmlns:v="urn:schemas-microsoft-com:vml" xmlns:wp14="http://schemas.microsoft.com/office/word/2010/wordprocessingDrawing" xmlns:wp="http://schemas.openxmlformats.org/drawingml/2006/wordprocessingDrawing" xmlns:w10="urn:schemas-microsoft-com:office:word" xmlns:w="http://schemas.openxmlformats.org/wordprocessingml/2006/main" xmlns:w14="http://schemas.microsoft.com/office/word/2010/wordml" xmlns:w15="http://schemas.microsoft.com/office/word/2012/wordml" xmlns:w16se="http://schemas.microsoft.com/office/word/2015/wordml/symex" xmlns:wpg="http://schemas.microsoft.com/office/word/2010/wordprocessingGroup" xmlns:wpi="http://schemas.microsoft.com/office/word/2010/wordprocessingInk" xmlns:wne="http://schemas.microsoft.com/office/word/2006/wordml" xmlns:wps="http://schemas.microsoft.com/office/word/2010/wordprocessingShape" mc:Ignorable="w14 w15 w16se wp14">
+<w:ftr xmlns:wpc="http://schemas.microsoft.com/office/word/2010/wordprocessingCanvas" xmlns:cx="http://schemas.microsoft.com/office/drawing/2014/chartex" xmlns:cx1="http://schemas.microsoft.com/office/drawing/2015/9/8/chartex" xmlns:cx2="http://schemas.microsoft.com/office/drawing/2015/10/21/chartex" xmlns:cx3="http://schemas.microsoft.com/office/drawing/2016/5/9/chartex" xmlns:cx4="http://schemas.microsoft.com/office/drawing/2016/5/10/chartex" xmlns:cx5="http://schemas.microsoft.com/office/drawing/2016/5/11/chartex" xmlns:cx6="http://schemas.microsoft.com/office/drawing/2016/5/12/chartex" xmlns:cx7="http://schemas.microsoft.com/office/drawing/2016/5/13/chartex" xmlns:cx8="http://schemas.microsoft.com/office/drawing/2016/5/14/chartex" xmlns:mc="http://schemas.openxmlformats.org/markup-compatibility/2006" xmlns:aink="http://schemas.microsoft.com/office/drawing/2016/ink" xmlns:am3d="http://schemas.microsoft.com/office/drawing/2017/model3d" xmlns:o="urn:schemas-microsoft-com:office:office" xmlns:oel="http://schemas.microsoft.com/office/2019/extlst" xmlns:r="http://schemas.openxmlformats.org/officeDocument/2006/relationships" xmlns:m="http://schemas.openxmlformats.org/officeDocument/2006/math" xmlns:v="urn:schemas-microsoft-com:vml" xmlns:wp14="http://schemas.microsoft.com/office/word/2010/wordprocessingDrawing" xmlns:wp="http://schemas.openxmlformats.org/drawingml/2006/wordprocessingDrawing" xmlns:w10="urn:schemas-microsoft-com:office:word" xmlns:w="http://schemas.openxmlformats.org/wordprocessingml/2006/main" xmlns:w14="http://schemas.microsoft.com/office/word/2010/wordml" xmlns:w15="http://schemas.microsoft.com/office/word/2012/wordml" xmlns:w16cex="http://schemas.microsoft.com/office/word/2018/wordml/cex" xmlns:w16cid="http://schemas.microsoft.com/office/word/2016/wordml/cid" xmlns:w16="http://schemas.microsoft.com/office/word/2018/wordml" xmlns:w16sdtdh="http://schemas.microsoft.com/office/word/2020/wordml/sdtdatahash" xmlns:w16se="http://schemas.microsoft.com/office/word/2015/wordml/symex" xmlns:wpg="http://schemas.microsoft.com/office/word/2010/wordprocessingGroup" xmlns:wpi="http://schemas.microsoft.com/office/word/2010/wordprocessingInk" xmlns:wne="http://schemas.microsoft.com/office/word/2006/wordml" xmlns:wps="http://schemas.microsoft.com/office/word/2010/wordprocessingShape" mc:Ignorable="w14 w15 w16se w16cid w16 w16cex w16sdtdh wp14">
   <w:p>
     <w:pPr>
       <w:pStyle w:val="a9"/>
@@ -3589,7 +5249,7 @@
 </file>
 
 <file path=word/footnotes.xml><?xml version="1.0" encoding="utf-8"?>
-<w:footnotes xmlns:wpc="http://schemas.microsoft.com/office/word/2010/wordprocessingCanvas" xmlns:cx="http://schemas.microsoft.com/office/drawing/2014/chartex" xmlns:cx1="http://schemas.microsoft.com/office/drawing/2015/9/8/chartex" xmlns:mc="http://schemas.openxmlformats.org/markup-compatibility/2006" xmlns:o="urn:schemas-microsoft-com:office:office" xmlns:r="http://schemas.openxmlformats.org/officeDocument/2006/relationships" xmlns:m="http://schemas.openxmlformats.org/officeDocument/2006/math" xmlns:v="urn:schemas-microsoft-com:vml" xmlns:wp14="http://schemas.microsoft.com/office/word/2010/wordprocessingDrawing" xmlns:wp="http://schemas.openxmlformats.org/drawingml/2006/wordprocessingDrawing" xmlns:w10="urn:schemas-microsoft-com:office:word" xmlns:w="http://schemas.openxmlformats.org/wordprocessingml/2006/main" xmlns:w14="http://schemas.microsoft.com/office/word/2010/wordml" xmlns:w15="http://schemas.microsoft.com/office/word/2012/wordml" xmlns:w16se="http://schemas.microsoft.com/office/word/2015/wordml/symex" xmlns:wpg="http://schemas.microsoft.com/office/word/2010/wordprocessingGroup" xmlns:wpi="http://schemas.microsoft.com/office/word/2010/wordprocessingInk" xmlns:wne="http://schemas.microsoft.com/office/word/2006/wordml" xmlns:wps="http://schemas.microsoft.com/office/word/2010/wordprocessingShape" mc:Ignorable="w14 w15 w16se wp14">
+<w:footnotes xmlns:wpc="http://schemas.microsoft.com/office/word/2010/wordprocessingCanvas" xmlns:cx="http://schemas.microsoft.com/office/drawing/2014/chartex" xmlns:cx1="http://schemas.microsoft.com/office/drawing/2015/9/8/chartex" xmlns:cx2="http://schemas.microsoft.com/office/drawing/2015/10/21/chartex" xmlns:cx3="http://schemas.microsoft.com/office/drawing/2016/5/9/chartex" xmlns:cx4="http://schemas.microsoft.com/office/drawing/2016/5/10/chartex" xmlns:cx5="http://schemas.microsoft.com/office/drawing/2016/5/11/chartex" xmlns:cx6="http://schemas.microsoft.com/office/drawing/2016/5/12/chartex" xmlns:cx7="http://schemas.microsoft.com/office/drawing/2016/5/13/chartex" xmlns:cx8="http://schemas.microsoft.com/office/drawing/2016/5/14/chartex" xmlns:mc="http://schemas.openxmlformats.org/markup-compatibility/2006" xmlns:aink="http://schemas.microsoft.com/office/drawing/2016/ink" xmlns:am3d="http://schemas.microsoft.com/office/drawing/2017/model3d" xmlns:o="urn:schemas-microsoft-com:office:office" xmlns:oel="http://schemas.microsoft.com/office/2019/extlst" xmlns:r="http://schemas.openxmlformats.org/officeDocument/2006/relationships" xmlns:m="http://schemas.openxmlformats.org/officeDocument/2006/math" xmlns:v="urn:schemas-microsoft-com:vml" xmlns:wp14="http://schemas.microsoft.com/office/word/2010/wordprocessingDrawing" xmlns:wp="http://schemas.openxmlformats.org/drawingml/2006/wordprocessingDrawing" xmlns:w10="urn:schemas-microsoft-com:office:word" xmlns:w="http://schemas.openxmlformats.org/wordprocessingml/2006/main" xmlns:w14="http://schemas.microsoft.com/office/word/2010/wordml" xmlns:w15="http://schemas.microsoft.com/office/word/2012/wordml" xmlns:w16cex="http://schemas.microsoft.com/office/word/2018/wordml/cex" xmlns:w16cid="http://schemas.microsoft.com/office/word/2016/wordml/cid" xmlns:w16="http://schemas.microsoft.com/office/word/2018/wordml" xmlns:w16sdtdh="http://schemas.microsoft.com/office/word/2020/wordml/sdtdatahash" xmlns:w16se="http://schemas.microsoft.com/office/word/2015/wordml/symex" xmlns:wpg="http://schemas.microsoft.com/office/word/2010/wordprocessingGroup" xmlns:wpi="http://schemas.microsoft.com/office/word/2010/wordprocessingInk" xmlns:wne="http://schemas.microsoft.com/office/word/2006/wordml" xmlns:wps="http://schemas.microsoft.com/office/word/2010/wordprocessingShape" mc:Ignorable="w14 w15 w16se w16cid w16 w16cex w16sdtdh wp14">
   <w:footnote w:type="separator" w:id="-1">
     <w:p>
       <w:r>
@@ -3608,7 +5268,7 @@
 </file>
 
 <file path=word/header1.xml><?xml version="1.0" encoding="utf-8"?>
-<w:hdr xmlns:wpc="http://schemas.microsoft.com/office/word/2010/wordprocessingCanvas" xmlns:cx="http://schemas.microsoft.com/office/drawing/2014/chartex" xmlns:cx1="http://schemas.microsoft.com/office/drawing/2015/9/8/chartex" xmlns:mc="http://schemas.openxmlformats.org/markup-compatibility/2006" xmlns:o="urn:schemas-microsoft-com:office:office" xmlns:r="http://schemas.openxmlformats.org/officeDocument/2006/relationships" xmlns:m="http://schemas.openxmlformats.org/officeDocument/2006/math" xmlns:v="urn:schemas-microsoft-com:vml" xmlns:wp14="http://schemas.microsoft.com/office/word/2010/wordprocessingDrawing" xmlns:wp="http://schemas.openxmlformats.org/drawingml/2006/wordprocessingDrawing" xmlns:w10="urn:schemas-microsoft-com:office:word" xmlns:w="http://schemas.openxmlformats.org/wordprocessingml/2006/main" xmlns:w14="http://schemas.microsoft.com/office/word/2010/wordml" xmlns:w15="http://schemas.microsoft.com/office/word/2012/wordml" xmlns:w16se="http://schemas.microsoft.com/office/word/2015/wordml/symex" xmlns:wpg="http://schemas.microsoft.com/office/word/2010/wordprocessingGroup" xmlns:wpi="http://schemas.microsoft.com/office/word/2010/wordprocessingInk" xmlns:wne="http://schemas.microsoft.com/office/word/2006/wordml" xmlns:wps="http://schemas.microsoft.com/office/word/2010/wordprocessingShape" mc:Ignorable="w14 w15 w16se wp14">
+<w:hdr xmlns:wpc="http://schemas.microsoft.com/office/word/2010/wordprocessingCanvas" xmlns:cx="http://schemas.microsoft.com/office/drawing/2014/chartex" xmlns:cx1="http://schemas.microsoft.com/office/drawing/2015/9/8/chartex" xmlns:cx2="http://schemas.microsoft.com/office/drawing/2015/10/21/chartex" xmlns:cx3="http://schemas.microsoft.com/office/drawing/2016/5/9/chartex" xmlns:cx4="http://schemas.microsoft.com/office/drawing/2016/5/10/chartex" xmlns:cx5="http://schemas.microsoft.com/office/drawing/2016/5/11/chartex" xmlns:cx6="http://schemas.microsoft.com/office/drawing/2016/5/12/chartex" xmlns:cx7="http://schemas.microsoft.com/office/drawing/2016/5/13/chartex" xmlns:cx8="http://schemas.microsoft.com/office/drawing/2016/5/14/chartex" xmlns:mc="http://schemas.openxmlformats.org/markup-compatibility/2006" xmlns:aink="http://schemas.microsoft.com/office/drawing/2016/ink" xmlns:am3d="http://schemas.microsoft.com/office/drawing/2017/model3d" xmlns:o="urn:schemas-microsoft-com:office:office" xmlns:oel="http://schemas.microsoft.com/office/2019/extlst" xmlns:r="http://schemas.openxmlformats.org/officeDocument/2006/relationships" xmlns:m="http://schemas.openxmlformats.org/officeDocument/2006/math" xmlns:v="urn:schemas-microsoft-com:vml" xmlns:wp14="http://schemas.microsoft.com/office/word/2010/wordprocessingDrawing" xmlns:wp="http://schemas.openxmlformats.org/drawingml/2006/wordprocessingDrawing" xmlns:w10="urn:schemas-microsoft-com:office:word" xmlns:w="http://schemas.openxmlformats.org/wordprocessingml/2006/main" xmlns:w14="http://schemas.microsoft.com/office/word/2010/wordml" xmlns:w15="http://schemas.microsoft.com/office/word/2012/wordml" xmlns:w16cex="http://schemas.microsoft.com/office/word/2018/wordml/cex" xmlns:w16cid="http://schemas.microsoft.com/office/word/2016/wordml/cid" xmlns:w16="http://schemas.microsoft.com/office/word/2018/wordml" xmlns:w16sdtdh="http://schemas.microsoft.com/office/word/2020/wordml/sdtdatahash" xmlns:w16se="http://schemas.microsoft.com/office/word/2015/wordml/symex" xmlns:wpg="http://schemas.microsoft.com/office/word/2010/wordprocessingGroup" xmlns:wpi="http://schemas.microsoft.com/office/word/2010/wordprocessingInk" xmlns:wne="http://schemas.microsoft.com/office/word/2006/wordml" xmlns:wps="http://schemas.microsoft.com/office/word/2010/wordprocessingShape" mc:Ignorable="w14 w15 w16se w16cid w16 w16cex w16sdtdh wp14">
   <w:p>
     <w:pPr>
       <w:pStyle w:val="a5"/>
@@ -3623,7 +5283,7 @@
 </file>
 
 <file path=word/numbering.xml><?xml version="1.0" encoding="utf-8"?>
-<w:numbering xmlns:wpc="http://schemas.microsoft.com/office/word/2010/wordprocessingCanvas" xmlns:cx="http://schemas.microsoft.com/office/drawing/2014/chartex" xmlns:cx1="http://schemas.microsoft.com/office/drawing/2015/9/8/chartex" xmlns:mc="http://schemas.openxmlformats.org/markup-compatibility/2006" xmlns:o="urn:schemas-microsoft-com:office:office" xmlns:r="http://schemas.openxmlformats.org/officeDocument/2006/relationships" xmlns:m="http://schemas.openxmlformats.org/officeDocument/2006/math" xmlns:v="urn:schemas-microsoft-com:vml" xmlns:wp14="http://schemas.microsoft.com/office/word/2010/wordprocessingDrawing" xmlns:wp="http://schemas.openxmlformats.org/drawingml/2006/wordprocessingDrawing" xmlns:w10="urn:schemas-microsoft-com:office:word" xmlns:w="http://schemas.openxmlformats.org/wordprocessingml/2006/main" xmlns:w14="http://schemas.microsoft.com/office/word/2010/wordml" xmlns:w15="http://schemas.microsoft.com/office/word/2012/wordml" xmlns:w16se="http://schemas.microsoft.com/office/word/2015/wordml/symex" xmlns:wpg="http://schemas.microsoft.com/office/word/2010/wordprocessingGroup" xmlns:wpi="http://schemas.microsoft.com/office/word/2010/wordprocessingInk" xmlns:wne="http://schemas.microsoft.com/office/word/2006/wordml" xmlns:wps="http://schemas.microsoft.com/office/word/2010/wordprocessingShape" mc:Ignorable="w14 w15 w16se wp14">
+<w:numbering xmlns:wpc="http://schemas.microsoft.com/office/word/2010/wordprocessingCanvas" xmlns:cx="http://schemas.microsoft.com/office/drawing/2014/chartex" xmlns:cx1="http://schemas.microsoft.com/office/drawing/2015/9/8/chartex" xmlns:cx2="http://schemas.microsoft.com/office/drawing/2015/10/21/chartex" xmlns:cx3="http://schemas.microsoft.com/office/drawing/2016/5/9/chartex" xmlns:cx4="http://schemas.microsoft.com/office/drawing/2016/5/10/chartex" xmlns:cx5="http://schemas.microsoft.com/office/drawing/2016/5/11/chartex" xmlns:cx6="http://schemas.microsoft.com/office/drawing/2016/5/12/chartex" xmlns:cx7="http://schemas.microsoft.com/office/drawing/2016/5/13/chartex" xmlns:cx8="http://schemas.microsoft.com/office/drawing/2016/5/14/chartex" xmlns:mc="http://schemas.openxmlformats.org/markup-compatibility/2006" xmlns:aink="http://schemas.microsoft.com/office/drawing/2016/ink" xmlns:am3d="http://schemas.microsoft.com/office/drawing/2017/model3d" xmlns:o="urn:schemas-microsoft-com:office:office" xmlns:oel="http://schemas.microsoft.com/office/2019/extlst" xmlns:r="http://schemas.openxmlformats.org/officeDocument/2006/relationships" xmlns:m="http://schemas.openxmlformats.org/officeDocument/2006/math" xmlns:v="urn:schemas-microsoft-com:vml" xmlns:wp14="http://schemas.microsoft.com/office/word/2010/wordprocessingDrawing" xmlns:wp="http://schemas.openxmlformats.org/drawingml/2006/wordprocessingDrawing" xmlns:w10="urn:schemas-microsoft-com:office:word" xmlns:w="http://schemas.openxmlformats.org/wordprocessingml/2006/main" xmlns:w14="http://schemas.microsoft.com/office/word/2010/wordml" xmlns:w15="http://schemas.microsoft.com/office/word/2012/wordml" xmlns:w16cex="http://schemas.microsoft.com/office/word/2018/wordml/cex" xmlns:w16cid="http://schemas.microsoft.com/office/word/2016/wordml/cid" xmlns:w16="http://schemas.microsoft.com/office/word/2018/wordml" xmlns:w16sdtdh="http://schemas.microsoft.com/office/word/2020/wordml/sdtdatahash" xmlns:w16se="http://schemas.microsoft.com/office/word/2015/wordml/symex" xmlns:wpg="http://schemas.microsoft.com/office/word/2010/wordprocessingGroup" xmlns:wpi="http://schemas.microsoft.com/office/word/2010/wordprocessingInk" xmlns:wne="http://schemas.microsoft.com/office/word/2006/wordml" xmlns:wps="http://schemas.microsoft.com/office/word/2010/wordprocessingShape" mc:Ignorable="w14 w15 w16se w16cid w16 w16cex w16sdtdh wp14">
   <w:abstractNum w:abstractNumId="0" w15:restartNumberingAfterBreak="0">
     <w:nsid w:val="FFFFFF7E"/>
     <w:multiLevelType w:val="singleLevel"/>
@@ -5501,118 +7161,118 @@
       </w:rPr>
     </w:lvl>
   </w:abstractNum>
-  <w:num w:numId="1">
+  <w:num w:numId="1" w16cid:durableId="411122804">
     <w:abstractNumId w:val="3"/>
   </w:num>
-  <w:num w:numId="2">
+  <w:num w:numId="2" w16cid:durableId="820073330">
     <w:abstractNumId w:val="8"/>
   </w:num>
-  <w:num w:numId="3">
+  <w:num w:numId="3" w16cid:durableId="1487015057">
     <w:abstractNumId w:val="15"/>
   </w:num>
-  <w:num w:numId="4">
+  <w:num w:numId="4" w16cid:durableId="437916913">
     <w:abstractNumId w:val="17"/>
   </w:num>
-  <w:num w:numId="5">
+  <w:num w:numId="5" w16cid:durableId="854000045">
     <w:abstractNumId w:val="2"/>
   </w:num>
-  <w:num w:numId="6">
+  <w:num w:numId="6" w16cid:durableId="1951547001">
     <w:abstractNumId w:val="1"/>
   </w:num>
-  <w:num w:numId="7">
+  <w:num w:numId="7" w16cid:durableId="1768235571">
     <w:abstractNumId w:val="9"/>
   </w:num>
-  <w:num w:numId="8">
+  <w:num w:numId="8" w16cid:durableId="1034038788">
     <w:abstractNumId w:val="0"/>
   </w:num>
-  <w:num w:numId="9">
+  <w:num w:numId="9" w16cid:durableId="183129352">
     <w:abstractNumId w:val="20"/>
   </w:num>
-  <w:num w:numId="10">
+  <w:num w:numId="10" w16cid:durableId="371538552">
     <w:abstractNumId w:val="14"/>
   </w:num>
-  <w:num w:numId="11">
+  <w:num w:numId="11" w16cid:durableId="1137138347">
     <w:abstractNumId w:val="6"/>
   </w:num>
-  <w:num w:numId="12">
+  <w:num w:numId="12" w16cid:durableId="1230730785">
     <w:abstractNumId w:val="4"/>
   </w:num>
-  <w:num w:numId="13">
+  <w:num w:numId="13" w16cid:durableId="1174494549">
     <w:abstractNumId w:val="23"/>
   </w:num>
-  <w:num w:numId="14">
+  <w:num w:numId="14" w16cid:durableId="1104229498">
     <w:abstractNumId w:val="25"/>
   </w:num>
-  <w:num w:numId="15">
+  <w:num w:numId="15" w16cid:durableId="46296288">
     <w:abstractNumId w:val="19"/>
   </w:num>
-  <w:num w:numId="16">
+  <w:num w:numId="16" w16cid:durableId="1502038149">
     <w:abstractNumId w:val="16"/>
   </w:num>
-  <w:num w:numId="17">
+  <w:num w:numId="17" w16cid:durableId="472216560">
     <w:abstractNumId w:val="10"/>
   </w:num>
-  <w:num w:numId="18">
+  <w:num w:numId="18" w16cid:durableId="963652882">
     <w:abstractNumId w:val="12"/>
   </w:num>
-  <w:num w:numId="19">
+  <w:num w:numId="19" w16cid:durableId="740369096">
     <w:abstractNumId w:val="17"/>
   </w:num>
-  <w:num w:numId="20">
+  <w:num w:numId="20" w16cid:durableId="1001469966">
     <w:abstractNumId w:val="17"/>
   </w:num>
-  <w:num w:numId="21">
+  <w:num w:numId="21" w16cid:durableId="1126774952">
     <w:abstractNumId w:val="17"/>
   </w:num>
-  <w:num w:numId="22">
+  <w:num w:numId="22" w16cid:durableId="1962835159">
     <w:abstractNumId w:val="17"/>
   </w:num>
-  <w:num w:numId="23">
+  <w:num w:numId="23" w16cid:durableId="984578241">
     <w:abstractNumId w:val="17"/>
   </w:num>
-  <w:num w:numId="24">
+  <w:num w:numId="24" w16cid:durableId="1882549434">
     <w:abstractNumId w:val="17"/>
   </w:num>
-  <w:num w:numId="25">
+  <w:num w:numId="25" w16cid:durableId="582028246">
     <w:abstractNumId w:val="22"/>
   </w:num>
-  <w:num w:numId="26">
+  <w:num w:numId="26" w16cid:durableId="1180968144">
     <w:abstractNumId w:val="17"/>
   </w:num>
-  <w:num w:numId="27">
+  <w:num w:numId="27" w16cid:durableId="155535641">
     <w:abstractNumId w:val="17"/>
   </w:num>
-  <w:num w:numId="28">
+  <w:num w:numId="28" w16cid:durableId="706493125">
     <w:abstractNumId w:val="17"/>
   </w:num>
-  <w:num w:numId="29">
+  <w:num w:numId="29" w16cid:durableId="1920867341">
     <w:abstractNumId w:val="17"/>
   </w:num>
-  <w:num w:numId="30">
+  <w:num w:numId="30" w16cid:durableId="1867718336">
     <w:abstractNumId w:val="17"/>
   </w:num>
-  <w:num w:numId="31">
+  <w:num w:numId="31" w16cid:durableId="319896077">
     <w:abstractNumId w:val="17"/>
   </w:num>
-  <w:num w:numId="32">
+  <w:num w:numId="32" w16cid:durableId="1663392445">
     <w:abstractNumId w:val="17"/>
   </w:num>
-  <w:num w:numId="33">
+  <w:num w:numId="33" w16cid:durableId="247274376">
     <w:abstractNumId w:val="17"/>
   </w:num>
-  <w:num w:numId="34">
+  <w:num w:numId="34" w16cid:durableId="1023434501">
     <w:abstractNumId w:val="17"/>
   </w:num>
-  <w:num w:numId="35">
+  <w:num w:numId="35" w16cid:durableId="1970354566">
     <w:abstractNumId w:val="17"/>
   </w:num>
-  <w:num w:numId="36">
+  <w:num w:numId="36" w16cid:durableId="1281106875">
     <w:abstractNumId w:val="21"/>
   </w:num>
-  <w:num w:numId="37">
+  <w:num w:numId="37" w16cid:durableId="717433743">
     <w:abstractNumId w:val="18"/>
   </w:num>
-  <w:num w:numId="38">
+  <w:num w:numId="38" w16cid:durableId="1690260016">
     <w:abstractNumId w:val="17"/>
     <w:lvlOverride w:ilvl="0">
       <w:startOverride w:val="1"/>
@@ -5642,16 +7302,16 @@
       <w:startOverride w:val="1"/>
     </w:lvlOverride>
   </w:num>
-  <w:num w:numId="39">
+  <w:num w:numId="39" w16cid:durableId="1100026403">
     <w:abstractNumId w:val="13"/>
   </w:num>
-  <w:num w:numId="40">
+  <w:num w:numId="40" w16cid:durableId="1644113946">
     <w:abstractNumId w:val="24"/>
   </w:num>
-  <w:num w:numId="41">
+  <w:num w:numId="41" w16cid:durableId="449015090">
     <w:abstractNumId w:val="5"/>
   </w:num>
-  <w:num w:numId="42">
+  <w:num w:numId="42" w16cid:durableId="1186484990">
     <w:abstractNumId w:val="7"/>
     <w:lvlOverride w:ilvl="0">
       <w:startOverride w:val="1"/>
@@ -5681,13 +7341,13 @@
       <w:startOverride w:val="1"/>
     </w:lvlOverride>
   </w:num>
-  <w:num w:numId="43">
+  <w:num w:numId="43" w16cid:durableId="1912931970">
     <w:abstractNumId w:val="7"/>
   </w:num>
-  <w:num w:numId="44">
+  <w:num w:numId="44" w16cid:durableId="1724593344">
     <w:abstractNumId w:val="11"/>
   </w:num>
-  <w:num w:numId="45">
+  <w:num w:numId="45" w16cid:durableId="1900747953">
     <w:abstractNumId w:val="17"/>
   </w:num>
   <w:numIdMacAtCleanup w:val="16"/>
@@ -5695,7 +7355,7 @@
 </file>
 
 <file path=word/styles.xml><?xml version="1.0" encoding="utf-8"?>
-<w:styles xmlns:mc="http://schemas.openxmlformats.org/markup-compatibility/2006" xmlns:r="http://schemas.openxmlformats.org/officeDocument/2006/relationships" xmlns:w="http://schemas.openxmlformats.org/wordprocessingml/2006/main" xmlns:w14="http://schemas.microsoft.com/office/word/2010/wordml" xmlns:w15="http://schemas.microsoft.com/office/word/2012/wordml" xmlns:w16se="http://schemas.microsoft.com/office/word/2015/wordml/symex" mc:Ignorable="w14 w15 w16se">
+<w:styles xmlns:mc="http://schemas.openxmlformats.org/markup-compatibility/2006" xmlns:r="http://schemas.openxmlformats.org/officeDocument/2006/relationships" xmlns:w="http://schemas.openxmlformats.org/wordprocessingml/2006/main" xmlns:w14="http://schemas.microsoft.com/office/word/2010/wordml" xmlns:w15="http://schemas.microsoft.com/office/word/2012/wordml" xmlns:w16cex="http://schemas.microsoft.com/office/word/2018/wordml/cex" xmlns:w16cid="http://schemas.microsoft.com/office/word/2016/wordml/cid" xmlns:w16="http://schemas.microsoft.com/office/word/2018/wordml" xmlns:w16sdtdh="http://schemas.microsoft.com/office/word/2020/wordml/sdtdatahash" xmlns:w16se="http://schemas.microsoft.com/office/word/2015/wordml/symex" mc:Ignorable="w14 w15 w16se w16cid w16 w16cex w16sdtdh">
   <w:docDefaults>
     <w:rPrDefault>
       <w:rPr>
@@ -5708,7 +7368,7 @@
     </w:rPrDefault>
     <w:pPrDefault/>
   </w:docDefaults>
-  <w:latentStyles w:defLockedState="0" w:defUIPriority="99" w:defSemiHidden="0" w:defUnhideWhenUsed="0" w:defQFormat="0" w:count="371">
+  <w:latentStyles w:defLockedState="0" w:defUIPriority="99" w:defSemiHidden="0" w:defUnhideWhenUsed="0" w:defQFormat="0" w:count="376">
     <w:lsdException w:name="Normal" w:uiPriority="0" w:qFormat="1"/>
     <w:lsdException w:name="heading 1" w:uiPriority="0" w:qFormat="1"/>
     <w:lsdException w:name="heading 2" w:semiHidden="1" w:uiPriority="0" w:unhideWhenUsed="1" w:qFormat="1"/>
@@ -5814,7 +7474,6 @@
     <w:lsdException w:name="HTML Sample" w:semiHidden="1" w:unhideWhenUsed="1"/>
     <w:lsdException w:name="HTML Typewriter" w:semiHidden="1" w:unhideWhenUsed="1"/>
     <w:lsdException w:name="HTML Variable" w:semiHidden="1" w:unhideWhenUsed="1"/>
-    <w:lsdException w:name="Normal Table" w:semiHidden="1" w:unhideWhenUsed="1"/>
     <w:lsdException w:name="annotation subject" w:semiHidden="1" w:unhideWhenUsed="1"/>
     <w:lsdException w:name="No List" w:semiHidden="1" w:unhideWhenUsed="1"/>
     <w:lsdException w:name="Outline List 1" w:semiHidden="1" w:unhideWhenUsed="1"/>
@@ -5857,11 +7516,8 @@
     <w:lsdException w:name="Table Contemporary" w:semiHidden="1" w:unhideWhenUsed="1"/>
     <w:lsdException w:name="Table Elegant" w:semiHidden="1" w:unhideWhenUsed="1"/>
     <w:lsdException w:name="Table Professional" w:semiHidden="1" w:unhideWhenUsed="1"/>
-    <w:lsdException w:name="Table Subtle 1" w:semiHidden="1" w:unhideWhenUsed="1"/>
     <w:lsdException w:name="Table Subtle 2" w:semiHidden="1" w:unhideWhenUsed="1"/>
     <w:lsdException w:name="Table Web 1" w:semiHidden="1" w:unhideWhenUsed="1"/>
-    <w:lsdException w:name="Table Web 2" w:semiHidden="1" w:unhideWhenUsed="1"/>
-    <w:lsdException w:name="Table Web 3" w:semiHidden="1" w:unhideWhenUsed="1"/>
     <w:lsdException w:name="Balloon Text" w:semiHidden="1" w:unhideWhenUsed="1"/>
     <w:lsdException w:name="Table Grid" w:uiPriority="59"/>
     <w:lsdException w:name="Table Theme" w:semiHidden="1" w:unhideWhenUsed="1"/>
@@ -6080,6 +7736,11 @@
     <w:lsdException w:name="List Table 5 Dark Accent 6" w:uiPriority="50"/>
     <w:lsdException w:name="List Table 6 Colorful Accent 6" w:uiPriority="51"/>
     <w:lsdException w:name="List Table 7 Colorful Accent 6" w:uiPriority="52"/>
+    <w:lsdException w:name="Mention" w:semiHidden="1" w:unhideWhenUsed="1"/>
+    <w:lsdException w:name="Smart Hyperlink" w:semiHidden="1" w:unhideWhenUsed="1"/>
+    <w:lsdException w:name="Hashtag" w:semiHidden="1" w:unhideWhenUsed="1"/>
+    <w:lsdException w:name="Unresolved Mention" w:semiHidden="1" w:unhideWhenUsed="1"/>
+    <w:lsdException w:name="Smart Link" w:semiHidden="1" w:unhideWhenUsed="1"/>
   </w:latentStyles>
   <w:style w:type="paragraph" w:default="1" w:styleId="a1">
     <w:name w:val="Normal"/>

</xml_diff>

<commit_message>
Auto-committed on 2023/04/14 週五 11:21:42.36
</commit_message>
<xml_diff>
--- a/Program/Other/URS_mod/LM035-地區逾放比v2.0.docx
+++ b/Program/Other/URS_mod/LM035-地區逾放比v2.0.docx
@@ -1,6 +1,6 @@
 
 <file path=word/document.xml><?xml version="1.0" encoding="utf-8"?>
-<w:document xmlns:wpc="http://schemas.microsoft.com/office/word/2010/wordprocessingCanvas" xmlns:cx="http://schemas.microsoft.com/office/drawing/2014/chartex" xmlns:cx1="http://schemas.microsoft.com/office/drawing/2015/9/8/chartex" xmlns:cx2="http://schemas.microsoft.com/office/drawing/2015/10/21/chartex" xmlns:cx3="http://schemas.microsoft.com/office/drawing/2016/5/9/chartex" xmlns:cx4="http://schemas.microsoft.com/office/drawing/2016/5/10/chartex" xmlns:cx5="http://schemas.microsoft.com/office/drawing/2016/5/11/chartex" xmlns:cx6="http://schemas.microsoft.com/office/drawing/2016/5/12/chartex" xmlns:cx7="http://schemas.microsoft.com/office/drawing/2016/5/13/chartex" xmlns:cx8="http://schemas.microsoft.com/office/drawing/2016/5/14/chartex" xmlns:mc="http://schemas.openxmlformats.org/markup-compatibility/2006" xmlns:aink="http://schemas.microsoft.com/office/drawing/2016/ink" xmlns:am3d="http://schemas.microsoft.com/office/drawing/2017/model3d" xmlns:o="urn:schemas-microsoft-com:office:office" xmlns:oel="http://schemas.microsoft.com/office/2019/extlst" xmlns:r="http://schemas.openxmlformats.org/officeDocument/2006/relationships" xmlns:m="http://schemas.openxmlformats.org/officeDocument/2006/math" xmlns:v="urn:schemas-microsoft-com:vml" xmlns:wp14="http://schemas.microsoft.com/office/word/2010/wordprocessingDrawing" xmlns:wp="http://schemas.openxmlformats.org/drawingml/2006/wordprocessingDrawing" xmlns:w10="urn:schemas-microsoft-com:office:word" xmlns:w="http://schemas.openxmlformats.org/wordprocessingml/2006/main" xmlns:w14="http://schemas.microsoft.com/office/word/2010/wordml" xmlns:w15="http://schemas.microsoft.com/office/word/2012/wordml" xmlns:w16cex="http://schemas.microsoft.com/office/word/2018/wordml/cex" xmlns:w16cid="http://schemas.microsoft.com/office/word/2016/wordml/cid" xmlns:w16="http://schemas.microsoft.com/office/word/2018/wordml" xmlns:w16sdtdh="http://schemas.microsoft.com/office/word/2020/wordml/sdtdatahash" xmlns:w16se="http://schemas.microsoft.com/office/word/2015/wordml/symex" xmlns:wpg="http://schemas.microsoft.com/office/word/2010/wordprocessingGroup" xmlns:wpi="http://schemas.microsoft.com/office/word/2010/wordprocessingInk" xmlns:wne="http://schemas.microsoft.com/office/word/2006/wordml" xmlns:wps="http://schemas.microsoft.com/office/word/2010/wordprocessingShape" mc:Ignorable="w14 w15 w16se w16cid w16 w16cex w16sdtdh wp14">
+<w:document xmlns:wpc="http://schemas.microsoft.com/office/word/2010/wordprocessingCanvas" xmlns:cx="http://schemas.microsoft.com/office/drawing/2014/chartex" xmlns:cx1="http://schemas.microsoft.com/office/drawing/2015/9/8/chartex" xmlns:cx2="http://schemas.microsoft.com/office/drawing/2015/10/21/chartex" xmlns:cx3="http://schemas.microsoft.com/office/drawing/2016/5/9/chartex" xmlns:cx4="http://schemas.microsoft.com/office/drawing/2016/5/10/chartex" xmlns:cx5="http://schemas.microsoft.com/office/drawing/2016/5/11/chartex" xmlns:cx6="http://schemas.microsoft.com/office/drawing/2016/5/12/chartex" xmlns:cx7="http://schemas.microsoft.com/office/drawing/2016/5/13/chartex" xmlns:cx8="http://schemas.microsoft.com/office/drawing/2016/5/14/chartex" xmlns:mc="http://schemas.openxmlformats.org/markup-compatibility/2006" xmlns:aink="http://schemas.microsoft.com/office/drawing/2016/ink" xmlns:am3d="http://schemas.microsoft.com/office/drawing/2017/model3d" xmlns:o="urn:schemas-microsoft-com:office:office" xmlns:oel="http://schemas.microsoft.com/office/2019/extlst" xmlns:r="http://schemas.openxmlformats.org/officeDocument/2006/relationships" xmlns:m="http://schemas.openxmlformats.org/officeDocument/2006/math" xmlns:v="urn:schemas-microsoft-com:vml" xmlns:wp14="http://schemas.microsoft.com/office/word/2010/wordprocessingDrawing" xmlns:wp="http://schemas.openxmlformats.org/drawingml/2006/wordprocessingDrawing" xmlns:w10="urn:schemas-microsoft-com:office:word" xmlns:w="http://schemas.openxmlformats.org/wordprocessingml/2006/main" xmlns:w14="http://schemas.microsoft.com/office/word/2010/wordml" xmlns:w15="http://schemas.microsoft.com/office/word/2012/wordml" xmlns:w16cex="http://schemas.microsoft.com/office/word/2018/wordml/cex" xmlns:w16cid="http://schemas.microsoft.com/office/word/2016/wordml/cid" xmlns:w16="http://schemas.microsoft.com/office/word/2018/wordml" xmlns:w16du="http://schemas.microsoft.com/office/word/2023/wordml/word16du" xmlns:w16sdtdh="http://schemas.microsoft.com/office/word/2020/wordml/sdtdatahash" xmlns:w16se="http://schemas.microsoft.com/office/word/2015/wordml/symex" xmlns:wpg="http://schemas.microsoft.com/office/word/2010/wordprocessingGroup" xmlns:wpi="http://schemas.microsoft.com/office/word/2010/wordprocessingInk" xmlns:wne="http://schemas.microsoft.com/office/word/2006/wordml" xmlns:wps="http://schemas.microsoft.com/office/word/2010/wordprocessingShape" mc:Ignorable="w14 w15 w16se w16cid w16 w16cex w16sdtdh wp14">
   <w:body>
     <w:p>
       <w:pPr>
@@ -1687,7 +1687,7 @@
           <v:shape id="_x0000_i1025" type="#_x0000_t75" style="width:75.5pt;height:51pt" o:ole="">
             <v:imagedata r:id="rId9" o:title=""/>
           </v:shape>
-          <o:OLEObject Type="Embed" ProgID="Excel.Sheet.12" ShapeID="_x0000_i1025" DrawAspect="Icon" ObjectID="_1740986505" r:id="rId10"/>
+          <o:OLEObject Type="Embed" ProgID="Excel.Sheet.12" ShapeID="_x0000_i1025" DrawAspect="Icon" ObjectID="_1742905114" r:id="rId10"/>
         </w:object>
       </w:r>
     </w:p>
@@ -2488,7 +2488,19 @@
               <w:rPr>
                 <w:rFonts w:ascii="標楷體" w:hAnsi="標楷體"/>
               </w:rPr>
-              <w:t xml:space="preserve">    DECODE(s1."CityCode", '85', '96', S1."CityCode") AS "CityCode",</w:t>
+              <w:t xml:space="preserve">   </w:t>
+            </w:r>
+            <w:r>
+              <w:rPr>
+                <w:rFonts w:ascii="標楷體" w:hAnsi="標楷體" w:hint="eastAsia"/>
+              </w:rPr>
+              <w:t xml:space="preserve"> </w:t>
+            </w:r>
+            <w:r>
+              <w:rPr>
+                <w:rFonts w:ascii="標楷體" w:hAnsi="標楷體"/>
+              </w:rPr>
+              <w:t>s1."CityCode" AS "CityCode",</w:t>
             </w:r>
           </w:p>
           <w:p>
@@ -2586,7 +2598,25 @@
               <w:rPr>
                 <w:rFonts w:ascii="標楷體" w:hAnsi="標楷體"/>
               </w:rPr>
-              <w:t xml:space="preserve">            round((SUM(s1."OvduBal") + SUM(s1."ColBal")) /(SUM(s1."LoanBal") + SUM(s1."ColBal")), 4)</w:t>
+              <w:t xml:space="preserve">            round((SUM(s1."OvduBal") + SUM(s1."ColBal")) /(SUM(s1."LoanBal") + </w:t>
+            </w:r>
+            <w:r>
+              <w:rPr>
+                <w:rFonts w:ascii="標楷體" w:hAnsi="標楷體"/>
+              </w:rPr>
+              <w:t>SUM(s1."OvduBal")</w:t>
+            </w:r>
+            <w:r>
+              <w:rPr>
+                <w:rFonts w:ascii="標楷體" w:hAnsi="標楷體" w:hint="eastAsia"/>
+              </w:rPr>
+              <w:t xml:space="preserve"> + </w:t>
+            </w:r>
+            <w:r>
+              <w:rPr>
+                <w:rFonts w:ascii="標楷體" w:hAnsi="標楷體"/>
+              </w:rPr>
+              <w:t>SUM(s1."ColBal")), 4)</w:t>
             </w:r>
           </w:p>
           <w:p>
@@ -4921,7 +4951,7 @@
             <w:pPr>
               <w:spacing w:line="0" w:lineRule="atLeast"/>
               <w:rPr>
-                <w:rFonts w:ascii="標楷體" w:hAnsi="標楷體" w:hint="eastAsia"/>
+                <w:rFonts w:ascii="標楷體" w:hAnsi="標楷體"/>
               </w:rPr>
             </w:pPr>
             <w:r>
@@ -4970,7 +5000,7 @@
           <v:shape id="_x0000_i1026" type="#_x0000_t75" style="width:76pt;height:51.5pt" o:ole="">
             <v:imagedata r:id="rId11" o:title=""/>
           </v:shape>
-          <o:OLEObject Type="Embed" ProgID="Package" ShapeID="_x0000_i1026" DrawAspect="Icon" ObjectID="_1740986506" r:id="rId12"/>
+          <o:OLEObject Type="Embed" ProgID="Package" ShapeID="_x0000_i1026" DrawAspect="Icon" ObjectID="_1742905115" r:id="rId12"/>
         </w:object>
       </w:r>
     </w:p>
@@ -4995,7 +5025,7 @@
 </file>
 
 <file path=word/endnotes.xml><?xml version="1.0" encoding="utf-8"?>
-<w:endnotes xmlns:wpc="http://schemas.microsoft.com/office/word/2010/wordprocessingCanvas" xmlns:cx="http://schemas.microsoft.com/office/drawing/2014/chartex" xmlns:cx1="http://schemas.microsoft.com/office/drawing/2015/9/8/chartex" xmlns:cx2="http://schemas.microsoft.com/office/drawing/2015/10/21/chartex" xmlns:cx3="http://schemas.microsoft.com/office/drawing/2016/5/9/chartex" xmlns:cx4="http://schemas.microsoft.com/office/drawing/2016/5/10/chartex" xmlns:cx5="http://schemas.microsoft.com/office/drawing/2016/5/11/chartex" xmlns:cx6="http://schemas.microsoft.com/office/drawing/2016/5/12/chartex" xmlns:cx7="http://schemas.microsoft.com/office/drawing/2016/5/13/chartex" xmlns:cx8="http://schemas.microsoft.com/office/drawing/2016/5/14/chartex" xmlns:mc="http://schemas.openxmlformats.org/markup-compatibility/2006" xmlns:aink="http://schemas.microsoft.com/office/drawing/2016/ink" xmlns:am3d="http://schemas.microsoft.com/office/drawing/2017/model3d" xmlns:o="urn:schemas-microsoft-com:office:office" xmlns:oel="http://schemas.microsoft.com/office/2019/extlst" xmlns:r="http://schemas.openxmlformats.org/officeDocument/2006/relationships" xmlns:m="http://schemas.openxmlformats.org/officeDocument/2006/math" xmlns:v="urn:schemas-microsoft-com:vml" xmlns:wp14="http://schemas.microsoft.com/office/word/2010/wordprocessingDrawing" xmlns:wp="http://schemas.openxmlformats.org/drawingml/2006/wordprocessingDrawing" xmlns:w10="urn:schemas-microsoft-com:office:word" xmlns:w="http://schemas.openxmlformats.org/wordprocessingml/2006/main" xmlns:w14="http://schemas.microsoft.com/office/word/2010/wordml" xmlns:w15="http://schemas.microsoft.com/office/word/2012/wordml" xmlns:w16cex="http://schemas.microsoft.com/office/word/2018/wordml/cex" xmlns:w16cid="http://schemas.microsoft.com/office/word/2016/wordml/cid" xmlns:w16="http://schemas.microsoft.com/office/word/2018/wordml" xmlns:w16sdtdh="http://schemas.microsoft.com/office/word/2020/wordml/sdtdatahash" xmlns:w16se="http://schemas.microsoft.com/office/word/2015/wordml/symex" xmlns:wpg="http://schemas.microsoft.com/office/word/2010/wordprocessingGroup" xmlns:wpi="http://schemas.microsoft.com/office/word/2010/wordprocessingInk" xmlns:wne="http://schemas.microsoft.com/office/word/2006/wordml" xmlns:wps="http://schemas.microsoft.com/office/word/2010/wordprocessingShape" mc:Ignorable="w14 w15 w16se w16cid w16 w16cex w16sdtdh wp14">
+<w:endnotes xmlns:wpc="http://schemas.microsoft.com/office/word/2010/wordprocessingCanvas" xmlns:cx="http://schemas.microsoft.com/office/drawing/2014/chartex" xmlns:cx1="http://schemas.microsoft.com/office/drawing/2015/9/8/chartex" xmlns:cx2="http://schemas.microsoft.com/office/drawing/2015/10/21/chartex" xmlns:cx3="http://schemas.microsoft.com/office/drawing/2016/5/9/chartex" xmlns:cx4="http://schemas.microsoft.com/office/drawing/2016/5/10/chartex" xmlns:cx5="http://schemas.microsoft.com/office/drawing/2016/5/11/chartex" xmlns:cx6="http://schemas.microsoft.com/office/drawing/2016/5/12/chartex" xmlns:cx7="http://schemas.microsoft.com/office/drawing/2016/5/13/chartex" xmlns:cx8="http://schemas.microsoft.com/office/drawing/2016/5/14/chartex" xmlns:mc="http://schemas.openxmlformats.org/markup-compatibility/2006" xmlns:aink="http://schemas.microsoft.com/office/drawing/2016/ink" xmlns:am3d="http://schemas.microsoft.com/office/drawing/2017/model3d" xmlns:o="urn:schemas-microsoft-com:office:office" xmlns:oel="http://schemas.microsoft.com/office/2019/extlst" xmlns:r="http://schemas.openxmlformats.org/officeDocument/2006/relationships" xmlns:m="http://schemas.openxmlformats.org/officeDocument/2006/math" xmlns:v="urn:schemas-microsoft-com:vml" xmlns:wp14="http://schemas.microsoft.com/office/word/2010/wordprocessingDrawing" xmlns:wp="http://schemas.openxmlformats.org/drawingml/2006/wordprocessingDrawing" xmlns:w10="urn:schemas-microsoft-com:office:word" xmlns:w="http://schemas.openxmlformats.org/wordprocessingml/2006/main" xmlns:w14="http://schemas.microsoft.com/office/word/2010/wordml" xmlns:w15="http://schemas.microsoft.com/office/word/2012/wordml" xmlns:w16cex="http://schemas.microsoft.com/office/word/2018/wordml/cex" xmlns:w16cid="http://schemas.microsoft.com/office/word/2016/wordml/cid" xmlns:w16="http://schemas.microsoft.com/office/word/2018/wordml" xmlns:w16du="http://schemas.microsoft.com/office/word/2023/wordml/word16du" xmlns:w16sdtdh="http://schemas.microsoft.com/office/word/2020/wordml/sdtdatahash" xmlns:w16se="http://schemas.microsoft.com/office/word/2015/wordml/symex" xmlns:wpg="http://schemas.microsoft.com/office/word/2010/wordprocessingGroup" xmlns:wpi="http://schemas.microsoft.com/office/word/2010/wordprocessingInk" xmlns:wne="http://schemas.microsoft.com/office/word/2006/wordml" xmlns:wps="http://schemas.microsoft.com/office/word/2010/wordprocessingShape" mc:Ignorable="w14 w15 w16se w16cid w16 w16cex w16sdtdh wp14">
   <w:endnote w:type="separator" w:id="-1">
     <w:p>
       <w:r>
@@ -5014,7 +5044,7 @@
 </file>
 
 <file path=word/footer1.xml><?xml version="1.0" encoding="utf-8"?>
-<w:ftr xmlns:wpc="http://schemas.microsoft.com/office/word/2010/wordprocessingCanvas" xmlns:cx="http://schemas.microsoft.com/office/drawing/2014/chartex" xmlns:cx1="http://schemas.microsoft.com/office/drawing/2015/9/8/chartex" xmlns:cx2="http://schemas.microsoft.com/office/drawing/2015/10/21/chartex" xmlns:cx3="http://schemas.microsoft.com/office/drawing/2016/5/9/chartex" xmlns:cx4="http://schemas.microsoft.com/office/drawing/2016/5/10/chartex" xmlns:cx5="http://schemas.microsoft.com/office/drawing/2016/5/11/chartex" xmlns:cx6="http://schemas.microsoft.com/office/drawing/2016/5/12/chartex" xmlns:cx7="http://schemas.microsoft.com/office/drawing/2016/5/13/chartex" xmlns:cx8="http://schemas.microsoft.com/office/drawing/2016/5/14/chartex" xmlns:mc="http://schemas.openxmlformats.org/markup-compatibility/2006" xmlns:aink="http://schemas.microsoft.com/office/drawing/2016/ink" xmlns:am3d="http://schemas.microsoft.com/office/drawing/2017/model3d" xmlns:o="urn:schemas-microsoft-com:office:office" xmlns:oel="http://schemas.microsoft.com/office/2019/extlst" xmlns:r="http://schemas.openxmlformats.org/officeDocument/2006/relationships" xmlns:m="http://schemas.openxmlformats.org/officeDocument/2006/math" xmlns:v="urn:schemas-microsoft-com:vml" xmlns:wp14="http://schemas.microsoft.com/office/word/2010/wordprocessingDrawing" xmlns:wp="http://schemas.openxmlformats.org/drawingml/2006/wordprocessingDrawing" xmlns:w10="urn:schemas-microsoft-com:office:word" xmlns:w="http://schemas.openxmlformats.org/wordprocessingml/2006/main" xmlns:w14="http://schemas.microsoft.com/office/word/2010/wordml" xmlns:w15="http://schemas.microsoft.com/office/word/2012/wordml" xmlns:w16cex="http://schemas.microsoft.com/office/word/2018/wordml/cex" xmlns:w16cid="http://schemas.microsoft.com/office/word/2016/wordml/cid" xmlns:w16="http://schemas.microsoft.com/office/word/2018/wordml" xmlns:w16sdtdh="http://schemas.microsoft.com/office/word/2020/wordml/sdtdatahash" xmlns:w16se="http://schemas.microsoft.com/office/word/2015/wordml/symex" xmlns:wpg="http://schemas.microsoft.com/office/word/2010/wordprocessingGroup" xmlns:wpi="http://schemas.microsoft.com/office/word/2010/wordprocessingInk" xmlns:wne="http://schemas.microsoft.com/office/word/2006/wordml" xmlns:wps="http://schemas.microsoft.com/office/word/2010/wordprocessingShape" mc:Ignorable="w14 w15 w16se w16cid w16 w16cex w16sdtdh wp14">
+<w:ftr xmlns:wpc="http://schemas.microsoft.com/office/word/2010/wordprocessingCanvas" xmlns:cx="http://schemas.microsoft.com/office/drawing/2014/chartex" xmlns:cx1="http://schemas.microsoft.com/office/drawing/2015/9/8/chartex" xmlns:cx2="http://schemas.microsoft.com/office/drawing/2015/10/21/chartex" xmlns:cx3="http://schemas.microsoft.com/office/drawing/2016/5/9/chartex" xmlns:cx4="http://schemas.microsoft.com/office/drawing/2016/5/10/chartex" xmlns:cx5="http://schemas.microsoft.com/office/drawing/2016/5/11/chartex" xmlns:cx6="http://schemas.microsoft.com/office/drawing/2016/5/12/chartex" xmlns:cx7="http://schemas.microsoft.com/office/drawing/2016/5/13/chartex" xmlns:cx8="http://schemas.microsoft.com/office/drawing/2016/5/14/chartex" xmlns:mc="http://schemas.openxmlformats.org/markup-compatibility/2006" xmlns:aink="http://schemas.microsoft.com/office/drawing/2016/ink" xmlns:am3d="http://schemas.microsoft.com/office/drawing/2017/model3d" xmlns:o="urn:schemas-microsoft-com:office:office" xmlns:oel="http://schemas.microsoft.com/office/2019/extlst" xmlns:r="http://schemas.openxmlformats.org/officeDocument/2006/relationships" xmlns:m="http://schemas.openxmlformats.org/officeDocument/2006/math" xmlns:v="urn:schemas-microsoft-com:vml" xmlns:wp14="http://schemas.microsoft.com/office/word/2010/wordprocessingDrawing" xmlns:wp="http://schemas.openxmlformats.org/drawingml/2006/wordprocessingDrawing" xmlns:w10="urn:schemas-microsoft-com:office:word" xmlns:w="http://schemas.openxmlformats.org/wordprocessingml/2006/main" xmlns:w14="http://schemas.microsoft.com/office/word/2010/wordml" xmlns:w15="http://schemas.microsoft.com/office/word/2012/wordml" xmlns:w16cex="http://schemas.microsoft.com/office/word/2018/wordml/cex" xmlns:w16cid="http://schemas.microsoft.com/office/word/2016/wordml/cid" xmlns:w16="http://schemas.microsoft.com/office/word/2018/wordml" xmlns:w16du="http://schemas.microsoft.com/office/word/2023/wordml/word16du" xmlns:w16sdtdh="http://schemas.microsoft.com/office/word/2020/wordml/sdtdatahash" xmlns:w16se="http://schemas.microsoft.com/office/word/2015/wordml/symex" xmlns:wpg="http://schemas.microsoft.com/office/word/2010/wordprocessingGroup" xmlns:wpi="http://schemas.microsoft.com/office/word/2010/wordprocessingInk" xmlns:wne="http://schemas.microsoft.com/office/word/2006/wordml" xmlns:wps="http://schemas.microsoft.com/office/word/2010/wordprocessingShape" mc:Ignorable="w14 w15 w16se w16cid w16 w16cex w16sdtdh wp14">
   <w:p>
     <w:pPr>
       <w:pStyle w:val="a9"/>
@@ -5249,7 +5279,7 @@
 </file>
 
 <file path=word/footnotes.xml><?xml version="1.0" encoding="utf-8"?>
-<w:footnotes xmlns:wpc="http://schemas.microsoft.com/office/word/2010/wordprocessingCanvas" xmlns:cx="http://schemas.microsoft.com/office/drawing/2014/chartex" xmlns:cx1="http://schemas.microsoft.com/office/drawing/2015/9/8/chartex" xmlns:cx2="http://schemas.microsoft.com/office/drawing/2015/10/21/chartex" xmlns:cx3="http://schemas.microsoft.com/office/drawing/2016/5/9/chartex" xmlns:cx4="http://schemas.microsoft.com/office/drawing/2016/5/10/chartex" xmlns:cx5="http://schemas.microsoft.com/office/drawing/2016/5/11/chartex" xmlns:cx6="http://schemas.microsoft.com/office/drawing/2016/5/12/chartex" xmlns:cx7="http://schemas.microsoft.com/office/drawing/2016/5/13/chartex" xmlns:cx8="http://schemas.microsoft.com/office/drawing/2016/5/14/chartex" xmlns:mc="http://schemas.openxmlformats.org/markup-compatibility/2006" xmlns:aink="http://schemas.microsoft.com/office/drawing/2016/ink" xmlns:am3d="http://schemas.microsoft.com/office/drawing/2017/model3d" xmlns:o="urn:schemas-microsoft-com:office:office" xmlns:oel="http://schemas.microsoft.com/office/2019/extlst" xmlns:r="http://schemas.openxmlformats.org/officeDocument/2006/relationships" xmlns:m="http://schemas.openxmlformats.org/officeDocument/2006/math" xmlns:v="urn:schemas-microsoft-com:vml" xmlns:wp14="http://schemas.microsoft.com/office/word/2010/wordprocessingDrawing" xmlns:wp="http://schemas.openxmlformats.org/drawingml/2006/wordprocessingDrawing" xmlns:w10="urn:schemas-microsoft-com:office:word" xmlns:w="http://schemas.openxmlformats.org/wordprocessingml/2006/main" xmlns:w14="http://schemas.microsoft.com/office/word/2010/wordml" xmlns:w15="http://schemas.microsoft.com/office/word/2012/wordml" xmlns:w16cex="http://schemas.microsoft.com/office/word/2018/wordml/cex" xmlns:w16cid="http://schemas.microsoft.com/office/word/2016/wordml/cid" xmlns:w16="http://schemas.microsoft.com/office/word/2018/wordml" xmlns:w16sdtdh="http://schemas.microsoft.com/office/word/2020/wordml/sdtdatahash" xmlns:w16se="http://schemas.microsoft.com/office/word/2015/wordml/symex" xmlns:wpg="http://schemas.microsoft.com/office/word/2010/wordprocessingGroup" xmlns:wpi="http://schemas.microsoft.com/office/word/2010/wordprocessingInk" xmlns:wne="http://schemas.microsoft.com/office/word/2006/wordml" xmlns:wps="http://schemas.microsoft.com/office/word/2010/wordprocessingShape" mc:Ignorable="w14 w15 w16se w16cid w16 w16cex w16sdtdh wp14">
+<w:footnotes xmlns:wpc="http://schemas.microsoft.com/office/word/2010/wordprocessingCanvas" xmlns:cx="http://schemas.microsoft.com/office/drawing/2014/chartex" xmlns:cx1="http://schemas.microsoft.com/office/drawing/2015/9/8/chartex" xmlns:cx2="http://schemas.microsoft.com/office/drawing/2015/10/21/chartex" xmlns:cx3="http://schemas.microsoft.com/office/drawing/2016/5/9/chartex" xmlns:cx4="http://schemas.microsoft.com/office/drawing/2016/5/10/chartex" xmlns:cx5="http://schemas.microsoft.com/office/drawing/2016/5/11/chartex" xmlns:cx6="http://schemas.microsoft.com/office/drawing/2016/5/12/chartex" xmlns:cx7="http://schemas.microsoft.com/office/drawing/2016/5/13/chartex" xmlns:cx8="http://schemas.microsoft.com/office/drawing/2016/5/14/chartex" xmlns:mc="http://schemas.openxmlformats.org/markup-compatibility/2006" xmlns:aink="http://schemas.microsoft.com/office/drawing/2016/ink" xmlns:am3d="http://schemas.microsoft.com/office/drawing/2017/model3d" xmlns:o="urn:schemas-microsoft-com:office:office" xmlns:oel="http://schemas.microsoft.com/office/2019/extlst" xmlns:r="http://schemas.openxmlformats.org/officeDocument/2006/relationships" xmlns:m="http://schemas.openxmlformats.org/officeDocument/2006/math" xmlns:v="urn:schemas-microsoft-com:vml" xmlns:wp14="http://schemas.microsoft.com/office/word/2010/wordprocessingDrawing" xmlns:wp="http://schemas.openxmlformats.org/drawingml/2006/wordprocessingDrawing" xmlns:w10="urn:schemas-microsoft-com:office:word" xmlns:w="http://schemas.openxmlformats.org/wordprocessingml/2006/main" xmlns:w14="http://schemas.microsoft.com/office/word/2010/wordml" xmlns:w15="http://schemas.microsoft.com/office/word/2012/wordml" xmlns:w16cex="http://schemas.microsoft.com/office/word/2018/wordml/cex" xmlns:w16cid="http://schemas.microsoft.com/office/word/2016/wordml/cid" xmlns:w16="http://schemas.microsoft.com/office/word/2018/wordml" xmlns:w16du="http://schemas.microsoft.com/office/word/2023/wordml/word16du" xmlns:w16sdtdh="http://schemas.microsoft.com/office/word/2020/wordml/sdtdatahash" xmlns:w16se="http://schemas.microsoft.com/office/word/2015/wordml/symex" xmlns:wpg="http://schemas.microsoft.com/office/word/2010/wordprocessingGroup" xmlns:wpi="http://schemas.microsoft.com/office/word/2010/wordprocessingInk" xmlns:wne="http://schemas.microsoft.com/office/word/2006/wordml" xmlns:wps="http://schemas.microsoft.com/office/word/2010/wordprocessingShape" mc:Ignorable="w14 w15 w16se w16cid w16 w16cex w16sdtdh wp14">
   <w:footnote w:type="separator" w:id="-1">
     <w:p>
       <w:r>
@@ -5268,7 +5298,7 @@
 </file>
 
 <file path=word/header1.xml><?xml version="1.0" encoding="utf-8"?>
-<w:hdr xmlns:wpc="http://schemas.microsoft.com/office/word/2010/wordprocessingCanvas" xmlns:cx="http://schemas.microsoft.com/office/drawing/2014/chartex" xmlns:cx1="http://schemas.microsoft.com/office/drawing/2015/9/8/chartex" xmlns:cx2="http://schemas.microsoft.com/office/drawing/2015/10/21/chartex" xmlns:cx3="http://schemas.microsoft.com/office/drawing/2016/5/9/chartex" xmlns:cx4="http://schemas.microsoft.com/office/drawing/2016/5/10/chartex" xmlns:cx5="http://schemas.microsoft.com/office/drawing/2016/5/11/chartex" xmlns:cx6="http://schemas.microsoft.com/office/drawing/2016/5/12/chartex" xmlns:cx7="http://schemas.microsoft.com/office/drawing/2016/5/13/chartex" xmlns:cx8="http://schemas.microsoft.com/office/drawing/2016/5/14/chartex" xmlns:mc="http://schemas.openxmlformats.org/markup-compatibility/2006" xmlns:aink="http://schemas.microsoft.com/office/drawing/2016/ink" xmlns:am3d="http://schemas.microsoft.com/office/drawing/2017/model3d" xmlns:o="urn:schemas-microsoft-com:office:office" xmlns:oel="http://schemas.microsoft.com/office/2019/extlst" xmlns:r="http://schemas.openxmlformats.org/officeDocument/2006/relationships" xmlns:m="http://schemas.openxmlformats.org/officeDocument/2006/math" xmlns:v="urn:schemas-microsoft-com:vml" xmlns:wp14="http://schemas.microsoft.com/office/word/2010/wordprocessingDrawing" xmlns:wp="http://schemas.openxmlformats.org/drawingml/2006/wordprocessingDrawing" xmlns:w10="urn:schemas-microsoft-com:office:word" xmlns:w="http://schemas.openxmlformats.org/wordprocessingml/2006/main" xmlns:w14="http://schemas.microsoft.com/office/word/2010/wordml" xmlns:w15="http://schemas.microsoft.com/office/word/2012/wordml" xmlns:w16cex="http://schemas.microsoft.com/office/word/2018/wordml/cex" xmlns:w16cid="http://schemas.microsoft.com/office/word/2016/wordml/cid" xmlns:w16="http://schemas.microsoft.com/office/word/2018/wordml" xmlns:w16sdtdh="http://schemas.microsoft.com/office/word/2020/wordml/sdtdatahash" xmlns:w16se="http://schemas.microsoft.com/office/word/2015/wordml/symex" xmlns:wpg="http://schemas.microsoft.com/office/word/2010/wordprocessingGroup" xmlns:wpi="http://schemas.microsoft.com/office/word/2010/wordprocessingInk" xmlns:wne="http://schemas.microsoft.com/office/word/2006/wordml" xmlns:wps="http://schemas.microsoft.com/office/word/2010/wordprocessingShape" mc:Ignorable="w14 w15 w16se w16cid w16 w16cex w16sdtdh wp14">
+<w:hdr xmlns:wpc="http://schemas.microsoft.com/office/word/2010/wordprocessingCanvas" xmlns:cx="http://schemas.microsoft.com/office/drawing/2014/chartex" xmlns:cx1="http://schemas.microsoft.com/office/drawing/2015/9/8/chartex" xmlns:cx2="http://schemas.microsoft.com/office/drawing/2015/10/21/chartex" xmlns:cx3="http://schemas.microsoft.com/office/drawing/2016/5/9/chartex" xmlns:cx4="http://schemas.microsoft.com/office/drawing/2016/5/10/chartex" xmlns:cx5="http://schemas.microsoft.com/office/drawing/2016/5/11/chartex" xmlns:cx6="http://schemas.microsoft.com/office/drawing/2016/5/12/chartex" xmlns:cx7="http://schemas.microsoft.com/office/drawing/2016/5/13/chartex" xmlns:cx8="http://schemas.microsoft.com/office/drawing/2016/5/14/chartex" xmlns:mc="http://schemas.openxmlformats.org/markup-compatibility/2006" xmlns:aink="http://schemas.microsoft.com/office/drawing/2016/ink" xmlns:am3d="http://schemas.microsoft.com/office/drawing/2017/model3d" xmlns:o="urn:schemas-microsoft-com:office:office" xmlns:oel="http://schemas.microsoft.com/office/2019/extlst" xmlns:r="http://schemas.openxmlformats.org/officeDocument/2006/relationships" xmlns:m="http://schemas.openxmlformats.org/officeDocument/2006/math" xmlns:v="urn:schemas-microsoft-com:vml" xmlns:wp14="http://schemas.microsoft.com/office/word/2010/wordprocessingDrawing" xmlns:wp="http://schemas.openxmlformats.org/drawingml/2006/wordprocessingDrawing" xmlns:w10="urn:schemas-microsoft-com:office:word" xmlns:w="http://schemas.openxmlformats.org/wordprocessingml/2006/main" xmlns:w14="http://schemas.microsoft.com/office/word/2010/wordml" xmlns:w15="http://schemas.microsoft.com/office/word/2012/wordml" xmlns:w16cex="http://schemas.microsoft.com/office/word/2018/wordml/cex" xmlns:w16cid="http://schemas.microsoft.com/office/word/2016/wordml/cid" xmlns:w16="http://schemas.microsoft.com/office/word/2018/wordml" xmlns:w16du="http://schemas.microsoft.com/office/word/2023/wordml/word16du" xmlns:w16sdtdh="http://schemas.microsoft.com/office/word/2020/wordml/sdtdatahash" xmlns:w16se="http://schemas.microsoft.com/office/word/2015/wordml/symex" xmlns:wpg="http://schemas.microsoft.com/office/word/2010/wordprocessingGroup" xmlns:wpi="http://schemas.microsoft.com/office/word/2010/wordprocessingInk" xmlns:wne="http://schemas.microsoft.com/office/word/2006/wordml" xmlns:wps="http://schemas.microsoft.com/office/word/2010/wordprocessingShape" mc:Ignorable="w14 w15 w16se w16cid w16 w16cex w16sdtdh wp14">
   <w:p>
     <w:pPr>
       <w:pStyle w:val="a5"/>
@@ -5283,7 +5313,7 @@
 </file>
 
 <file path=word/numbering.xml><?xml version="1.0" encoding="utf-8"?>
-<w:numbering xmlns:wpc="http://schemas.microsoft.com/office/word/2010/wordprocessingCanvas" xmlns:cx="http://schemas.microsoft.com/office/drawing/2014/chartex" xmlns:cx1="http://schemas.microsoft.com/office/drawing/2015/9/8/chartex" xmlns:cx2="http://schemas.microsoft.com/office/drawing/2015/10/21/chartex" xmlns:cx3="http://schemas.microsoft.com/office/drawing/2016/5/9/chartex" xmlns:cx4="http://schemas.microsoft.com/office/drawing/2016/5/10/chartex" xmlns:cx5="http://schemas.microsoft.com/office/drawing/2016/5/11/chartex" xmlns:cx6="http://schemas.microsoft.com/office/drawing/2016/5/12/chartex" xmlns:cx7="http://schemas.microsoft.com/office/drawing/2016/5/13/chartex" xmlns:cx8="http://schemas.microsoft.com/office/drawing/2016/5/14/chartex" xmlns:mc="http://schemas.openxmlformats.org/markup-compatibility/2006" xmlns:aink="http://schemas.microsoft.com/office/drawing/2016/ink" xmlns:am3d="http://schemas.microsoft.com/office/drawing/2017/model3d" xmlns:o="urn:schemas-microsoft-com:office:office" xmlns:oel="http://schemas.microsoft.com/office/2019/extlst" xmlns:r="http://schemas.openxmlformats.org/officeDocument/2006/relationships" xmlns:m="http://schemas.openxmlformats.org/officeDocument/2006/math" xmlns:v="urn:schemas-microsoft-com:vml" xmlns:wp14="http://schemas.microsoft.com/office/word/2010/wordprocessingDrawing" xmlns:wp="http://schemas.openxmlformats.org/drawingml/2006/wordprocessingDrawing" xmlns:w10="urn:schemas-microsoft-com:office:word" xmlns:w="http://schemas.openxmlformats.org/wordprocessingml/2006/main" xmlns:w14="http://schemas.microsoft.com/office/word/2010/wordml" xmlns:w15="http://schemas.microsoft.com/office/word/2012/wordml" xmlns:w16cex="http://schemas.microsoft.com/office/word/2018/wordml/cex" xmlns:w16cid="http://schemas.microsoft.com/office/word/2016/wordml/cid" xmlns:w16="http://schemas.microsoft.com/office/word/2018/wordml" xmlns:w16sdtdh="http://schemas.microsoft.com/office/word/2020/wordml/sdtdatahash" xmlns:w16se="http://schemas.microsoft.com/office/word/2015/wordml/symex" xmlns:wpg="http://schemas.microsoft.com/office/word/2010/wordprocessingGroup" xmlns:wpi="http://schemas.microsoft.com/office/word/2010/wordprocessingInk" xmlns:wne="http://schemas.microsoft.com/office/word/2006/wordml" xmlns:wps="http://schemas.microsoft.com/office/word/2010/wordprocessingShape" mc:Ignorable="w14 w15 w16se w16cid w16 w16cex w16sdtdh wp14">
+<w:numbering xmlns:wpc="http://schemas.microsoft.com/office/word/2010/wordprocessingCanvas" xmlns:cx="http://schemas.microsoft.com/office/drawing/2014/chartex" xmlns:cx1="http://schemas.microsoft.com/office/drawing/2015/9/8/chartex" xmlns:cx2="http://schemas.microsoft.com/office/drawing/2015/10/21/chartex" xmlns:cx3="http://schemas.microsoft.com/office/drawing/2016/5/9/chartex" xmlns:cx4="http://schemas.microsoft.com/office/drawing/2016/5/10/chartex" xmlns:cx5="http://schemas.microsoft.com/office/drawing/2016/5/11/chartex" xmlns:cx6="http://schemas.microsoft.com/office/drawing/2016/5/12/chartex" xmlns:cx7="http://schemas.microsoft.com/office/drawing/2016/5/13/chartex" xmlns:cx8="http://schemas.microsoft.com/office/drawing/2016/5/14/chartex" xmlns:mc="http://schemas.openxmlformats.org/markup-compatibility/2006" xmlns:aink="http://schemas.microsoft.com/office/drawing/2016/ink" xmlns:am3d="http://schemas.microsoft.com/office/drawing/2017/model3d" xmlns:o="urn:schemas-microsoft-com:office:office" xmlns:oel="http://schemas.microsoft.com/office/2019/extlst" xmlns:r="http://schemas.openxmlformats.org/officeDocument/2006/relationships" xmlns:m="http://schemas.openxmlformats.org/officeDocument/2006/math" xmlns:v="urn:schemas-microsoft-com:vml" xmlns:wp14="http://schemas.microsoft.com/office/word/2010/wordprocessingDrawing" xmlns:wp="http://schemas.openxmlformats.org/drawingml/2006/wordprocessingDrawing" xmlns:w10="urn:schemas-microsoft-com:office:word" xmlns:w="http://schemas.openxmlformats.org/wordprocessingml/2006/main" xmlns:w14="http://schemas.microsoft.com/office/word/2010/wordml" xmlns:w15="http://schemas.microsoft.com/office/word/2012/wordml" xmlns:w16cex="http://schemas.microsoft.com/office/word/2018/wordml/cex" xmlns:w16cid="http://schemas.microsoft.com/office/word/2016/wordml/cid" xmlns:w16="http://schemas.microsoft.com/office/word/2018/wordml" xmlns:w16du="http://schemas.microsoft.com/office/word/2023/wordml/word16du" xmlns:w16sdtdh="http://schemas.microsoft.com/office/word/2020/wordml/sdtdatahash" xmlns:w16se="http://schemas.microsoft.com/office/word/2015/wordml/symex" xmlns:wpg="http://schemas.microsoft.com/office/word/2010/wordprocessingGroup" xmlns:wpi="http://schemas.microsoft.com/office/word/2010/wordprocessingInk" xmlns:wne="http://schemas.microsoft.com/office/word/2006/wordml" xmlns:wps="http://schemas.microsoft.com/office/word/2010/wordprocessingShape" mc:Ignorable="w14 w15 w16se w16cid w16 w16cex w16sdtdh wp14">
   <w:abstractNum w:abstractNumId="0" w15:restartNumberingAfterBreak="0">
     <w:nsid w:val="FFFFFF7E"/>
     <w:multiLevelType w:val="singleLevel"/>
@@ -7474,6 +7504,7 @@
     <w:lsdException w:name="HTML Sample" w:semiHidden="1" w:unhideWhenUsed="1"/>
     <w:lsdException w:name="HTML Typewriter" w:semiHidden="1" w:unhideWhenUsed="1"/>
     <w:lsdException w:name="HTML Variable" w:semiHidden="1" w:unhideWhenUsed="1"/>
+    <w:lsdException w:name="Normal Table" w:semiHidden="1" w:unhideWhenUsed="1"/>
     <w:lsdException w:name="annotation subject" w:semiHidden="1" w:unhideWhenUsed="1"/>
     <w:lsdException w:name="No List" w:semiHidden="1" w:unhideWhenUsed="1"/>
     <w:lsdException w:name="Outline List 1" w:semiHidden="1" w:unhideWhenUsed="1"/>
@@ -7516,8 +7547,11 @@
     <w:lsdException w:name="Table Contemporary" w:semiHidden="1" w:unhideWhenUsed="1"/>
     <w:lsdException w:name="Table Elegant" w:semiHidden="1" w:unhideWhenUsed="1"/>
     <w:lsdException w:name="Table Professional" w:semiHidden="1" w:unhideWhenUsed="1"/>
+    <w:lsdException w:name="Table Subtle 1" w:semiHidden="1" w:unhideWhenUsed="1"/>
     <w:lsdException w:name="Table Subtle 2" w:semiHidden="1" w:unhideWhenUsed="1"/>
     <w:lsdException w:name="Table Web 1" w:semiHidden="1" w:unhideWhenUsed="1"/>
+    <w:lsdException w:name="Table Web 2" w:semiHidden="1" w:unhideWhenUsed="1"/>
+    <w:lsdException w:name="Table Web 3" w:semiHidden="1" w:unhideWhenUsed="1"/>
     <w:lsdException w:name="Balloon Text" w:semiHidden="1" w:unhideWhenUsed="1"/>
     <w:lsdException w:name="Table Grid" w:uiPriority="59"/>
     <w:lsdException w:name="Table Theme" w:semiHidden="1" w:unhideWhenUsed="1"/>

</xml_diff>